<commit_message>
Ajout de l'analyse de performance dans le rapport.
</commit_message>
<xml_diff>
--- a/Projet OLAP/ressources/BD Multi et OLAP - Projet sur les règles d'associations.docx
+++ b/Projet OLAP/ressources/BD Multi et OLAP - Projet sur les règles d'associations.docx
@@ -252,17 +252,7 @@
                                 <w:sz w:val="40"/>
                                 <w:szCs w:val="40"/>
                               </w:rPr>
-                              <w:t>Projet n°</w:t>
-                            </w:r>
-                            <w:r>
-                              <w:rPr>
-                                <w:b/>
-                                <w:bCs/>
-                                <w:color w:val="4F81BD" w:themeColor="accent1"/>
-                                <w:sz w:val="40"/>
-                                <w:szCs w:val="40"/>
-                              </w:rPr>
-                              <w:t>2 : Règles d’associations</w:t>
+                              <w:t>Projet n 2 : Règles d’associations</w:t>
                             </w:r>
                           </w:p>
                         </w:sdtContent>
@@ -278,9 +268,6 @@
                           </w:rPr>
                           <w:alias w:val="Auteur"/>
                           <w:id w:val="15866544"/>
-                          <w:placeholder>
-                            <w:docPart w:val="CB5078C8CCBC445C943D6B84DF6C2518"/>
-                          </w:placeholder>
                           <w:dataBinding w:prefixMappings="xmlns:ns0='http://schemas.openxmlformats.org/package/2006/metadata/core-properties' xmlns:ns1='http://purl.org/dc/elements/1.1/'" w:xpath="/ns0:coreProperties[1]/ns1:creator[1]" w:storeItemID="{6C3C8BC8-F283-45AE-878A-BAB7291924A1}"/>
                           <w:text/>
                         </w:sdtPr>
@@ -826,7 +813,10 @@
     </w:p>
     <w:p>
       <w:r>
-        <w:t>Ce premier retour intermédiaire est affiché par l’IHM qui distingue par un jeu de couleur les ensembles fréquents des autres.</w:t>
+        <w:t>Ce premier retour intermédiaire est affiché par l’IHM</w:t>
+      </w:r>
+      <w:r>
+        <w:t>.</w:t>
       </w:r>
     </w:p>
     <w:p>
@@ -836,7 +826,7 @@
         </w:rPr>
       </w:pPr>
       <w:r>
-        <w:t xml:space="preserve">A partir de cet ensemble, le programme génère l’ensemble des règles possibles (au nombre de </w:t>
+        <w:t>A partir de cet ensemble, le programme génère l’ensemble des règles possibles (</w:t>
       </w:r>
       <m:oMath>
         <m:sSup>
@@ -876,7 +866,19 @@
         <w:rPr>
           <w:rFonts w:eastAsiaTheme="minorEastAsia"/>
         </w:rPr>
-        <w:t>) puis calcule leur confiance.</w:t>
+        <w:t>) puis calcule leur confiance</w:t>
+      </w:r>
+      <w:r>
+        <w:rPr>
+          <w:rFonts w:eastAsiaTheme="minorEastAsia"/>
+        </w:rPr>
+        <w:t xml:space="preserve"> respective</w:t>
+      </w:r>
+      <w:r>
+        <w:rPr>
+          <w:rFonts w:eastAsiaTheme="minorEastAsia"/>
+        </w:rPr>
+        <w:t>.</w:t>
       </w:r>
     </w:p>
     <w:p>
@@ -889,7 +891,19 @@
         <w:rPr>
           <w:rFonts w:eastAsiaTheme="minorEastAsia"/>
         </w:rPr>
-        <w:t>Le retour est donné à l’IHM qui affiche l’ensemble des règles générés et distingue celles intéressantes des autres, via un jeu de couleur.</w:t>
+        <w:t xml:space="preserve">Le retour est donné à l’IHM qui affiche l’ensemble des règles </w:t>
+      </w:r>
+      <w:r>
+        <w:rPr>
+          <w:rFonts w:eastAsiaTheme="minorEastAsia"/>
+        </w:rPr>
+        <w:t>intéressantes (celles dont la confiance dépasse le minimum)</w:t>
+      </w:r>
+      <w:r>
+        <w:rPr>
+          <w:rFonts w:eastAsiaTheme="minorEastAsia"/>
+        </w:rPr>
+        <w:t>.</w:t>
       </w:r>
     </w:p>
     <w:p>
@@ -902,7 +916,19 @@
         <w:rPr>
           <w:rFonts w:eastAsiaTheme="minorEastAsia"/>
         </w:rPr>
-        <w:t xml:space="preserve">Le programme permet aussi  à l’utilisateur de générer des tables aléatoires à n colonnes et m lignes (n et m étant définis par l’utilisateur) peuplés de données aléatoires. Ces tables permettent </w:t>
+        <w:t xml:space="preserve">Le programme permet aussi  à l’utilisateur de générer des tables aléatoires à n colonnes et m lignes (n et m étant définis par l’utilisateur) peuplés de données </w:t>
+      </w:r>
+      <w:r>
+        <w:rPr>
+          <w:rFonts w:eastAsiaTheme="minorEastAsia"/>
+        </w:rPr>
+        <w:t xml:space="preserve">binaires </w:t>
+      </w:r>
+      <w:r>
+        <w:rPr>
+          <w:rFonts w:eastAsiaTheme="minorEastAsia"/>
+        </w:rPr>
+        <w:t xml:space="preserve">aléatoires. Ces tables permettent </w:t>
       </w:r>
       <w:r>
         <w:rPr>
@@ -941,10 +967,28 @@
         </w:numPr>
       </w:pPr>
       <w:r>
-        <w:t>L’Interface graphique, qui permet à l’utilisateur d’entrer les seuils de support et de confiance et de calculer les règles d’associations d’une table donnée</w:t>
-      </w:r>
-      <w:r>
-        <w:t xml:space="preserve"> et qui réalise les contrôles de surface.</w:t>
+        <w:rPr>
+          <w:i/>
+        </w:rPr>
+        <w:t>L’Interface graphique</w:t>
+      </w:r>
+      <w:r>
+        <w:t>, qui</w:t>
+      </w:r>
+      <w:r>
+        <w:t xml:space="preserve"> permet à l’utilisateur de saisir</w:t>
+      </w:r>
+      <w:r>
+        <w:t xml:space="preserve"> les seuils de support et de confiance et de calculer les règles d’associations d’une table donnée</w:t>
+      </w:r>
+      <w:r>
+        <w:t xml:space="preserve">. C’est aussi elle qui </w:t>
+      </w:r>
+      <w:r>
+        <w:t>r</w:t>
+      </w:r>
+      <w:r>
+        <w:t>éalise les contrôles de surface,</w:t>
       </w:r>
     </w:p>
     <w:p>
@@ -956,10 +1000,25 @@
         </w:numPr>
       </w:pPr>
       <w:r>
-        <w:t>Le modèle, qui calcule</w:t>
-      </w:r>
-      <w:r>
-        <w:t xml:space="preserve"> les règles d’associations</w:t>
+        <w:rPr>
+          <w:i/>
+        </w:rPr>
+        <w:t>Le modèle</w:t>
+      </w:r>
+      <w:r>
+        <w:t>, qui calcule</w:t>
+      </w:r>
+      <w:r>
+        <w:t xml:space="preserve"> les </w:t>
+      </w:r>
+      <w:r>
+        <w:t xml:space="preserve">ensembles fréquents et </w:t>
+      </w:r>
+      <w:r>
+        <w:t>règles d’associations</w:t>
+      </w:r>
+      <w:r>
+        <w:t>,</w:t>
       </w:r>
     </w:p>
     <w:p>
@@ -971,7 +1030,22 @@
         </w:numPr>
       </w:pPr>
       <w:r>
-        <w:t>La couche d’accès aux données qui interroge la base de données</w:t>
+        <w:rPr>
+          <w:i/>
+        </w:rPr>
+        <w:t>La couche d’accès aux données</w:t>
+      </w:r>
+      <w:r>
+        <w:t xml:space="preserve"> </w:t>
+      </w:r>
+      <w:r>
+        <w:t xml:space="preserve">(CAD) </w:t>
+      </w:r>
+      <w:r>
+        <w:t>qui interroge la base de données</w:t>
+      </w:r>
+      <w:r>
+        <w:t>,</w:t>
       </w:r>
     </w:p>
     <w:p>
@@ -983,12 +1057,64 @@
         </w:numPr>
       </w:pPr>
       <w:r>
-        <w:t>La base de données qui contient les tables sur lesquelles on veut extraire les règles d’associations</w:t>
+        <w:rPr>
+          <w:i/>
+        </w:rPr>
+        <w:t>La base de données</w:t>
+      </w:r>
+      <w:r>
+        <w:t xml:space="preserve"> qui contient les tables sur lesquelles on veut extraire les règles d’associations</w:t>
+      </w:r>
+      <w:r>
+        <w:t>.</w:t>
       </w:r>
     </w:p>
     <w:p>
       <w:r>
         <w:t>Nous avons donc mis en place, côté applicatif (IHM, modèle, CAD), un découpage du type Modèle-Vue-Contrôleur (MVC).</w:t>
+      </w:r>
+    </w:p>
+    <w:p>
+      <w:r>
+        <w:t xml:space="preserve">La communication entre la Vue (l’interface graphique) et le modèle est assurée par le patron de conception </w:t>
+      </w:r>
+      <w:r>
+        <w:rPr>
+          <w:i/>
+        </w:rPr>
+        <w:t>« </w:t>
+      </w:r>
+      <w:r>
+        <w:rPr>
+          <w:i/>
+        </w:rPr>
+        <w:t>Observateur</w:t>
+      </w:r>
+      <w:r>
+        <w:rPr>
+          <w:i/>
+        </w:rPr>
+        <w:t> »</w:t>
+      </w:r>
+      <w:r>
+        <w:rPr>
+          <w:i/>
+        </w:rPr>
+        <w:t xml:space="preserve"> </w:t>
+      </w:r>
+      <w:r>
+        <w:t>(</w:t>
+      </w:r>
+      <w:hyperlink r:id="rId9" w:history="1">
+        <w:r>
+          <w:rPr>
+            <w:rStyle w:val="Lienhypertexte"/>
+          </w:rPr>
+          <w:t>http://fr.wikipedia.org/wiki/Observateur_(patron_de_conception)</w:t>
+        </w:r>
+      </w:hyperlink>
+      <w:r>
+        <w:t>)</w:t>
       </w:r>
     </w:p>
     <w:p>
@@ -1003,7 +1129,13 @@
     </w:p>
     <w:p>
       <w:r>
-        <w:t xml:space="preserve">Le projet a entièrement été réalisé en Java (implémentation de l’algorithme A-Priori, l’interface graphique et JDBC </w:t>
+        <w:t>Le projet a entièrement été réalisé en Java (implémenta</w:t>
+      </w:r>
+      <w:r>
+        <w:t>tion de l’algorithme A-Priori, l’</w:t>
+      </w:r>
+      <w:r>
+        <w:t xml:space="preserve">interface graphique et JDBC </w:t>
       </w:r>
       <w:r>
         <w:t>(</w:t>
@@ -1046,7 +1178,7 @@
         </w:rPr>
         <w:t xml:space="preserve">Standard Widget Toolkit, </w:t>
       </w:r>
-      <w:hyperlink r:id="rId9" w:history="1">
+      <w:hyperlink r:id="rId10" w:history="1">
         <w:r>
           <w:rPr>
             <w:rStyle w:val="Lienhypertexte"/>
@@ -1096,7 +1228,3561 @@
     </w:p>
     <w:p>
       <w:r>
-        <w:t>Bien sûr, chacun d’entre nous est intervenu de manière ponctuelle sur la partie de l’autre afin de donner son point de vue ou d’apporter son aide sur un sujet délicat (point de conception, écriture d’algorithmes performants, etc.).</w:t>
+        <w:t>Bien sûr, chacun d’entre nous est intervenu de manière ponctuelle sur la partie de l’autre afin de donner son point de vue ou d’apporter son aide sur un sujet délicat (point de conception</w:t>
+      </w:r>
+      <w:r>
+        <w:t xml:space="preserve"> (communication entre le modèle et l’IHM par exemple)</w:t>
+      </w:r>
+      <w:r>
+        <w:t>, écriture d’algorithmes performants, etc.).</w:t>
+      </w:r>
+    </w:p>
+    <w:p>
+      <w:pPr>
+        <w:pStyle w:val="Titre2"/>
+      </w:pPr>
+      <w:r>
+        <w:t>Analyse de performance</w:t>
+      </w:r>
+    </w:p>
+    <w:p>
+      <w:r>
+        <w:t xml:space="preserve">La démarche suivie pour réaliser cette analyse </w:t>
+      </w:r>
+      <w:r>
+        <w:t>a été la</w:t>
+      </w:r>
+      <w:r>
+        <w:t xml:space="preserve"> suivante :</w:t>
+      </w:r>
+    </w:p>
+    <w:p>
+      <w:pPr>
+        <w:pStyle w:val="Paragraphedeliste"/>
+        <w:numPr>
+          <w:ilvl w:val="0"/>
+          <w:numId w:val="2"/>
+        </w:numPr>
+      </w:pPr>
+      <w:r>
+        <w:t>Génération d’une table à n lignes, m colonnes (n compris entre 10 et 460 et m compris entre 5 et 50)</w:t>
+      </w:r>
+    </w:p>
+    <w:p>
+      <w:pPr>
+        <w:pStyle w:val="Paragraphedeliste"/>
+        <w:numPr>
+          <w:ilvl w:val="0"/>
+          <w:numId w:val="2"/>
+        </w:numPr>
+      </w:pPr>
+      <w:r>
+        <w:t xml:space="preserve">Application de l’algorithme sur ces tables </w:t>
+      </w:r>
+      <w:r>
+        <w:t>avec un minimum de support et de confiance fixe pour une itération donnée (allant de 0.1 à 1)</w:t>
+      </w:r>
+    </w:p>
+    <w:p>
+      <w:pPr>
+        <w:pStyle w:val="Paragraphedeliste"/>
+        <w:numPr>
+          <w:ilvl w:val="0"/>
+          <w:numId w:val="2"/>
+        </w:numPr>
+      </w:pPr>
+      <w:r>
+        <w:t>Observation des résultats</w:t>
+      </w:r>
+    </w:p>
+    <w:p>
+      <w:r>
+        <w:t xml:space="preserve">Les résultats de l’analyse sont les suivants : </w:t>
+      </w:r>
+    </w:p>
+    <w:tbl>
+      <w:tblPr>
+        <w:tblW w:w="10800" w:type="dxa"/>
+        <w:tblInd w:w="55" w:type="dxa"/>
+        <w:tblCellMar>
+          <w:left w:w="70" w:type="dxa"/>
+          <w:right w:w="70" w:type="dxa"/>
+        </w:tblCellMar>
+        <w:tblLook w:val="04A0"/>
+      </w:tblPr>
+      <w:tblGrid>
+        <w:gridCol w:w="1200"/>
+        <w:gridCol w:w="1200"/>
+        <w:gridCol w:w="1200"/>
+        <w:gridCol w:w="1200"/>
+        <w:gridCol w:w="1200"/>
+        <w:gridCol w:w="1200"/>
+        <w:gridCol w:w="1200"/>
+        <w:gridCol w:w="1200"/>
+        <w:gridCol w:w="1200"/>
+      </w:tblGrid>
+      <w:tr>
+        <w:trPr>
+          <w:trHeight w:val="1274"/>
+        </w:trPr>
+        <w:tc>
+          <w:tcPr>
+            <w:tcW w:w="1200" w:type="dxa"/>
+            <w:tcBorders>
+              <w:top w:val="single" w:sz="8" w:space="0" w:color="FFFFFF"/>
+              <w:left w:val="single" w:sz="8" w:space="0" w:color="FFFFFF"/>
+              <w:bottom w:val="single" w:sz="12" w:space="0" w:color="FFFFFF"/>
+              <w:right w:val="single" w:sz="8" w:space="0" w:color="FFFFFF"/>
+            </w:tcBorders>
+            <w:shd w:val="clear" w:color="000000" w:fill="2DA2BF"/>
+            <w:hideMark/>
+          </w:tcPr>
+          <w:p>
+            <w:pPr>
+              <w:spacing w:after="0" w:line="240" w:lineRule="auto"/>
+              <w:rPr>
+                <w:rFonts w:ascii="Lucida Sans Unicode" w:eastAsia="Times New Roman" w:hAnsi="Lucida Sans Unicode" w:cs="Lucida Sans Unicode"/>
+                <w:b/>
+                <w:bCs/>
+                <w:color w:val="FFFFFF"/>
+                <w:sz w:val="20"/>
+                <w:szCs w:val="20"/>
+                <w:lang w:eastAsia="fr-FR"/>
+              </w:rPr>
+            </w:pPr>
+            <w:r>
+              <w:rPr>
+                <w:rFonts w:ascii="Lucida Sans Unicode" w:eastAsia="Times New Roman" w:hAnsi="Lucida Sans Unicode" w:cs="Lucida Sans Unicode"/>
+                <w:b/>
+                <w:bCs/>
+                <w:color w:val="FFFFFF"/>
+                <w:sz w:val="20"/>
+                <w:szCs w:val="20"/>
+                <w:lang w:eastAsia="fr-FR"/>
+              </w:rPr>
+              <w:t>Taille (LxC)/ Seuils (support,</w:t>
+            </w:r>
+            <w:r>
+              <w:rPr>
+                <w:rFonts w:ascii="Lucida Sans Unicode" w:eastAsia="Times New Roman" w:hAnsi="Lucida Sans Unicode" w:cs="Lucida Sans Unicode"/>
+                <w:b/>
+                <w:bCs/>
+                <w:color w:val="FFFFFF"/>
+                <w:sz w:val="20"/>
+                <w:szCs w:val="20"/>
+                <w:lang w:eastAsia="fr-FR"/>
+              </w:rPr>
+              <w:t xml:space="preserve"> confiance)</w:t>
+            </w:r>
+          </w:p>
+          <w:p>
+            <w:pPr>
+              <w:spacing w:after="0" w:line="240" w:lineRule="auto"/>
+              <w:rPr>
+                <w:rFonts w:ascii="Lucida Sans Unicode" w:eastAsia="Times New Roman" w:hAnsi="Lucida Sans Unicode" w:cs="Lucida Sans Unicode"/>
+                <w:b/>
+                <w:bCs/>
+                <w:color w:val="FFFFFF"/>
+                <w:sz w:val="20"/>
+                <w:szCs w:val="20"/>
+                <w:lang w:eastAsia="fr-FR"/>
+              </w:rPr>
+            </w:pPr>
+            <w:r>
+              <w:rPr>
+                <w:rFonts w:ascii="Lucida Sans Unicode" w:eastAsia="Times New Roman" w:hAnsi="Lucida Sans Unicode" w:cs="Lucida Sans Unicode"/>
+                <w:b/>
+                <w:bCs/>
+                <w:color w:val="FFFFFF"/>
+                <w:sz w:val="20"/>
+                <w:szCs w:val="20"/>
+                <w:lang w:eastAsia="fr-FR"/>
+              </w:rPr>
+              <w:t>Temps en ms</w:t>
+            </w:r>
+            <w:r>
+              <w:rPr>
+                <w:rFonts w:ascii="Lucida Sans Unicode" w:eastAsia="Times New Roman" w:hAnsi="Lucida Sans Unicode" w:cs="Lucida Sans Unicode"/>
+                <w:b/>
+                <w:bCs/>
+                <w:color w:val="FFFFFF"/>
+                <w:sz w:val="20"/>
+                <w:szCs w:val="20"/>
+                <w:lang w:eastAsia="fr-FR"/>
+              </w:rPr>
+              <w:t xml:space="preserve"> </w:t>
+            </w:r>
+          </w:p>
+        </w:tc>
+        <w:tc>
+          <w:tcPr>
+            <w:tcW w:w="1200" w:type="dxa"/>
+            <w:tcBorders>
+              <w:top w:val="single" w:sz="8" w:space="0" w:color="FFFFFF"/>
+              <w:left w:val="nil"/>
+              <w:bottom w:val="single" w:sz="12" w:space="0" w:color="FFFFFF"/>
+              <w:right w:val="single" w:sz="8" w:space="0" w:color="FFFFFF"/>
+            </w:tcBorders>
+            <w:shd w:val="clear" w:color="000000" w:fill="2DA2BF"/>
+            <w:hideMark/>
+          </w:tcPr>
+          <w:p>
+            <w:pPr>
+              <w:spacing w:after="0" w:line="240" w:lineRule="auto"/>
+              <w:rPr>
+                <w:rFonts w:ascii="Lucida Sans Unicode" w:eastAsia="Times New Roman" w:hAnsi="Lucida Sans Unicode" w:cs="Lucida Sans Unicode"/>
+                <w:b/>
+                <w:bCs/>
+                <w:color w:val="FFFFFF"/>
+                <w:sz w:val="20"/>
+                <w:szCs w:val="20"/>
+                <w:lang w:eastAsia="fr-FR"/>
+              </w:rPr>
+            </w:pPr>
+            <w:r>
+              <w:rPr>
+                <w:rFonts w:ascii="Lucida Sans Unicode" w:eastAsia="Times New Roman" w:hAnsi="Lucida Sans Unicode" w:cs="Lucida Sans Unicode"/>
+                <w:b/>
+                <w:bCs/>
+                <w:color w:val="FFFFFF"/>
+                <w:sz w:val="20"/>
+                <w:szCs w:val="20"/>
+                <w:lang w:eastAsia="fr-FR"/>
+              </w:rPr>
+              <w:t xml:space="preserve">0.3/0.5 </w:t>
+            </w:r>
+          </w:p>
+        </w:tc>
+        <w:tc>
+          <w:tcPr>
+            <w:tcW w:w="1200" w:type="dxa"/>
+            <w:tcBorders>
+              <w:top w:val="single" w:sz="8" w:space="0" w:color="FFFFFF"/>
+              <w:left w:val="nil"/>
+              <w:bottom w:val="single" w:sz="12" w:space="0" w:color="FFFFFF"/>
+              <w:right w:val="single" w:sz="8" w:space="0" w:color="FFFFFF"/>
+            </w:tcBorders>
+            <w:shd w:val="clear" w:color="000000" w:fill="2DA2BF"/>
+            <w:hideMark/>
+          </w:tcPr>
+          <w:p>
+            <w:pPr>
+              <w:spacing w:after="0" w:line="240" w:lineRule="auto"/>
+              <w:rPr>
+                <w:rFonts w:ascii="Lucida Sans Unicode" w:eastAsia="Times New Roman" w:hAnsi="Lucida Sans Unicode" w:cs="Lucida Sans Unicode"/>
+                <w:b/>
+                <w:bCs/>
+                <w:color w:val="FFFFFF"/>
+                <w:sz w:val="20"/>
+                <w:szCs w:val="20"/>
+                <w:lang w:eastAsia="fr-FR"/>
+              </w:rPr>
+            </w:pPr>
+            <w:r>
+              <w:rPr>
+                <w:rFonts w:ascii="Lucida Sans Unicode" w:eastAsia="Times New Roman" w:hAnsi="Lucida Sans Unicode" w:cs="Lucida Sans Unicode"/>
+                <w:b/>
+                <w:bCs/>
+                <w:color w:val="FFFFFF"/>
+                <w:sz w:val="20"/>
+                <w:szCs w:val="20"/>
+                <w:lang w:eastAsia="fr-FR"/>
+              </w:rPr>
+              <w:t xml:space="preserve">0.4 / 0.6 </w:t>
+            </w:r>
+          </w:p>
+        </w:tc>
+        <w:tc>
+          <w:tcPr>
+            <w:tcW w:w="1200" w:type="dxa"/>
+            <w:tcBorders>
+              <w:top w:val="single" w:sz="8" w:space="0" w:color="FFFFFF"/>
+              <w:left w:val="nil"/>
+              <w:bottom w:val="single" w:sz="12" w:space="0" w:color="FFFFFF"/>
+              <w:right w:val="single" w:sz="8" w:space="0" w:color="FFFFFF"/>
+            </w:tcBorders>
+            <w:shd w:val="clear" w:color="000000" w:fill="2DA2BF"/>
+            <w:hideMark/>
+          </w:tcPr>
+          <w:p>
+            <w:pPr>
+              <w:spacing w:after="0" w:line="240" w:lineRule="auto"/>
+              <w:rPr>
+                <w:rFonts w:ascii="Lucida Sans Unicode" w:eastAsia="Times New Roman" w:hAnsi="Lucida Sans Unicode" w:cs="Lucida Sans Unicode"/>
+                <w:b/>
+                <w:bCs/>
+                <w:color w:val="FFFFFF"/>
+                <w:sz w:val="20"/>
+                <w:szCs w:val="20"/>
+                <w:lang w:eastAsia="fr-FR"/>
+              </w:rPr>
+            </w:pPr>
+            <w:r>
+              <w:rPr>
+                <w:rFonts w:ascii="Lucida Sans Unicode" w:eastAsia="Times New Roman" w:hAnsi="Lucida Sans Unicode" w:cs="Lucida Sans Unicode"/>
+                <w:b/>
+                <w:bCs/>
+                <w:color w:val="FFFFFF"/>
+                <w:sz w:val="20"/>
+                <w:szCs w:val="20"/>
+                <w:lang w:eastAsia="fr-FR"/>
+              </w:rPr>
+              <w:t xml:space="preserve">0.5/0.7 </w:t>
+            </w:r>
+          </w:p>
+        </w:tc>
+        <w:tc>
+          <w:tcPr>
+            <w:tcW w:w="1200" w:type="dxa"/>
+            <w:tcBorders>
+              <w:top w:val="single" w:sz="8" w:space="0" w:color="FFFFFF"/>
+              <w:left w:val="nil"/>
+              <w:bottom w:val="single" w:sz="12" w:space="0" w:color="FFFFFF"/>
+              <w:right w:val="single" w:sz="8" w:space="0" w:color="FFFFFF"/>
+            </w:tcBorders>
+            <w:shd w:val="clear" w:color="000000" w:fill="2DA2BF"/>
+            <w:hideMark/>
+          </w:tcPr>
+          <w:p>
+            <w:pPr>
+              <w:spacing w:after="0" w:line="240" w:lineRule="auto"/>
+              <w:rPr>
+                <w:rFonts w:ascii="Lucida Sans Unicode" w:eastAsia="Times New Roman" w:hAnsi="Lucida Sans Unicode" w:cs="Lucida Sans Unicode"/>
+                <w:b/>
+                <w:bCs/>
+                <w:color w:val="FFFFFF"/>
+                <w:sz w:val="20"/>
+                <w:szCs w:val="20"/>
+                <w:lang w:eastAsia="fr-FR"/>
+              </w:rPr>
+            </w:pPr>
+            <w:r>
+              <w:rPr>
+                <w:rFonts w:ascii="Lucida Sans Unicode" w:eastAsia="Times New Roman" w:hAnsi="Lucida Sans Unicode" w:cs="Lucida Sans Unicode"/>
+                <w:b/>
+                <w:bCs/>
+                <w:color w:val="FFFFFF"/>
+                <w:sz w:val="20"/>
+                <w:szCs w:val="20"/>
+                <w:lang w:eastAsia="fr-FR"/>
+              </w:rPr>
+              <w:t xml:space="preserve">0.6 / 0.8  </w:t>
+            </w:r>
+          </w:p>
+        </w:tc>
+        <w:tc>
+          <w:tcPr>
+            <w:tcW w:w="1200" w:type="dxa"/>
+            <w:tcBorders>
+              <w:top w:val="single" w:sz="8" w:space="0" w:color="FFFFFF"/>
+              <w:left w:val="nil"/>
+              <w:bottom w:val="single" w:sz="12" w:space="0" w:color="FFFFFF"/>
+              <w:right w:val="single" w:sz="8" w:space="0" w:color="FFFFFF"/>
+            </w:tcBorders>
+            <w:shd w:val="clear" w:color="000000" w:fill="2DA2BF"/>
+            <w:hideMark/>
+          </w:tcPr>
+          <w:p>
+            <w:pPr>
+              <w:spacing w:after="0" w:line="240" w:lineRule="auto"/>
+              <w:rPr>
+                <w:rFonts w:ascii="Lucida Sans Unicode" w:eastAsia="Times New Roman" w:hAnsi="Lucida Sans Unicode" w:cs="Lucida Sans Unicode"/>
+                <w:b/>
+                <w:bCs/>
+                <w:color w:val="FFFFFF"/>
+                <w:sz w:val="20"/>
+                <w:szCs w:val="20"/>
+                <w:lang w:eastAsia="fr-FR"/>
+              </w:rPr>
+            </w:pPr>
+            <w:r>
+              <w:rPr>
+                <w:rFonts w:ascii="Lucida Sans Unicode" w:eastAsia="Times New Roman" w:hAnsi="Lucida Sans Unicode" w:cs="Lucida Sans Unicode"/>
+                <w:b/>
+                <w:bCs/>
+                <w:color w:val="FFFFFF"/>
+                <w:sz w:val="20"/>
+                <w:szCs w:val="20"/>
+                <w:lang w:eastAsia="fr-FR"/>
+              </w:rPr>
+              <w:t xml:space="preserve">0.7 / 0.9 </w:t>
+            </w:r>
+          </w:p>
+        </w:tc>
+        <w:tc>
+          <w:tcPr>
+            <w:tcW w:w="1200" w:type="dxa"/>
+            <w:tcBorders>
+              <w:top w:val="single" w:sz="8" w:space="0" w:color="FFFFFF"/>
+              <w:left w:val="nil"/>
+              <w:bottom w:val="single" w:sz="12" w:space="0" w:color="FFFFFF"/>
+              <w:right w:val="single" w:sz="8" w:space="0" w:color="FFFFFF"/>
+            </w:tcBorders>
+            <w:shd w:val="clear" w:color="000000" w:fill="2DA2BF"/>
+            <w:hideMark/>
+          </w:tcPr>
+          <w:p>
+            <w:pPr>
+              <w:spacing w:after="0" w:line="240" w:lineRule="auto"/>
+              <w:rPr>
+                <w:rFonts w:ascii="Lucida Sans Unicode" w:eastAsia="Times New Roman" w:hAnsi="Lucida Sans Unicode" w:cs="Lucida Sans Unicode"/>
+                <w:b/>
+                <w:bCs/>
+                <w:color w:val="FFFFFF"/>
+                <w:sz w:val="20"/>
+                <w:szCs w:val="20"/>
+                <w:lang w:eastAsia="fr-FR"/>
+              </w:rPr>
+            </w:pPr>
+            <w:r>
+              <w:rPr>
+                <w:rFonts w:ascii="Lucida Sans Unicode" w:eastAsia="Times New Roman" w:hAnsi="Lucida Sans Unicode" w:cs="Lucida Sans Unicode"/>
+                <w:b/>
+                <w:bCs/>
+                <w:color w:val="FFFFFF"/>
+                <w:sz w:val="20"/>
+                <w:szCs w:val="20"/>
+                <w:lang w:eastAsia="fr-FR"/>
+              </w:rPr>
+              <w:t xml:space="preserve">0.8/1.0 </w:t>
+            </w:r>
+          </w:p>
+        </w:tc>
+        <w:tc>
+          <w:tcPr>
+            <w:tcW w:w="1200" w:type="dxa"/>
+            <w:tcBorders>
+              <w:top w:val="single" w:sz="8" w:space="0" w:color="FFFFFF"/>
+              <w:left w:val="nil"/>
+              <w:bottom w:val="single" w:sz="12" w:space="0" w:color="FFFFFF"/>
+              <w:right w:val="single" w:sz="8" w:space="0" w:color="FFFFFF"/>
+            </w:tcBorders>
+            <w:shd w:val="clear" w:color="000000" w:fill="2DA2BF"/>
+            <w:hideMark/>
+          </w:tcPr>
+          <w:p>
+            <w:pPr>
+              <w:spacing w:after="0" w:line="240" w:lineRule="auto"/>
+              <w:rPr>
+                <w:rFonts w:ascii="Lucida Sans Unicode" w:eastAsia="Times New Roman" w:hAnsi="Lucida Sans Unicode" w:cs="Lucida Sans Unicode"/>
+                <w:b/>
+                <w:bCs/>
+                <w:color w:val="FFFFFF"/>
+                <w:sz w:val="20"/>
+                <w:szCs w:val="20"/>
+                <w:lang w:eastAsia="fr-FR"/>
+              </w:rPr>
+            </w:pPr>
+            <w:r>
+              <w:rPr>
+                <w:rFonts w:ascii="Lucida Sans Unicode" w:eastAsia="Times New Roman" w:hAnsi="Lucida Sans Unicode" w:cs="Lucida Sans Unicode"/>
+                <w:b/>
+                <w:bCs/>
+                <w:color w:val="FFFFFF"/>
+                <w:sz w:val="20"/>
+                <w:szCs w:val="20"/>
+                <w:lang w:eastAsia="fr-FR"/>
+              </w:rPr>
+              <w:t xml:space="preserve">0.9/1.0 </w:t>
+            </w:r>
+          </w:p>
+        </w:tc>
+        <w:tc>
+          <w:tcPr>
+            <w:tcW w:w="1200" w:type="dxa"/>
+            <w:tcBorders>
+              <w:top w:val="single" w:sz="8" w:space="0" w:color="FFFFFF"/>
+              <w:left w:val="nil"/>
+              <w:bottom w:val="single" w:sz="12" w:space="0" w:color="FFFFFF"/>
+              <w:right w:val="single" w:sz="8" w:space="0" w:color="FFFFFF"/>
+            </w:tcBorders>
+            <w:shd w:val="clear" w:color="000000" w:fill="2DA2BF"/>
+            <w:hideMark/>
+          </w:tcPr>
+          <w:p>
+            <w:pPr>
+              <w:spacing w:after="0" w:line="240" w:lineRule="auto"/>
+              <w:rPr>
+                <w:rFonts w:ascii="Lucida Sans Unicode" w:eastAsia="Times New Roman" w:hAnsi="Lucida Sans Unicode" w:cs="Lucida Sans Unicode"/>
+                <w:b/>
+                <w:bCs/>
+                <w:color w:val="FFFFFF"/>
+                <w:sz w:val="20"/>
+                <w:szCs w:val="20"/>
+                <w:lang w:eastAsia="fr-FR"/>
+              </w:rPr>
+            </w:pPr>
+            <w:r>
+              <w:rPr>
+                <w:rFonts w:ascii="Lucida Sans Unicode" w:eastAsia="Times New Roman" w:hAnsi="Lucida Sans Unicode" w:cs="Lucida Sans Unicode"/>
+                <w:b/>
+                <w:bCs/>
+                <w:color w:val="FFFFFF"/>
+                <w:sz w:val="20"/>
+                <w:szCs w:val="20"/>
+                <w:lang w:eastAsia="fr-FR"/>
+              </w:rPr>
+              <w:t xml:space="preserve">1.0/1.0 </w:t>
+            </w:r>
+          </w:p>
+        </w:tc>
+      </w:tr>
+      <w:tr>
+        <w:trPr>
+          <w:trHeight w:val="330"/>
+        </w:trPr>
+        <w:tc>
+          <w:tcPr>
+            <w:tcW w:w="1200" w:type="dxa"/>
+            <w:tcBorders>
+              <w:top w:val="nil"/>
+              <w:left w:val="single" w:sz="8" w:space="0" w:color="FFFFFF"/>
+              <w:bottom w:val="single" w:sz="8" w:space="0" w:color="FFFFFF"/>
+              <w:right w:val="single" w:sz="8" w:space="0" w:color="FFFFFF"/>
+            </w:tcBorders>
+            <w:shd w:val="clear" w:color="000000" w:fill="CDE0E8"/>
+            <w:hideMark/>
+          </w:tcPr>
+          <w:p>
+            <w:pPr>
+              <w:spacing w:after="0" w:line="240" w:lineRule="auto"/>
+              <w:rPr>
+                <w:rFonts w:ascii="Lucida Sans Unicode" w:eastAsia="Times New Roman" w:hAnsi="Lucida Sans Unicode" w:cs="Lucida Sans Unicode"/>
+                <w:color w:val="000000"/>
+                <w:sz w:val="20"/>
+                <w:szCs w:val="20"/>
+                <w:lang w:eastAsia="fr-FR"/>
+              </w:rPr>
+            </w:pPr>
+            <w:r>
+              <w:rPr>
+                <w:rFonts w:ascii="Lucida Sans Unicode" w:eastAsia="Times New Roman" w:hAnsi="Lucida Sans Unicode" w:cs="Lucida Sans Unicode"/>
+                <w:color w:val="000000"/>
+                <w:sz w:val="20"/>
+                <w:szCs w:val="20"/>
+                <w:lang w:eastAsia="fr-FR"/>
+              </w:rPr>
+              <w:t xml:space="preserve">5*10 </w:t>
+            </w:r>
+          </w:p>
+        </w:tc>
+        <w:tc>
+          <w:tcPr>
+            <w:tcW w:w="1200" w:type="dxa"/>
+            <w:tcBorders>
+              <w:top w:val="nil"/>
+              <w:left w:val="nil"/>
+              <w:bottom w:val="single" w:sz="8" w:space="0" w:color="FFFFFF"/>
+              <w:right w:val="single" w:sz="8" w:space="0" w:color="FFFFFF"/>
+            </w:tcBorders>
+            <w:shd w:val="clear" w:color="000000" w:fill="CDE0E8"/>
+            <w:vAlign w:val="bottom"/>
+            <w:hideMark/>
+          </w:tcPr>
+          <w:p>
+            <w:pPr>
+              <w:spacing w:after="0" w:line="240" w:lineRule="auto"/>
+              <w:jc w:val="right"/>
+              <w:rPr>
+                <w:rFonts w:ascii="Calibri" w:eastAsia="Times New Roman" w:hAnsi="Calibri" w:cs="Calibri"/>
+                <w:color w:val="000000"/>
+                <w:lang w:eastAsia="fr-FR"/>
+              </w:rPr>
+            </w:pPr>
+            <w:r>
+              <w:rPr>
+                <w:rFonts w:ascii="Calibri" w:eastAsia="Times New Roman" w:hAnsi="Calibri" w:cs="Calibri"/>
+                <w:color w:val="000000"/>
+                <w:lang w:eastAsia="fr-FR"/>
+              </w:rPr>
+              <w:t>90</w:t>
+            </w:r>
+          </w:p>
+        </w:tc>
+        <w:tc>
+          <w:tcPr>
+            <w:tcW w:w="1200" w:type="dxa"/>
+            <w:tcBorders>
+              <w:top w:val="nil"/>
+              <w:left w:val="nil"/>
+              <w:bottom w:val="single" w:sz="8" w:space="0" w:color="FFFFFF"/>
+              <w:right w:val="single" w:sz="8" w:space="0" w:color="FFFFFF"/>
+            </w:tcBorders>
+            <w:shd w:val="clear" w:color="000000" w:fill="CDE0E8"/>
+            <w:vAlign w:val="bottom"/>
+            <w:hideMark/>
+          </w:tcPr>
+          <w:p>
+            <w:pPr>
+              <w:spacing w:after="0" w:line="240" w:lineRule="auto"/>
+              <w:jc w:val="right"/>
+              <w:rPr>
+                <w:rFonts w:ascii="Calibri" w:eastAsia="Times New Roman" w:hAnsi="Calibri" w:cs="Calibri"/>
+                <w:color w:val="000000"/>
+                <w:lang w:eastAsia="fr-FR"/>
+              </w:rPr>
+            </w:pPr>
+            <w:r>
+              <w:rPr>
+                <w:rFonts w:ascii="Calibri" w:eastAsia="Times New Roman" w:hAnsi="Calibri" w:cs="Calibri"/>
+                <w:color w:val="000000"/>
+                <w:lang w:eastAsia="fr-FR"/>
+              </w:rPr>
+              <w:t>75</w:t>
+            </w:r>
+          </w:p>
+        </w:tc>
+        <w:tc>
+          <w:tcPr>
+            <w:tcW w:w="1200" w:type="dxa"/>
+            <w:tcBorders>
+              <w:top w:val="nil"/>
+              <w:left w:val="nil"/>
+              <w:bottom w:val="single" w:sz="8" w:space="0" w:color="FFFFFF"/>
+              <w:right w:val="single" w:sz="8" w:space="0" w:color="FFFFFF"/>
+            </w:tcBorders>
+            <w:shd w:val="clear" w:color="000000" w:fill="CDE0E8"/>
+            <w:vAlign w:val="bottom"/>
+            <w:hideMark/>
+          </w:tcPr>
+          <w:p>
+            <w:pPr>
+              <w:spacing w:after="0" w:line="240" w:lineRule="auto"/>
+              <w:jc w:val="right"/>
+              <w:rPr>
+                <w:rFonts w:ascii="Calibri" w:eastAsia="Times New Roman" w:hAnsi="Calibri" w:cs="Calibri"/>
+                <w:color w:val="000000"/>
+                <w:lang w:eastAsia="fr-FR"/>
+              </w:rPr>
+            </w:pPr>
+            <w:r>
+              <w:rPr>
+                <w:rFonts w:ascii="Calibri" w:eastAsia="Times New Roman" w:hAnsi="Calibri" w:cs="Calibri"/>
+                <w:color w:val="000000"/>
+                <w:lang w:eastAsia="fr-FR"/>
+              </w:rPr>
+              <w:t>20</w:t>
+            </w:r>
+          </w:p>
+        </w:tc>
+        <w:tc>
+          <w:tcPr>
+            <w:tcW w:w="1200" w:type="dxa"/>
+            <w:tcBorders>
+              <w:top w:val="nil"/>
+              <w:left w:val="nil"/>
+              <w:bottom w:val="single" w:sz="8" w:space="0" w:color="FFFFFF"/>
+              <w:right w:val="single" w:sz="8" w:space="0" w:color="FFFFFF"/>
+            </w:tcBorders>
+            <w:shd w:val="clear" w:color="000000" w:fill="CDE0E8"/>
+            <w:vAlign w:val="bottom"/>
+            <w:hideMark/>
+          </w:tcPr>
+          <w:p>
+            <w:pPr>
+              <w:spacing w:after="0" w:line="240" w:lineRule="auto"/>
+              <w:jc w:val="right"/>
+              <w:rPr>
+                <w:rFonts w:ascii="Calibri" w:eastAsia="Times New Roman" w:hAnsi="Calibri" w:cs="Calibri"/>
+                <w:color w:val="000000"/>
+                <w:lang w:eastAsia="fr-FR"/>
+              </w:rPr>
+            </w:pPr>
+            <w:r>
+              <w:rPr>
+                <w:rFonts w:ascii="Calibri" w:eastAsia="Times New Roman" w:hAnsi="Calibri" w:cs="Calibri"/>
+                <w:color w:val="000000"/>
+                <w:lang w:eastAsia="fr-FR"/>
+              </w:rPr>
+              <w:t>36</w:t>
+            </w:r>
+          </w:p>
+        </w:tc>
+        <w:tc>
+          <w:tcPr>
+            <w:tcW w:w="1200" w:type="dxa"/>
+            <w:tcBorders>
+              <w:top w:val="nil"/>
+              <w:left w:val="nil"/>
+              <w:bottom w:val="single" w:sz="8" w:space="0" w:color="FFFFFF"/>
+              <w:right w:val="single" w:sz="8" w:space="0" w:color="FFFFFF"/>
+            </w:tcBorders>
+            <w:shd w:val="clear" w:color="000000" w:fill="CDE0E8"/>
+            <w:vAlign w:val="bottom"/>
+            <w:hideMark/>
+          </w:tcPr>
+          <w:p>
+            <w:pPr>
+              <w:spacing w:after="0" w:line="240" w:lineRule="auto"/>
+              <w:jc w:val="right"/>
+              <w:rPr>
+                <w:rFonts w:ascii="Calibri" w:eastAsia="Times New Roman" w:hAnsi="Calibri" w:cs="Calibri"/>
+                <w:color w:val="000000"/>
+                <w:lang w:eastAsia="fr-FR"/>
+              </w:rPr>
+            </w:pPr>
+            <w:r>
+              <w:rPr>
+                <w:rFonts w:ascii="Calibri" w:eastAsia="Times New Roman" w:hAnsi="Calibri" w:cs="Calibri"/>
+                <w:color w:val="000000"/>
+                <w:lang w:eastAsia="fr-FR"/>
+              </w:rPr>
+              <w:t>21</w:t>
+            </w:r>
+          </w:p>
+        </w:tc>
+        <w:tc>
+          <w:tcPr>
+            <w:tcW w:w="1200" w:type="dxa"/>
+            <w:tcBorders>
+              <w:top w:val="nil"/>
+              <w:left w:val="nil"/>
+              <w:bottom w:val="single" w:sz="8" w:space="0" w:color="FFFFFF"/>
+              <w:right w:val="single" w:sz="8" w:space="0" w:color="FFFFFF"/>
+            </w:tcBorders>
+            <w:shd w:val="clear" w:color="000000" w:fill="CDE0E8"/>
+            <w:vAlign w:val="bottom"/>
+            <w:hideMark/>
+          </w:tcPr>
+          <w:p>
+            <w:pPr>
+              <w:spacing w:after="0" w:line="240" w:lineRule="auto"/>
+              <w:jc w:val="right"/>
+              <w:rPr>
+                <w:rFonts w:ascii="Calibri" w:eastAsia="Times New Roman" w:hAnsi="Calibri" w:cs="Calibri"/>
+                <w:color w:val="000000"/>
+                <w:lang w:eastAsia="fr-FR"/>
+              </w:rPr>
+            </w:pPr>
+            <w:r>
+              <w:rPr>
+                <w:rFonts w:ascii="Calibri" w:eastAsia="Times New Roman" w:hAnsi="Calibri" w:cs="Calibri"/>
+                <w:color w:val="000000"/>
+                <w:lang w:eastAsia="fr-FR"/>
+              </w:rPr>
+              <w:t>19</w:t>
+            </w:r>
+          </w:p>
+        </w:tc>
+        <w:tc>
+          <w:tcPr>
+            <w:tcW w:w="1200" w:type="dxa"/>
+            <w:tcBorders>
+              <w:top w:val="nil"/>
+              <w:left w:val="nil"/>
+              <w:bottom w:val="single" w:sz="8" w:space="0" w:color="FFFFFF"/>
+              <w:right w:val="single" w:sz="8" w:space="0" w:color="FFFFFF"/>
+            </w:tcBorders>
+            <w:shd w:val="clear" w:color="000000" w:fill="CDE0E8"/>
+            <w:vAlign w:val="bottom"/>
+            <w:hideMark/>
+          </w:tcPr>
+          <w:p>
+            <w:pPr>
+              <w:spacing w:after="0" w:line="240" w:lineRule="auto"/>
+              <w:jc w:val="right"/>
+              <w:rPr>
+                <w:rFonts w:ascii="Calibri" w:eastAsia="Times New Roman" w:hAnsi="Calibri" w:cs="Calibri"/>
+                <w:color w:val="000000"/>
+                <w:lang w:eastAsia="fr-FR"/>
+              </w:rPr>
+            </w:pPr>
+            <w:r>
+              <w:rPr>
+                <w:rFonts w:ascii="Calibri" w:eastAsia="Times New Roman" w:hAnsi="Calibri" w:cs="Calibri"/>
+                <w:color w:val="000000"/>
+                <w:lang w:eastAsia="fr-FR"/>
+              </w:rPr>
+              <w:t>17</w:t>
+            </w:r>
+          </w:p>
+        </w:tc>
+        <w:tc>
+          <w:tcPr>
+            <w:tcW w:w="1200" w:type="dxa"/>
+            <w:tcBorders>
+              <w:top w:val="nil"/>
+              <w:left w:val="nil"/>
+              <w:bottom w:val="single" w:sz="8" w:space="0" w:color="FFFFFF"/>
+              <w:right w:val="single" w:sz="8" w:space="0" w:color="FFFFFF"/>
+            </w:tcBorders>
+            <w:shd w:val="clear" w:color="000000" w:fill="CDE0E8"/>
+            <w:vAlign w:val="bottom"/>
+            <w:hideMark/>
+          </w:tcPr>
+          <w:p>
+            <w:pPr>
+              <w:spacing w:after="0" w:line="240" w:lineRule="auto"/>
+              <w:jc w:val="right"/>
+              <w:rPr>
+                <w:rFonts w:ascii="Calibri" w:eastAsia="Times New Roman" w:hAnsi="Calibri" w:cs="Calibri"/>
+                <w:color w:val="000000"/>
+                <w:lang w:eastAsia="fr-FR"/>
+              </w:rPr>
+            </w:pPr>
+            <w:r>
+              <w:rPr>
+                <w:rFonts w:ascii="Calibri" w:eastAsia="Times New Roman" w:hAnsi="Calibri" w:cs="Calibri"/>
+                <w:color w:val="000000"/>
+                <w:lang w:eastAsia="fr-FR"/>
+              </w:rPr>
+              <w:t>21</w:t>
+            </w:r>
+          </w:p>
+        </w:tc>
+      </w:tr>
+      <w:tr>
+        <w:trPr>
+          <w:trHeight w:val="315"/>
+        </w:trPr>
+        <w:tc>
+          <w:tcPr>
+            <w:tcW w:w="1200" w:type="dxa"/>
+            <w:tcBorders>
+              <w:top w:val="nil"/>
+              <w:left w:val="single" w:sz="8" w:space="0" w:color="FFFFFF"/>
+              <w:bottom w:val="single" w:sz="8" w:space="0" w:color="FFFFFF"/>
+              <w:right w:val="single" w:sz="8" w:space="0" w:color="FFFFFF"/>
+            </w:tcBorders>
+            <w:shd w:val="clear" w:color="000000" w:fill="E8F0F4"/>
+            <w:hideMark/>
+          </w:tcPr>
+          <w:p>
+            <w:pPr>
+              <w:spacing w:after="0" w:line="240" w:lineRule="auto"/>
+              <w:rPr>
+                <w:rFonts w:ascii="Lucida Sans Unicode" w:eastAsia="Times New Roman" w:hAnsi="Lucida Sans Unicode" w:cs="Lucida Sans Unicode"/>
+                <w:color w:val="000000"/>
+                <w:sz w:val="20"/>
+                <w:szCs w:val="20"/>
+                <w:lang w:eastAsia="fr-FR"/>
+              </w:rPr>
+            </w:pPr>
+            <w:r>
+              <w:rPr>
+                <w:rFonts w:ascii="Lucida Sans Unicode" w:eastAsia="Times New Roman" w:hAnsi="Lucida Sans Unicode" w:cs="Lucida Sans Unicode"/>
+                <w:color w:val="000000"/>
+                <w:sz w:val="20"/>
+                <w:szCs w:val="20"/>
+                <w:lang w:eastAsia="fr-FR"/>
+              </w:rPr>
+              <w:t xml:space="preserve">10*60 </w:t>
+            </w:r>
+          </w:p>
+        </w:tc>
+        <w:tc>
+          <w:tcPr>
+            <w:tcW w:w="1200" w:type="dxa"/>
+            <w:tcBorders>
+              <w:top w:val="nil"/>
+              <w:left w:val="nil"/>
+              <w:bottom w:val="single" w:sz="8" w:space="0" w:color="FFFFFF"/>
+              <w:right w:val="single" w:sz="8" w:space="0" w:color="FFFFFF"/>
+            </w:tcBorders>
+            <w:shd w:val="clear" w:color="000000" w:fill="E8F0F4"/>
+            <w:vAlign w:val="bottom"/>
+            <w:hideMark/>
+          </w:tcPr>
+          <w:p>
+            <w:pPr>
+              <w:spacing w:after="0" w:line="240" w:lineRule="auto"/>
+              <w:jc w:val="right"/>
+              <w:rPr>
+                <w:rFonts w:ascii="Calibri" w:eastAsia="Times New Roman" w:hAnsi="Calibri" w:cs="Calibri"/>
+                <w:color w:val="000000"/>
+                <w:lang w:eastAsia="fr-FR"/>
+              </w:rPr>
+            </w:pPr>
+            <w:r>
+              <w:rPr>
+                <w:rFonts w:ascii="Calibri" w:eastAsia="Times New Roman" w:hAnsi="Calibri" w:cs="Calibri"/>
+                <w:color w:val="000000"/>
+                <w:lang w:eastAsia="fr-FR"/>
+              </w:rPr>
+              <w:t>112</w:t>
+            </w:r>
+          </w:p>
+        </w:tc>
+        <w:tc>
+          <w:tcPr>
+            <w:tcW w:w="1200" w:type="dxa"/>
+            <w:tcBorders>
+              <w:top w:val="nil"/>
+              <w:left w:val="nil"/>
+              <w:bottom w:val="single" w:sz="8" w:space="0" w:color="FFFFFF"/>
+              <w:right w:val="single" w:sz="8" w:space="0" w:color="FFFFFF"/>
+            </w:tcBorders>
+            <w:shd w:val="clear" w:color="000000" w:fill="E8F0F4"/>
+            <w:vAlign w:val="bottom"/>
+            <w:hideMark/>
+          </w:tcPr>
+          <w:p>
+            <w:pPr>
+              <w:spacing w:after="0" w:line="240" w:lineRule="auto"/>
+              <w:jc w:val="right"/>
+              <w:rPr>
+                <w:rFonts w:ascii="Calibri" w:eastAsia="Times New Roman" w:hAnsi="Calibri" w:cs="Calibri"/>
+                <w:color w:val="000000"/>
+                <w:lang w:eastAsia="fr-FR"/>
+              </w:rPr>
+            </w:pPr>
+            <w:r>
+              <w:rPr>
+                <w:rFonts w:ascii="Calibri" w:eastAsia="Times New Roman" w:hAnsi="Calibri" w:cs="Calibri"/>
+                <w:color w:val="000000"/>
+                <w:lang w:eastAsia="fr-FR"/>
+              </w:rPr>
+              <w:t>43</w:t>
+            </w:r>
+          </w:p>
+        </w:tc>
+        <w:tc>
+          <w:tcPr>
+            <w:tcW w:w="1200" w:type="dxa"/>
+            <w:tcBorders>
+              <w:top w:val="nil"/>
+              <w:left w:val="nil"/>
+              <w:bottom w:val="single" w:sz="8" w:space="0" w:color="FFFFFF"/>
+              <w:right w:val="single" w:sz="8" w:space="0" w:color="FFFFFF"/>
+            </w:tcBorders>
+            <w:shd w:val="clear" w:color="000000" w:fill="E8F0F4"/>
+            <w:vAlign w:val="bottom"/>
+            <w:hideMark/>
+          </w:tcPr>
+          <w:p>
+            <w:pPr>
+              <w:spacing w:after="0" w:line="240" w:lineRule="auto"/>
+              <w:jc w:val="right"/>
+              <w:rPr>
+                <w:rFonts w:ascii="Calibri" w:eastAsia="Times New Roman" w:hAnsi="Calibri" w:cs="Calibri"/>
+                <w:color w:val="000000"/>
+                <w:lang w:eastAsia="fr-FR"/>
+              </w:rPr>
+            </w:pPr>
+            <w:r>
+              <w:rPr>
+                <w:rFonts w:ascii="Calibri" w:eastAsia="Times New Roman" w:hAnsi="Calibri" w:cs="Calibri"/>
+                <w:color w:val="000000"/>
+                <w:lang w:eastAsia="fr-FR"/>
+              </w:rPr>
+              <w:t>19</w:t>
+            </w:r>
+          </w:p>
+        </w:tc>
+        <w:tc>
+          <w:tcPr>
+            <w:tcW w:w="1200" w:type="dxa"/>
+            <w:tcBorders>
+              <w:top w:val="nil"/>
+              <w:left w:val="nil"/>
+              <w:bottom w:val="single" w:sz="8" w:space="0" w:color="FFFFFF"/>
+              <w:right w:val="single" w:sz="8" w:space="0" w:color="FFFFFF"/>
+            </w:tcBorders>
+            <w:shd w:val="clear" w:color="000000" w:fill="E8F0F4"/>
+            <w:vAlign w:val="bottom"/>
+            <w:hideMark/>
+          </w:tcPr>
+          <w:p>
+            <w:pPr>
+              <w:spacing w:after="0" w:line="240" w:lineRule="auto"/>
+              <w:jc w:val="right"/>
+              <w:rPr>
+                <w:rFonts w:ascii="Calibri" w:eastAsia="Times New Roman" w:hAnsi="Calibri" w:cs="Calibri"/>
+                <w:color w:val="000000"/>
+                <w:lang w:eastAsia="fr-FR"/>
+              </w:rPr>
+            </w:pPr>
+            <w:r>
+              <w:rPr>
+                <w:rFonts w:ascii="Calibri" w:eastAsia="Times New Roman" w:hAnsi="Calibri" w:cs="Calibri"/>
+                <w:color w:val="000000"/>
+                <w:lang w:eastAsia="fr-FR"/>
+              </w:rPr>
+              <w:t>22</w:t>
+            </w:r>
+          </w:p>
+        </w:tc>
+        <w:tc>
+          <w:tcPr>
+            <w:tcW w:w="1200" w:type="dxa"/>
+            <w:tcBorders>
+              <w:top w:val="nil"/>
+              <w:left w:val="nil"/>
+              <w:bottom w:val="single" w:sz="8" w:space="0" w:color="FFFFFF"/>
+              <w:right w:val="single" w:sz="8" w:space="0" w:color="FFFFFF"/>
+            </w:tcBorders>
+            <w:shd w:val="clear" w:color="000000" w:fill="E8F0F4"/>
+            <w:vAlign w:val="bottom"/>
+            <w:hideMark/>
+          </w:tcPr>
+          <w:p>
+            <w:pPr>
+              <w:spacing w:after="0" w:line="240" w:lineRule="auto"/>
+              <w:jc w:val="right"/>
+              <w:rPr>
+                <w:rFonts w:ascii="Calibri" w:eastAsia="Times New Roman" w:hAnsi="Calibri" w:cs="Calibri"/>
+                <w:color w:val="000000"/>
+                <w:lang w:eastAsia="fr-FR"/>
+              </w:rPr>
+            </w:pPr>
+            <w:r>
+              <w:rPr>
+                <w:rFonts w:ascii="Calibri" w:eastAsia="Times New Roman" w:hAnsi="Calibri" w:cs="Calibri"/>
+                <w:color w:val="000000"/>
+                <w:lang w:eastAsia="fr-FR"/>
+              </w:rPr>
+              <w:t>20</w:t>
+            </w:r>
+          </w:p>
+        </w:tc>
+        <w:tc>
+          <w:tcPr>
+            <w:tcW w:w="1200" w:type="dxa"/>
+            <w:tcBorders>
+              <w:top w:val="nil"/>
+              <w:left w:val="nil"/>
+              <w:bottom w:val="single" w:sz="8" w:space="0" w:color="FFFFFF"/>
+              <w:right w:val="single" w:sz="8" w:space="0" w:color="FFFFFF"/>
+            </w:tcBorders>
+            <w:shd w:val="clear" w:color="000000" w:fill="E8F0F4"/>
+            <w:vAlign w:val="bottom"/>
+            <w:hideMark/>
+          </w:tcPr>
+          <w:p>
+            <w:pPr>
+              <w:spacing w:after="0" w:line="240" w:lineRule="auto"/>
+              <w:jc w:val="right"/>
+              <w:rPr>
+                <w:rFonts w:ascii="Calibri" w:eastAsia="Times New Roman" w:hAnsi="Calibri" w:cs="Calibri"/>
+                <w:color w:val="000000"/>
+                <w:lang w:eastAsia="fr-FR"/>
+              </w:rPr>
+            </w:pPr>
+            <w:r>
+              <w:rPr>
+                <w:rFonts w:ascii="Calibri" w:eastAsia="Times New Roman" w:hAnsi="Calibri" w:cs="Calibri"/>
+                <w:color w:val="000000"/>
+                <w:lang w:eastAsia="fr-FR"/>
+              </w:rPr>
+              <w:t>17</w:t>
+            </w:r>
+          </w:p>
+        </w:tc>
+        <w:tc>
+          <w:tcPr>
+            <w:tcW w:w="1200" w:type="dxa"/>
+            <w:tcBorders>
+              <w:top w:val="nil"/>
+              <w:left w:val="nil"/>
+              <w:bottom w:val="single" w:sz="8" w:space="0" w:color="FFFFFF"/>
+              <w:right w:val="single" w:sz="8" w:space="0" w:color="FFFFFF"/>
+            </w:tcBorders>
+            <w:shd w:val="clear" w:color="000000" w:fill="E8F0F4"/>
+            <w:vAlign w:val="bottom"/>
+            <w:hideMark/>
+          </w:tcPr>
+          <w:p>
+            <w:pPr>
+              <w:spacing w:after="0" w:line="240" w:lineRule="auto"/>
+              <w:jc w:val="right"/>
+              <w:rPr>
+                <w:rFonts w:ascii="Calibri" w:eastAsia="Times New Roman" w:hAnsi="Calibri" w:cs="Calibri"/>
+                <w:color w:val="000000"/>
+                <w:lang w:eastAsia="fr-FR"/>
+              </w:rPr>
+            </w:pPr>
+            <w:r>
+              <w:rPr>
+                <w:rFonts w:ascii="Calibri" w:eastAsia="Times New Roman" w:hAnsi="Calibri" w:cs="Calibri"/>
+                <w:color w:val="000000"/>
+                <w:lang w:eastAsia="fr-FR"/>
+              </w:rPr>
+              <w:t>19</w:t>
+            </w:r>
+          </w:p>
+        </w:tc>
+        <w:tc>
+          <w:tcPr>
+            <w:tcW w:w="1200" w:type="dxa"/>
+            <w:tcBorders>
+              <w:top w:val="nil"/>
+              <w:left w:val="nil"/>
+              <w:bottom w:val="single" w:sz="8" w:space="0" w:color="FFFFFF"/>
+              <w:right w:val="single" w:sz="8" w:space="0" w:color="FFFFFF"/>
+            </w:tcBorders>
+            <w:shd w:val="clear" w:color="000000" w:fill="E8F0F4"/>
+            <w:vAlign w:val="bottom"/>
+            <w:hideMark/>
+          </w:tcPr>
+          <w:p>
+            <w:pPr>
+              <w:spacing w:after="0" w:line="240" w:lineRule="auto"/>
+              <w:jc w:val="right"/>
+              <w:rPr>
+                <w:rFonts w:ascii="Calibri" w:eastAsia="Times New Roman" w:hAnsi="Calibri" w:cs="Calibri"/>
+                <w:color w:val="000000"/>
+                <w:lang w:eastAsia="fr-FR"/>
+              </w:rPr>
+            </w:pPr>
+            <w:r>
+              <w:rPr>
+                <w:rFonts w:ascii="Calibri" w:eastAsia="Times New Roman" w:hAnsi="Calibri" w:cs="Calibri"/>
+                <w:color w:val="000000"/>
+                <w:lang w:eastAsia="fr-FR"/>
+              </w:rPr>
+              <w:t>19</w:t>
+            </w:r>
+          </w:p>
+        </w:tc>
+      </w:tr>
+      <w:tr>
+        <w:trPr>
+          <w:trHeight w:val="315"/>
+        </w:trPr>
+        <w:tc>
+          <w:tcPr>
+            <w:tcW w:w="1200" w:type="dxa"/>
+            <w:tcBorders>
+              <w:top w:val="nil"/>
+              <w:left w:val="single" w:sz="8" w:space="0" w:color="FFFFFF"/>
+              <w:bottom w:val="single" w:sz="8" w:space="0" w:color="FFFFFF"/>
+              <w:right w:val="single" w:sz="8" w:space="0" w:color="FFFFFF"/>
+            </w:tcBorders>
+            <w:shd w:val="clear" w:color="000000" w:fill="CDE0E8"/>
+            <w:hideMark/>
+          </w:tcPr>
+          <w:p>
+            <w:pPr>
+              <w:spacing w:after="0" w:line="240" w:lineRule="auto"/>
+              <w:rPr>
+                <w:rFonts w:ascii="Lucida Sans Unicode" w:eastAsia="Times New Roman" w:hAnsi="Lucida Sans Unicode" w:cs="Lucida Sans Unicode"/>
+                <w:color w:val="000000"/>
+                <w:sz w:val="20"/>
+                <w:szCs w:val="20"/>
+                <w:lang w:eastAsia="fr-FR"/>
+              </w:rPr>
+            </w:pPr>
+            <w:r>
+              <w:rPr>
+                <w:rFonts w:ascii="Lucida Sans Unicode" w:eastAsia="Times New Roman" w:hAnsi="Lucida Sans Unicode" w:cs="Lucida Sans Unicode"/>
+                <w:color w:val="000000"/>
+                <w:sz w:val="20"/>
+                <w:szCs w:val="20"/>
+                <w:lang w:eastAsia="fr-FR"/>
+              </w:rPr>
+              <w:t xml:space="preserve">15*110 </w:t>
+            </w:r>
+          </w:p>
+        </w:tc>
+        <w:tc>
+          <w:tcPr>
+            <w:tcW w:w="1200" w:type="dxa"/>
+            <w:tcBorders>
+              <w:top w:val="nil"/>
+              <w:left w:val="nil"/>
+              <w:bottom w:val="single" w:sz="8" w:space="0" w:color="FFFFFF"/>
+              <w:right w:val="single" w:sz="8" w:space="0" w:color="FFFFFF"/>
+            </w:tcBorders>
+            <w:shd w:val="clear" w:color="000000" w:fill="CDE0E8"/>
+            <w:vAlign w:val="bottom"/>
+            <w:hideMark/>
+          </w:tcPr>
+          <w:p>
+            <w:pPr>
+              <w:spacing w:after="0" w:line="240" w:lineRule="auto"/>
+              <w:jc w:val="right"/>
+              <w:rPr>
+                <w:rFonts w:ascii="Calibri" w:eastAsia="Times New Roman" w:hAnsi="Calibri" w:cs="Calibri"/>
+                <w:color w:val="000000"/>
+                <w:lang w:eastAsia="fr-FR"/>
+              </w:rPr>
+            </w:pPr>
+            <w:r>
+              <w:rPr>
+                <w:rFonts w:ascii="Calibri" w:eastAsia="Times New Roman" w:hAnsi="Calibri" w:cs="Calibri"/>
+                <w:color w:val="000000"/>
+                <w:lang w:eastAsia="fr-FR"/>
+              </w:rPr>
+              <w:t>186</w:t>
+            </w:r>
+          </w:p>
+        </w:tc>
+        <w:tc>
+          <w:tcPr>
+            <w:tcW w:w="1200" w:type="dxa"/>
+            <w:tcBorders>
+              <w:top w:val="nil"/>
+              <w:left w:val="nil"/>
+              <w:bottom w:val="single" w:sz="8" w:space="0" w:color="FFFFFF"/>
+              <w:right w:val="single" w:sz="8" w:space="0" w:color="FFFFFF"/>
+            </w:tcBorders>
+            <w:shd w:val="clear" w:color="000000" w:fill="CDE0E8"/>
+            <w:vAlign w:val="bottom"/>
+            <w:hideMark/>
+          </w:tcPr>
+          <w:p>
+            <w:pPr>
+              <w:spacing w:after="0" w:line="240" w:lineRule="auto"/>
+              <w:jc w:val="right"/>
+              <w:rPr>
+                <w:rFonts w:ascii="Calibri" w:eastAsia="Times New Roman" w:hAnsi="Calibri" w:cs="Calibri"/>
+                <w:color w:val="000000"/>
+                <w:lang w:eastAsia="fr-FR"/>
+              </w:rPr>
+            </w:pPr>
+            <w:r>
+              <w:rPr>
+                <w:rFonts w:ascii="Calibri" w:eastAsia="Times New Roman" w:hAnsi="Calibri" w:cs="Calibri"/>
+                <w:color w:val="000000"/>
+                <w:lang w:eastAsia="fr-FR"/>
+              </w:rPr>
+              <w:t>48</w:t>
+            </w:r>
+          </w:p>
+        </w:tc>
+        <w:tc>
+          <w:tcPr>
+            <w:tcW w:w="1200" w:type="dxa"/>
+            <w:tcBorders>
+              <w:top w:val="nil"/>
+              <w:left w:val="nil"/>
+              <w:bottom w:val="single" w:sz="8" w:space="0" w:color="FFFFFF"/>
+              <w:right w:val="single" w:sz="8" w:space="0" w:color="FFFFFF"/>
+            </w:tcBorders>
+            <w:shd w:val="clear" w:color="000000" w:fill="CDE0E8"/>
+            <w:vAlign w:val="bottom"/>
+            <w:hideMark/>
+          </w:tcPr>
+          <w:p>
+            <w:pPr>
+              <w:spacing w:after="0" w:line="240" w:lineRule="auto"/>
+              <w:jc w:val="right"/>
+              <w:rPr>
+                <w:rFonts w:ascii="Calibri" w:eastAsia="Times New Roman" w:hAnsi="Calibri" w:cs="Calibri"/>
+                <w:color w:val="000000"/>
+                <w:lang w:eastAsia="fr-FR"/>
+              </w:rPr>
+            </w:pPr>
+            <w:r>
+              <w:rPr>
+                <w:rFonts w:ascii="Calibri" w:eastAsia="Times New Roman" w:hAnsi="Calibri" w:cs="Calibri"/>
+                <w:color w:val="000000"/>
+                <w:lang w:eastAsia="fr-FR"/>
+              </w:rPr>
+              <w:t>42</w:t>
+            </w:r>
+          </w:p>
+        </w:tc>
+        <w:tc>
+          <w:tcPr>
+            <w:tcW w:w="1200" w:type="dxa"/>
+            <w:tcBorders>
+              <w:top w:val="nil"/>
+              <w:left w:val="nil"/>
+              <w:bottom w:val="single" w:sz="8" w:space="0" w:color="FFFFFF"/>
+              <w:right w:val="single" w:sz="8" w:space="0" w:color="FFFFFF"/>
+            </w:tcBorders>
+            <w:shd w:val="clear" w:color="000000" w:fill="CDE0E8"/>
+            <w:vAlign w:val="bottom"/>
+            <w:hideMark/>
+          </w:tcPr>
+          <w:p>
+            <w:pPr>
+              <w:spacing w:after="0" w:line="240" w:lineRule="auto"/>
+              <w:jc w:val="right"/>
+              <w:rPr>
+                <w:rFonts w:ascii="Calibri" w:eastAsia="Times New Roman" w:hAnsi="Calibri" w:cs="Calibri"/>
+                <w:color w:val="000000"/>
+                <w:lang w:eastAsia="fr-FR"/>
+              </w:rPr>
+            </w:pPr>
+            <w:r>
+              <w:rPr>
+                <w:rFonts w:ascii="Calibri" w:eastAsia="Times New Roman" w:hAnsi="Calibri" w:cs="Calibri"/>
+                <w:color w:val="000000"/>
+                <w:lang w:eastAsia="fr-FR"/>
+              </w:rPr>
+              <w:t>18</w:t>
+            </w:r>
+          </w:p>
+        </w:tc>
+        <w:tc>
+          <w:tcPr>
+            <w:tcW w:w="1200" w:type="dxa"/>
+            <w:tcBorders>
+              <w:top w:val="nil"/>
+              <w:left w:val="nil"/>
+              <w:bottom w:val="single" w:sz="8" w:space="0" w:color="FFFFFF"/>
+              <w:right w:val="single" w:sz="8" w:space="0" w:color="FFFFFF"/>
+            </w:tcBorders>
+            <w:shd w:val="clear" w:color="000000" w:fill="CDE0E8"/>
+            <w:vAlign w:val="bottom"/>
+            <w:hideMark/>
+          </w:tcPr>
+          <w:p>
+            <w:pPr>
+              <w:spacing w:after="0" w:line="240" w:lineRule="auto"/>
+              <w:jc w:val="right"/>
+              <w:rPr>
+                <w:rFonts w:ascii="Calibri" w:eastAsia="Times New Roman" w:hAnsi="Calibri" w:cs="Calibri"/>
+                <w:color w:val="000000"/>
+                <w:lang w:eastAsia="fr-FR"/>
+              </w:rPr>
+            </w:pPr>
+            <w:r>
+              <w:rPr>
+                <w:rFonts w:ascii="Calibri" w:eastAsia="Times New Roman" w:hAnsi="Calibri" w:cs="Calibri"/>
+                <w:color w:val="000000"/>
+                <w:lang w:eastAsia="fr-FR"/>
+              </w:rPr>
+              <w:t>28</w:t>
+            </w:r>
+          </w:p>
+        </w:tc>
+        <w:tc>
+          <w:tcPr>
+            <w:tcW w:w="1200" w:type="dxa"/>
+            <w:tcBorders>
+              <w:top w:val="nil"/>
+              <w:left w:val="nil"/>
+              <w:bottom w:val="single" w:sz="8" w:space="0" w:color="FFFFFF"/>
+              <w:right w:val="single" w:sz="8" w:space="0" w:color="FFFFFF"/>
+            </w:tcBorders>
+            <w:shd w:val="clear" w:color="000000" w:fill="CDE0E8"/>
+            <w:vAlign w:val="bottom"/>
+            <w:hideMark/>
+          </w:tcPr>
+          <w:p>
+            <w:pPr>
+              <w:spacing w:after="0" w:line="240" w:lineRule="auto"/>
+              <w:jc w:val="right"/>
+              <w:rPr>
+                <w:rFonts w:ascii="Calibri" w:eastAsia="Times New Roman" w:hAnsi="Calibri" w:cs="Calibri"/>
+                <w:color w:val="000000"/>
+                <w:lang w:eastAsia="fr-FR"/>
+              </w:rPr>
+            </w:pPr>
+            <w:r>
+              <w:rPr>
+                <w:rFonts w:ascii="Calibri" w:eastAsia="Times New Roman" w:hAnsi="Calibri" w:cs="Calibri"/>
+                <w:color w:val="000000"/>
+                <w:lang w:eastAsia="fr-FR"/>
+              </w:rPr>
+              <w:t>28</w:t>
+            </w:r>
+          </w:p>
+        </w:tc>
+        <w:tc>
+          <w:tcPr>
+            <w:tcW w:w="1200" w:type="dxa"/>
+            <w:tcBorders>
+              <w:top w:val="nil"/>
+              <w:left w:val="nil"/>
+              <w:bottom w:val="single" w:sz="8" w:space="0" w:color="FFFFFF"/>
+              <w:right w:val="single" w:sz="8" w:space="0" w:color="FFFFFF"/>
+            </w:tcBorders>
+            <w:shd w:val="clear" w:color="000000" w:fill="CDE0E8"/>
+            <w:vAlign w:val="bottom"/>
+            <w:hideMark/>
+          </w:tcPr>
+          <w:p>
+            <w:pPr>
+              <w:spacing w:after="0" w:line="240" w:lineRule="auto"/>
+              <w:jc w:val="right"/>
+              <w:rPr>
+                <w:rFonts w:ascii="Calibri" w:eastAsia="Times New Roman" w:hAnsi="Calibri" w:cs="Calibri"/>
+                <w:color w:val="000000"/>
+                <w:lang w:eastAsia="fr-FR"/>
+              </w:rPr>
+            </w:pPr>
+            <w:r>
+              <w:rPr>
+                <w:rFonts w:ascii="Calibri" w:eastAsia="Times New Roman" w:hAnsi="Calibri" w:cs="Calibri"/>
+                <w:color w:val="000000"/>
+                <w:lang w:eastAsia="fr-FR"/>
+              </w:rPr>
+              <w:t>20</w:t>
+            </w:r>
+          </w:p>
+        </w:tc>
+        <w:tc>
+          <w:tcPr>
+            <w:tcW w:w="1200" w:type="dxa"/>
+            <w:tcBorders>
+              <w:top w:val="nil"/>
+              <w:left w:val="nil"/>
+              <w:bottom w:val="single" w:sz="8" w:space="0" w:color="FFFFFF"/>
+              <w:right w:val="single" w:sz="8" w:space="0" w:color="FFFFFF"/>
+            </w:tcBorders>
+            <w:shd w:val="clear" w:color="000000" w:fill="CDE0E8"/>
+            <w:vAlign w:val="bottom"/>
+            <w:hideMark/>
+          </w:tcPr>
+          <w:p>
+            <w:pPr>
+              <w:spacing w:after="0" w:line="240" w:lineRule="auto"/>
+              <w:jc w:val="right"/>
+              <w:rPr>
+                <w:rFonts w:ascii="Calibri" w:eastAsia="Times New Roman" w:hAnsi="Calibri" w:cs="Calibri"/>
+                <w:color w:val="000000"/>
+                <w:lang w:eastAsia="fr-FR"/>
+              </w:rPr>
+            </w:pPr>
+            <w:r>
+              <w:rPr>
+                <w:rFonts w:ascii="Calibri" w:eastAsia="Times New Roman" w:hAnsi="Calibri" w:cs="Calibri"/>
+                <w:color w:val="000000"/>
+                <w:lang w:eastAsia="fr-FR"/>
+              </w:rPr>
+              <w:t>19</w:t>
+            </w:r>
+          </w:p>
+        </w:tc>
+      </w:tr>
+      <w:tr>
+        <w:trPr>
+          <w:trHeight w:val="315"/>
+        </w:trPr>
+        <w:tc>
+          <w:tcPr>
+            <w:tcW w:w="1200" w:type="dxa"/>
+            <w:tcBorders>
+              <w:top w:val="nil"/>
+              <w:left w:val="single" w:sz="8" w:space="0" w:color="FFFFFF"/>
+              <w:bottom w:val="single" w:sz="8" w:space="0" w:color="FFFFFF"/>
+              <w:right w:val="single" w:sz="8" w:space="0" w:color="FFFFFF"/>
+            </w:tcBorders>
+            <w:shd w:val="clear" w:color="000000" w:fill="E8F0F4"/>
+            <w:hideMark/>
+          </w:tcPr>
+          <w:p>
+            <w:pPr>
+              <w:spacing w:after="0" w:line="240" w:lineRule="auto"/>
+              <w:rPr>
+                <w:rFonts w:ascii="Lucida Sans Unicode" w:eastAsia="Times New Roman" w:hAnsi="Lucida Sans Unicode" w:cs="Lucida Sans Unicode"/>
+                <w:color w:val="000000"/>
+                <w:sz w:val="20"/>
+                <w:szCs w:val="20"/>
+                <w:lang w:eastAsia="fr-FR"/>
+              </w:rPr>
+            </w:pPr>
+            <w:r>
+              <w:rPr>
+                <w:rFonts w:ascii="Lucida Sans Unicode" w:eastAsia="Times New Roman" w:hAnsi="Lucida Sans Unicode" w:cs="Lucida Sans Unicode"/>
+                <w:color w:val="000000"/>
+                <w:sz w:val="20"/>
+                <w:szCs w:val="20"/>
+                <w:lang w:eastAsia="fr-FR"/>
+              </w:rPr>
+              <w:t xml:space="preserve">20*160 </w:t>
+            </w:r>
+          </w:p>
+        </w:tc>
+        <w:tc>
+          <w:tcPr>
+            <w:tcW w:w="1200" w:type="dxa"/>
+            <w:tcBorders>
+              <w:top w:val="nil"/>
+              <w:left w:val="nil"/>
+              <w:bottom w:val="single" w:sz="8" w:space="0" w:color="FFFFFF"/>
+              <w:right w:val="single" w:sz="8" w:space="0" w:color="FFFFFF"/>
+            </w:tcBorders>
+            <w:shd w:val="clear" w:color="000000" w:fill="E8F0F4"/>
+            <w:vAlign w:val="bottom"/>
+            <w:hideMark/>
+          </w:tcPr>
+          <w:p>
+            <w:pPr>
+              <w:spacing w:after="0" w:line="240" w:lineRule="auto"/>
+              <w:jc w:val="right"/>
+              <w:rPr>
+                <w:rFonts w:ascii="Calibri" w:eastAsia="Times New Roman" w:hAnsi="Calibri" w:cs="Calibri"/>
+                <w:color w:val="000000"/>
+                <w:lang w:eastAsia="fr-FR"/>
+              </w:rPr>
+            </w:pPr>
+            <w:r>
+              <w:rPr>
+                <w:rFonts w:ascii="Calibri" w:eastAsia="Times New Roman" w:hAnsi="Calibri" w:cs="Calibri"/>
+                <w:color w:val="000000"/>
+                <w:lang w:eastAsia="fr-FR"/>
+              </w:rPr>
+              <w:t>213</w:t>
+            </w:r>
+          </w:p>
+        </w:tc>
+        <w:tc>
+          <w:tcPr>
+            <w:tcW w:w="1200" w:type="dxa"/>
+            <w:tcBorders>
+              <w:top w:val="nil"/>
+              <w:left w:val="nil"/>
+              <w:bottom w:val="single" w:sz="8" w:space="0" w:color="FFFFFF"/>
+              <w:right w:val="single" w:sz="8" w:space="0" w:color="FFFFFF"/>
+            </w:tcBorders>
+            <w:shd w:val="clear" w:color="000000" w:fill="E8F0F4"/>
+            <w:vAlign w:val="bottom"/>
+            <w:hideMark/>
+          </w:tcPr>
+          <w:p>
+            <w:pPr>
+              <w:spacing w:after="0" w:line="240" w:lineRule="auto"/>
+              <w:jc w:val="right"/>
+              <w:rPr>
+                <w:rFonts w:ascii="Calibri" w:eastAsia="Times New Roman" w:hAnsi="Calibri" w:cs="Calibri"/>
+                <w:color w:val="000000"/>
+                <w:lang w:eastAsia="fr-FR"/>
+              </w:rPr>
+            </w:pPr>
+            <w:r>
+              <w:rPr>
+                <w:rFonts w:ascii="Calibri" w:eastAsia="Times New Roman" w:hAnsi="Calibri" w:cs="Calibri"/>
+                <w:color w:val="000000"/>
+                <w:lang w:eastAsia="fr-FR"/>
+              </w:rPr>
+              <w:t>100</w:t>
+            </w:r>
+          </w:p>
+        </w:tc>
+        <w:tc>
+          <w:tcPr>
+            <w:tcW w:w="1200" w:type="dxa"/>
+            <w:tcBorders>
+              <w:top w:val="nil"/>
+              <w:left w:val="nil"/>
+              <w:bottom w:val="single" w:sz="8" w:space="0" w:color="FFFFFF"/>
+              <w:right w:val="single" w:sz="8" w:space="0" w:color="FFFFFF"/>
+            </w:tcBorders>
+            <w:shd w:val="clear" w:color="000000" w:fill="E8F0F4"/>
+            <w:vAlign w:val="bottom"/>
+            <w:hideMark/>
+          </w:tcPr>
+          <w:p>
+            <w:pPr>
+              <w:spacing w:after="0" w:line="240" w:lineRule="auto"/>
+              <w:jc w:val="right"/>
+              <w:rPr>
+                <w:rFonts w:ascii="Calibri" w:eastAsia="Times New Roman" w:hAnsi="Calibri" w:cs="Calibri"/>
+                <w:color w:val="000000"/>
+                <w:lang w:eastAsia="fr-FR"/>
+              </w:rPr>
+            </w:pPr>
+            <w:r>
+              <w:rPr>
+                <w:rFonts w:ascii="Calibri" w:eastAsia="Times New Roman" w:hAnsi="Calibri" w:cs="Calibri"/>
+                <w:color w:val="000000"/>
+                <w:lang w:eastAsia="fr-FR"/>
+              </w:rPr>
+              <w:t>55</w:t>
+            </w:r>
+          </w:p>
+        </w:tc>
+        <w:tc>
+          <w:tcPr>
+            <w:tcW w:w="1200" w:type="dxa"/>
+            <w:tcBorders>
+              <w:top w:val="nil"/>
+              <w:left w:val="nil"/>
+              <w:bottom w:val="single" w:sz="8" w:space="0" w:color="FFFFFF"/>
+              <w:right w:val="single" w:sz="8" w:space="0" w:color="FFFFFF"/>
+            </w:tcBorders>
+            <w:shd w:val="clear" w:color="000000" w:fill="E8F0F4"/>
+            <w:vAlign w:val="bottom"/>
+            <w:hideMark/>
+          </w:tcPr>
+          <w:p>
+            <w:pPr>
+              <w:spacing w:after="0" w:line="240" w:lineRule="auto"/>
+              <w:jc w:val="right"/>
+              <w:rPr>
+                <w:rFonts w:ascii="Calibri" w:eastAsia="Times New Roman" w:hAnsi="Calibri" w:cs="Calibri"/>
+                <w:color w:val="000000"/>
+                <w:lang w:eastAsia="fr-FR"/>
+              </w:rPr>
+            </w:pPr>
+            <w:r>
+              <w:rPr>
+                <w:rFonts w:ascii="Calibri" w:eastAsia="Times New Roman" w:hAnsi="Calibri" w:cs="Calibri"/>
+                <w:color w:val="000000"/>
+                <w:lang w:eastAsia="fr-FR"/>
+              </w:rPr>
+              <w:t>31</w:t>
+            </w:r>
+          </w:p>
+        </w:tc>
+        <w:tc>
+          <w:tcPr>
+            <w:tcW w:w="1200" w:type="dxa"/>
+            <w:tcBorders>
+              <w:top w:val="nil"/>
+              <w:left w:val="nil"/>
+              <w:bottom w:val="single" w:sz="8" w:space="0" w:color="FFFFFF"/>
+              <w:right w:val="single" w:sz="8" w:space="0" w:color="FFFFFF"/>
+            </w:tcBorders>
+            <w:shd w:val="clear" w:color="000000" w:fill="E8F0F4"/>
+            <w:vAlign w:val="bottom"/>
+            <w:hideMark/>
+          </w:tcPr>
+          <w:p>
+            <w:pPr>
+              <w:spacing w:after="0" w:line="240" w:lineRule="auto"/>
+              <w:jc w:val="right"/>
+              <w:rPr>
+                <w:rFonts w:ascii="Calibri" w:eastAsia="Times New Roman" w:hAnsi="Calibri" w:cs="Calibri"/>
+                <w:color w:val="000000"/>
+                <w:lang w:eastAsia="fr-FR"/>
+              </w:rPr>
+            </w:pPr>
+            <w:r>
+              <w:rPr>
+                <w:rFonts w:ascii="Calibri" w:eastAsia="Times New Roman" w:hAnsi="Calibri" w:cs="Calibri"/>
+                <w:color w:val="000000"/>
+                <w:lang w:eastAsia="fr-FR"/>
+              </w:rPr>
+              <w:t>22</w:t>
+            </w:r>
+          </w:p>
+        </w:tc>
+        <w:tc>
+          <w:tcPr>
+            <w:tcW w:w="1200" w:type="dxa"/>
+            <w:tcBorders>
+              <w:top w:val="nil"/>
+              <w:left w:val="nil"/>
+              <w:bottom w:val="single" w:sz="8" w:space="0" w:color="FFFFFF"/>
+              <w:right w:val="single" w:sz="8" w:space="0" w:color="FFFFFF"/>
+            </w:tcBorders>
+            <w:shd w:val="clear" w:color="000000" w:fill="E8F0F4"/>
+            <w:vAlign w:val="bottom"/>
+            <w:hideMark/>
+          </w:tcPr>
+          <w:p>
+            <w:pPr>
+              <w:spacing w:after="0" w:line="240" w:lineRule="auto"/>
+              <w:jc w:val="right"/>
+              <w:rPr>
+                <w:rFonts w:ascii="Calibri" w:eastAsia="Times New Roman" w:hAnsi="Calibri" w:cs="Calibri"/>
+                <w:color w:val="000000"/>
+                <w:lang w:eastAsia="fr-FR"/>
+              </w:rPr>
+            </w:pPr>
+            <w:r>
+              <w:rPr>
+                <w:rFonts w:ascii="Calibri" w:eastAsia="Times New Roman" w:hAnsi="Calibri" w:cs="Calibri"/>
+                <w:color w:val="000000"/>
+                <w:lang w:eastAsia="fr-FR"/>
+              </w:rPr>
+              <w:t>32</w:t>
+            </w:r>
+          </w:p>
+        </w:tc>
+        <w:tc>
+          <w:tcPr>
+            <w:tcW w:w="1200" w:type="dxa"/>
+            <w:tcBorders>
+              <w:top w:val="nil"/>
+              <w:left w:val="nil"/>
+              <w:bottom w:val="single" w:sz="8" w:space="0" w:color="FFFFFF"/>
+              <w:right w:val="single" w:sz="8" w:space="0" w:color="FFFFFF"/>
+            </w:tcBorders>
+            <w:shd w:val="clear" w:color="000000" w:fill="E8F0F4"/>
+            <w:vAlign w:val="bottom"/>
+            <w:hideMark/>
+          </w:tcPr>
+          <w:p>
+            <w:pPr>
+              <w:spacing w:after="0" w:line="240" w:lineRule="auto"/>
+              <w:jc w:val="right"/>
+              <w:rPr>
+                <w:rFonts w:ascii="Calibri" w:eastAsia="Times New Roman" w:hAnsi="Calibri" w:cs="Calibri"/>
+                <w:color w:val="000000"/>
+                <w:lang w:eastAsia="fr-FR"/>
+              </w:rPr>
+            </w:pPr>
+            <w:r>
+              <w:rPr>
+                <w:rFonts w:ascii="Calibri" w:eastAsia="Times New Roman" w:hAnsi="Calibri" w:cs="Calibri"/>
+                <w:color w:val="000000"/>
+                <w:lang w:eastAsia="fr-FR"/>
+              </w:rPr>
+              <w:t>23</w:t>
+            </w:r>
+          </w:p>
+        </w:tc>
+        <w:tc>
+          <w:tcPr>
+            <w:tcW w:w="1200" w:type="dxa"/>
+            <w:tcBorders>
+              <w:top w:val="nil"/>
+              <w:left w:val="nil"/>
+              <w:bottom w:val="single" w:sz="8" w:space="0" w:color="FFFFFF"/>
+              <w:right w:val="single" w:sz="8" w:space="0" w:color="FFFFFF"/>
+            </w:tcBorders>
+            <w:shd w:val="clear" w:color="000000" w:fill="E8F0F4"/>
+            <w:vAlign w:val="bottom"/>
+            <w:hideMark/>
+          </w:tcPr>
+          <w:p>
+            <w:pPr>
+              <w:spacing w:after="0" w:line="240" w:lineRule="auto"/>
+              <w:jc w:val="right"/>
+              <w:rPr>
+                <w:rFonts w:ascii="Calibri" w:eastAsia="Times New Roman" w:hAnsi="Calibri" w:cs="Calibri"/>
+                <w:color w:val="000000"/>
+                <w:lang w:eastAsia="fr-FR"/>
+              </w:rPr>
+            </w:pPr>
+            <w:r>
+              <w:rPr>
+                <w:rFonts w:ascii="Calibri" w:eastAsia="Times New Roman" w:hAnsi="Calibri" w:cs="Calibri"/>
+                <w:color w:val="000000"/>
+                <w:lang w:eastAsia="fr-FR"/>
+              </w:rPr>
+              <w:t>30</w:t>
+            </w:r>
+          </w:p>
+        </w:tc>
+      </w:tr>
+      <w:tr>
+        <w:trPr>
+          <w:trHeight w:val="315"/>
+        </w:trPr>
+        <w:tc>
+          <w:tcPr>
+            <w:tcW w:w="1200" w:type="dxa"/>
+            <w:tcBorders>
+              <w:top w:val="nil"/>
+              <w:left w:val="single" w:sz="8" w:space="0" w:color="FFFFFF"/>
+              <w:bottom w:val="single" w:sz="8" w:space="0" w:color="FFFFFF"/>
+              <w:right w:val="single" w:sz="8" w:space="0" w:color="FFFFFF"/>
+            </w:tcBorders>
+            <w:shd w:val="clear" w:color="000000" w:fill="CDE0E8"/>
+            <w:hideMark/>
+          </w:tcPr>
+          <w:p>
+            <w:pPr>
+              <w:spacing w:after="0" w:line="240" w:lineRule="auto"/>
+              <w:rPr>
+                <w:rFonts w:ascii="Lucida Sans Unicode" w:eastAsia="Times New Roman" w:hAnsi="Lucida Sans Unicode" w:cs="Lucida Sans Unicode"/>
+                <w:color w:val="000000"/>
+                <w:sz w:val="20"/>
+                <w:szCs w:val="20"/>
+                <w:lang w:eastAsia="fr-FR"/>
+              </w:rPr>
+            </w:pPr>
+            <w:r>
+              <w:rPr>
+                <w:rFonts w:ascii="Lucida Sans Unicode" w:eastAsia="Times New Roman" w:hAnsi="Lucida Sans Unicode" w:cs="Lucida Sans Unicode"/>
+                <w:color w:val="000000"/>
+                <w:sz w:val="20"/>
+                <w:szCs w:val="20"/>
+                <w:lang w:eastAsia="fr-FR"/>
+              </w:rPr>
+              <w:t xml:space="preserve">25*210 </w:t>
+            </w:r>
+          </w:p>
+        </w:tc>
+        <w:tc>
+          <w:tcPr>
+            <w:tcW w:w="1200" w:type="dxa"/>
+            <w:tcBorders>
+              <w:top w:val="nil"/>
+              <w:left w:val="nil"/>
+              <w:bottom w:val="single" w:sz="8" w:space="0" w:color="FFFFFF"/>
+              <w:right w:val="single" w:sz="8" w:space="0" w:color="FFFFFF"/>
+            </w:tcBorders>
+            <w:shd w:val="clear" w:color="000000" w:fill="CDE0E8"/>
+            <w:vAlign w:val="bottom"/>
+            <w:hideMark/>
+          </w:tcPr>
+          <w:p>
+            <w:pPr>
+              <w:spacing w:after="0" w:line="240" w:lineRule="auto"/>
+              <w:jc w:val="right"/>
+              <w:rPr>
+                <w:rFonts w:ascii="Calibri" w:eastAsia="Times New Roman" w:hAnsi="Calibri" w:cs="Calibri"/>
+                <w:color w:val="000000"/>
+                <w:lang w:eastAsia="fr-FR"/>
+              </w:rPr>
+            </w:pPr>
+            <w:r>
+              <w:rPr>
+                <w:rFonts w:ascii="Calibri" w:eastAsia="Times New Roman" w:hAnsi="Calibri" w:cs="Calibri"/>
+                <w:color w:val="000000"/>
+                <w:lang w:eastAsia="fr-FR"/>
+              </w:rPr>
+              <w:t>323</w:t>
+            </w:r>
+          </w:p>
+        </w:tc>
+        <w:tc>
+          <w:tcPr>
+            <w:tcW w:w="1200" w:type="dxa"/>
+            <w:tcBorders>
+              <w:top w:val="nil"/>
+              <w:left w:val="nil"/>
+              <w:bottom w:val="single" w:sz="8" w:space="0" w:color="FFFFFF"/>
+              <w:right w:val="single" w:sz="8" w:space="0" w:color="FFFFFF"/>
+            </w:tcBorders>
+            <w:shd w:val="clear" w:color="000000" w:fill="CDE0E8"/>
+            <w:vAlign w:val="bottom"/>
+            <w:hideMark/>
+          </w:tcPr>
+          <w:p>
+            <w:pPr>
+              <w:spacing w:after="0" w:line="240" w:lineRule="auto"/>
+              <w:jc w:val="right"/>
+              <w:rPr>
+                <w:rFonts w:ascii="Calibri" w:eastAsia="Times New Roman" w:hAnsi="Calibri" w:cs="Calibri"/>
+                <w:color w:val="000000"/>
+                <w:lang w:eastAsia="fr-FR"/>
+              </w:rPr>
+            </w:pPr>
+            <w:r>
+              <w:rPr>
+                <w:rFonts w:ascii="Calibri" w:eastAsia="Times New Roman" w:hAnsi="Calibri" w:cs="Calibri"/>
+                <w:color w:val="000000"/>
+                <w:lang w:eastAsia="fr-FR"/>
+              </w:rPr>
+              <w:t>138</w:t>
+            </w:r>
+          </w:p>
+        </w:tc>
+        <w:tc>
+          <w:tcPr>
+            <w:tcW w:w="1200" w:type="dxa"/>
+            <w:tcBorders>
+              <w:top w:val="nil"/>
+              <w:left w:val="nil"/>
+              <w:bottom w:val="single" w:sz="8" w:space="0" w:color="FFFFFF"/>
+              <w:right w:val="single" w:sz="8" w:space="0" w:color="FFFFFF"/>
+            </w:tcBorders>
+            <w:shd w:val="clear" w:color="000000" w:fill="CDE0E8"/>
+            <w:vAlign w:val="bottom"/>
+            <w:hideMark/>
+          </w:tcPr>
+          <w:p>
+            <w:pPr>
+              <w:spacing w:after="0" w:line="240" w:lineRule="auto"/>
+              <w:jc w:val="right"/>
+              <w:rPr>
+                <w:rFonts w:ascii="Calibri" w:eastAsia="Times New Roman" w:hAnsi="Calibri" w:cs="Calibri"/>
+                <w:color w:val="000000"/>
+                <w:lang w:eastAsia="fr-FR"/>
+              </w:rPr>
+            </w:pPr>
+            <w:r>
+              <w:rPr>
+                <w:rFonts w:ascii="Calibri" w:eastAsia="Times New Roman" w:hAnsi="Calibri" w:cs="Calibri"/>
+                <w:color w:val="000000"/>
+                <w:lang w:eastAsia="fr-FR"/>
+              </w:rPr>
+              <w:t>62</w:t>
+            </w:r>
+          </w:p>
+        </w:tc>
+        <w:tc>
+          <w:tcPr>
+            <w:tcW w:w="1200" w:type="dxa"/>
+            <w:tcBorders>
+              <w:top w:val="nil"/>
+              <w:left w:val="nil"/>
+              <w:bottom w:val="single" w:sz="8" w:space="0" w:color="FFFFFF"/>
+              <w:right w:val="single" w:sz="8" w:space="0" w:color="FFFFFF"/>
+            </w:tcBorders>
+            <w:shd w:val="clear" w:color="000000" w:fill="CDE0E8"/>
+            <w:vAlign w:val="bottom"/>
+            <w:hideMark/>
+          </w:tcPr>
+          <w:p>
+            <w:pPr>
+              <w:spacing w:after="0" w:line="240" w:lineRule="auto"/>
+              <w:jc w:val="right"/>
+              <w:rPr>
+                <w:rFonts w:ascii="Calibri" w:eastAsia="Times New Roman" w:hAnsi="Calibri" w:cs="Calibri"/>
+                <w:color w:val="000000"/>
+                <w:lang w:eastAsia="fr-FR"/>
+              </w:rPr>
+            </w:pPr>
+            <w:r>
+              <w:rPr>
+                <w:rFonts w:ascii="Calibri" w:eastAsia="Times New Roman" w:hAnsi="Calibri" w:cs="Calibri"/>
+                <w:color w:val="000000"/>
+                <w:lang w:eastAsia="fr-FR"/>
+              </w:rPr>
+              <w:t>23</w:t>
+            </w:r>
+          </w:p>
+        </w:tc>
+        <w:tc>
+          <w:tcPr>
+            <w:tcW w:w="1200" w:type="dxa"/>
+            <w:tcBorders>
+              <w:top w:val="nil"/>
+              <w:left w:val="nil"/>
+              <w:bottom w:val="single" w:sz="8" w:space="0" w:color="FFFFFF"/>
+              <w:right w:val="single" w:sz="8" w:space="0" w:color="FFFFFF"/>
+            </w:tcBorders>
+            <w:shd w:val="clear" w:color="000000" w:fill="CDE0E8"/>
+            <w:vAlign w:val="bottom"/>
+            <w:hideMark/>
+          </w:tcPr>
+          <w:p>
+            <w:pPr>
+              <w:spacing w:after="0" w:line="240" w:lineRule="auto"/>
+              <w:jc w:val="right"/>
+              <w:rPr>
+                <w:rFonts w:ascii="Calibri" w:eastAsia="Times New Roman" w:hAnsi="Calibri" w:cs="Calibri"/>
+                <w:color w:val="000000"/>
+                <w:lang w:eastAsia="fr-FR"/>
+              </w:rPr>
+            </w:pPr>
+            <w:r>
+              <w:rPr>
+                <w:rFonts w:ascii="Calibri" w:eastAsia="Times New Roman" w:hAnsi="Calibri" w:cs="Calibri"/>
+                <w:color w:val="000000"/>
+                <w:lang w:eastAsia="fr-FR"/>
+              </w:rPr>
+              <w:t>30</w:t>
+            </w:r>
+          </w:p>
+        </w:tc>
+        <w:tc>
+          <w:tcPr>
+            <w:tcW w:w="1200" w:type="dxa"/>
+            <w:tcBorders>
+              <w:top w:val="nil"/>
+              <w:left w:val="nil"/>
+              <w:bottom w:val="single" w:sz="8" w:space="0" w:color="FFFFFF"/>
+              <w:right w:val="single" w:sz="8" w:space="0" w:color="FFFFFF"/>
+            </w:tcBorders>
+            <w:shd w:val="clear" w:color="000000" w:fill="CDE0E8"/>
+            <w:vAlign w:val="bottom"/>
+            <w:hideMark/>
+          </w:tcPr>
+          <w:p>
+            <w:pPr>
+              <w:spacing w:after="0" w:line="240" w:lineRule="auto"/>
+              <w:jc w:val="right"/>
+              <w:rPr>
+                <w:rFonts w:ascii="Calibri" w:eastAsia="Times New Roman" w:hAnsi="Calibri" w:cs="Calibri"/>
+                <w:color w:val="000000"/>
+                <w:lang w:eastAsia="fr-FR"/>
+              </w:rPr>
+            </w:pPr>
+            <w:r>
+              <w:rPr>
+                <w:rFonts w:ascii="Calibri" w:eastAsia="Times New Roman" w:hAnsi="Calibri" w:cs="Calibri"/>
+                <w:color w:val="000000"/>
+                <w:lang w:eastAsia="fr-FR"/>
+              </w:rPr>
+              <w:t>28</w:t>
+            </w:r>
+          </w:p>
+        </w:tc>
+        <w:tc>
+          <w:tcPr>
+            <w:tcW w:w="1200" w:type="dxa"/>
+            <w:tcBorders>
+              <w:top w:val="nil"/>
+              <w:left w:val="nil"/>
+              <w:bottom w:val="single" w:sz="8" w:space="0" w:color="FFFFFF"/>
+              <w:right w:val="single" w:sz="8" w:space="0" w:color="FFFFFF"/>
+            </w:tcBorders>
+            <w:shd w:val="clear" w:color="000000" w:fill="CDE0E8"/>
+            <w:vAlign w:val="bottom"/>
+            <w:hideMark/>
+          </w:tcPr>
+          <w:p>
+            <w:pPr>
+              <w:spacing w:after="0" w:line="240" w:lineRule="auto"/>
+              <w:jc w:val="right"/>
+              <w:rPr>
+                <w:rFonts w:ascii="Calibri" w:eastAsia="Times New Roman" w:hAnsi="Calibri" w:cs="Calibri"/>
+                <w:color w:val="000000"/>
+                <w:lang w:eastAsia="fr-FR"/>
+              </w:rPr>
+            </w:pPr>
+            <w:r>
+              <w:rPr>
+                <w:rFonts w:ascii="Calibri" w:eastAsia="Times New Roman" w:hAnsi="Calibri" w:cs="Calibri"/>
+                <w:color w:val="000000"/>
+                <w:lang w:eastAsia="fr-FR"/>
+              </w:rPr>
+              <w:t>25</w:t>
+            </w:r>
+          </w:p>
+        </w:tc>
+        <w:tc>
+          <w:tcPr>
+            <w:tcW w:w="1200" w:type="dxa"/>
+            <w:tcBorders>
+              <w:top w:val="nil"/>
+              <w:left w:val="nil"/>
+              <w:bottom w:val="single" w:sz="8" w:space="0" w:color="FFFFFF"/>
+              <w:right w:val="single" w:sz="8" w:space="0" w:color="FFFFFF"/>
+            </w:tcBorders>
+            <w:shd w:val="clear" w:color="000000" w:fill="CDE0E8"/>
+            <w:vAlign w:val="bottom"/>
+            <w:hideMark/>
+          </w:tcPr>
+          <w:p>
+            <w:pPr>
+              <w:spacing w:after="0" w:line="240" w:lineRule="auto"/>
+              <w:jc w:val="right"/>
+              <w:rPr>
+                <w:rFonts w:ascii="Calibri" w:eastAsia="Times New Roman" w:hAnsi="Calibri" w:cs="Calibri"/>
+                <w:color w:val="000000"/>
+                <w:lang w:eastAsia="fr-FR"/>
+              </w:rPr>
+            </w:pPr>
+            <w:r>
+              <w:rPr>
+                <w:rFonts w:ascii="Calibri" w:eastAsia="Times New Roman" w:hAnsi="Calibri" w:cs="Calibri"/>
+                <w:color w:val="000000"/>
+                <w:lang w:eastAsia="fr-FR"/>
+              </w:rPr>
+              <w:t>21</w:t>
+            </w:r>
+          </w:p>
+        </w:tc>
+      </w:tr>
+      <w:tr>
+        <w:trPr>
+          <w:trHeight w:val="315"/>
+        </w:trPr>
+        <w:tc>
+          <w:tcPr>
+            <w:tcW w:w="1200" w:type="dxa"/>
+            <w:tcBorders>
+              <w:top w:val="nil"/>
+              <w:left w:val="single" w:sz="8" w:space="0" w:color="FFFFFF"/>
+              <w:bottom w:val="single" w:sz="8" w:space="0" w:color="FFFFFF"/>
+              <w:right w:val="single" w:sz="8" w:space="0" w:color="FFFFFF"/>
+            </w:tcBorders>
+            <w:shd w:val="clear" w:color="000000" w:fill="E8F0F4"/>
+            <w:hideMark/>
+          </w:tcPr>
+          <w:p>
+            <w:pPr>
+              <w:spacing w:after="0" w:line="240" w:lineRule="auto"/>
+              <w:rPr>
+                <w:rFonts w:ascii="Lucida Sans Unicode" w:eastAsia="Times New Roman" w:hAnsi="Lucida Sans Unicode" w:cs="Lucida Sans Unicode"/>
+                <w:color w:val="000000"/>
+                <w:sz w:val="20"/>
+                <w:szCs w:val="20"/>
+                <w:lang w:eastAsia="fr-FR"/>
+              </w:rPr>
+            </w:pPr>
+            <w:r>
+              <w:rPr>
+                <w:rFonts w:ascii="Lucida Sans Unicode" w:eastAsia="Times New Roman" w:hAnsi="Lucida Sans Unicode" w:cs="Lucida Sans Unicode"/>
+                <w:color w:val="000000"/>
+                <w:sz w:val="20"/>
+                <w:szCs w:val="20"/>
+                <w:lang w:eastAsia="fr-FR"/>
+              </w:rPr>
+              <w:t xml:space="preserve">30*260 </w:t>
+            </w:r>
+          </w:p>
+        </w:tc>
+        <w:tc>
+          <w:tcPr>
+            <w:tcW w:w="1200" w:type="dxa"/>
+            <w:tcBorders>
+              <w:top w:val="nil"/>
+              <w:left w:val="nil"/>
+              <w:bottom w:val="single" w:sz="8" w:space="0" w:color="FFFFFF"/>
+              <w:right w:val="single" w:sz="8" w:space="0" w:color="FFFFFF"/>
+            </w:tcBorders>
+            <w:shd w:val="clear" w:color="000000" w:fill="E8F0F4"/>
+            <w:vAlign w:val="bottom"/>
+            <w:hideMark/>
+          </w:tcPr>
+          <w:p>
+            <w:pPr>
+              <w:spacing w:after="0" w:line="240" w:lineRule="auto"/>
+              <w:jc w:val="right"/>
+              <w:rPr>
+                <w:rFonts w:ascii="Calibri" w:eastAsia="Times New Roman" w:hAnsi="Calibri" w:cs="Calibri"/>
+                <w:color w:val="000000"/>
+                <w:lang w:eastAsia="fr-FR"/>
+              </w:rPr>
+            </w:pPr>
+            <w:r>
+              <w:rPr>
+                <w:rFonts w:ascii="Calibri" w:eastAsia="Times New Roman" w:hAnsi="Calibri" w:cs="Calibri"/>
+                <w:color w:val="000000"/>
+                <w:lang w:eastAsia="fr-FR"/>
+              </w:rPr>
+              <w:t>372</w:t>
+            </w:r>
+          </w:p>
+        </w:tc>
+        <w:tc>
+          <w:tcPr>
+            <w:tcW w:w="1200" w:type="dxa"/>
+            <w:tcBorders>
+              <w:top w:val="nil"/>
+              <w:left w:val="nil"/>
+              <w:bottom w:val="single" w:sz="8" w:space="0" w:color="FFFFFF"/>
+              <w:right w:val="single" w:sz="8" w:space="0" w:color="FFFFFF"/>
+            </w:tcBorders>
+            <w:shd w:val="clear" w:color="000000" w:fill="E8F0F4"/>
+            <w:vAlign w:val="bottom"/>
+            <w:hideMark/>
+          </w:tcPr>
+          <w:p>
+            <w:pPr>
+              <w:spacing w:after="0" w:line="240" w:lineRule="auto"/>
+              <w:jc w:val="right"/>
+              <w:rPr>
+                <w:rFonts w:ascii="Calibri" w:eastAsia="Times New Roman" w:hAnsi="Calibri" w:cs="Calibri"/>
+                <w:color w:val="000000"/>
+                <w:lang w:eastAsia="fr-FR"/>
+              </w:rPr>
+            </w:pPr>
+            <w:r>
+              <w:rPr>
+                <w:rFonts w:ascii="Calibri" w:eastAsia="Times New Roman" w:hAnsi="Calibri" w:cs="Calibri"/>
+                <w:color w:val="000000"/>
+                <w:lang w:eastAsia="fr-FR"/>
+              </w:rPr>
+              <w:t>302</w:t>
+            </w:r>
+          </w:p>
+        </w:tc>
+        <w:tc>
+          <w:tcPr>
+            <w:tcW w:w="1200" w:type="dxa"/>
+            <w:tcBorders>
+              <w:top w:val="nil"/>
+              <w:left w:val="nil"/>
+              <w:bottom w:val="single" w:sz="8" w:space="0" w:color="FFFFFF"/>
+              <w:right w:val="single" w:sz="8" w:space="0" w:color="FFFFFF"/>
+            </w:tcBorders>
+            <w:shd w:val="clear" w:color="000000" w:fill="E8F0F4"/>
+            <w:vAlign w:val="bottom"/>
+            <w:hideMark/>
+          </w:tcPr>
+          <w:p>
+            <w:pPr>
+              <w:spacing w:after="0" w:line="240" w:lineRule="auto"/>
+              <w:jc w:val="right"/>
+              <w:rPr>
+                <w:rFonts w:ascii="Calibri" w:eastAsia="Times New Roman" w:hAnsi="Calibri" w:cs="Calibri"/>
+                <w:color w:val="000000"/>
+                <w:lang w:eastAsia="fr-FR"/>
+              </w:rPr>
+            </w:pPr>
+            <w:r>
+              <w:rPr>
+                <w:rFonts w:ascii="Calibri" w:eastAsia="Times New Roman" w:hAnsi="Calibri" w:cs="Calibri"/>
+                <w:color w:val="000000"/>
+                <w:lang w:eastAsia="fr-FR"/>
+              </w:rPr>
+              <w:t>59</w:t>
+            </w:r>
+          </w:p>
+        </w:tc>
+        <w:tc>
+          <w:tcPr>
+            <w:tcW w:w="1200" w:type="dxa"/>
+            <w:tcBorders>
+              <w:top w:val="nil"/>
+              <w:left w:val="nil"/>
+              <w:bottom w:val="single" w:sz="8" w:space="0" w:color="FFFFFF"/>
+              <w:right w:val="single" w:sz="8" w:space="0" w:color="FFFFFF"/>
+            </w:tcBorders>
+            <w:shd w:val="clear" w:color="000000" w:fill="E8F0F4"/>
+            <w:vAlign w:val="bottom"/>
+            <w:hideMark/>
+          </w:tcPr>
+          <w:p>
+            <w:pPr>
+              <w:spacing w:after="0" w:line="240" w:lineRule="auto"/>
+              <w:jc w:val="right"/>
+              <w:rPr>
+                <w:rFonts w:ascii="Calibri" w:eastAsia="Times New Roman" w:hAnsi="Calibri" w:cs="Calibri"/>
+                <w:color w:val="000000"/>
+                <w:lang w:eastAsia="fr-FR"/>
+              </w:rPr>
+            </w:pPr>
+            <w:r>
+              <w:rPr>
+                <w:rFonts w:ascii="Calibri" w:eastAsia="Times New Roman" w:hAnsi="Calibri" w:cs="Calibri"/>
+                <w:color w:val="000000"/>
+                <w:lang w:eastAsia="fr-FR"/>
+              </w:rPr>
+              <w:t>23</w:t>
+            </w:r>
+          </w:p>
+        </w:tc>
+        <w:tc>
+          <w:tcPr>
+            <w:tcW w:w="1200" w:type="dxa"/>
+            <w:tcBorders>
+              <w:top w:val="nil"/>
+              <w:left w:val="nil"/>
+              <w:bottom w:val="single" w:sz="8" w:space="0" w:color="FFFFFF"/>
+              <w:right w:val="single" w:sz="8" w:space="0" w:color="FFFFFF"/>
+            </w:tcBorders>
+            <w:shd w:val="clear" w:color="000000" w:fill="E8F0F4"/>
+            <w:vAlign w:val="bottom"/>
+            <w:hideMark/>
+          </w:tcPr>
+          <w:p>
+            <w:pPr>
+              <w:spacing w:after="0" w:line="240" w:lineRule="auto"/>
+              <w:jc w:val="right"/>
+              <w:rPr>
+                <w:rFonts w:ascii="Calibri" w:eastAsia="Times New Roman" w:hAnsi="Calibri" w:cs="Calibri"/>
+                <w:color w:val="000000"/>
+                <w:lang w:eastAsia="fr-FR"/>
+              </w:rPr>
+            </w:pPr>
+            <w:r>
+              <w:rPr>
+                <w:rFonts w:ascii="Calibri" w:eastAsia="Times New Roman" w:hAnsi="Calibri" w:cs="Calibri"/>
+                <w:color w:val="000000"/>
+                <w:lang w:eastAsia="fr-FR"/>
+              </w:rPr>
+              <w:t>24</w:t>
+            </w:r>
+          </w:p>
+        </w:tc>
+        <w:tc>
+          <w:tcPr>
+            <w:tcW w:w="1200" w:type="dxa"/>
+            <w:tcBorders>
+              <w:top w:val="nil"/>
+              <w:left w:val="nil"/>
+              <w:bottom w:val="single" w:sz="8" w:space="0" w:color="FFFFFF"/>
+              <w:right w:val="single" w:sz="8" w:space="0" w:color="FFFFFF"/>
+            </w:tcBorders>
+            <w:shd w:val="clear" w:color="000000" w:fill="E8F0F4"/>
+            <w:vAlign w:val="bottom"/>
+            <w:hideMark/>
+          </w:tcPr>
+          <w:p>
+            <w:pPr>
+              <w:spacing w:after="0" w:line="240" w:lineRule="auto"/>
+              <w:jc w:val="right"/>
+              <w:rPr>
+                <w:rFonts w:ascii="Calibri" w:eastAsia="Times New Roman" w:hAnsi="Calibri" w:cs="Calibri"/>
+                <w:color w:val="000000"/>
+                <w:lang w:eastAsia="fr-FR"/>
+              </w:rPr>
+            </w:pPr>
+            <w:r>
+              <w:rPr>
+                <w:rFonts w:ascii="Calibri" w:eastAsia="Times New Roman" w:hAnsi="Calibri" w:cs="Calibri"/>
+                <w:color w:val="000000"/>
+                <w:lang w:eastAsia="fr-FR"/>
+              </w:rPr>
+              <w:t>24</w:t>
+            </w:r>
+          </w:p>
+        </w:tc>
+        <w:tc>
+          <w:tcPr>
+            <w:tcW w:w="1200" w:type="dxa"/>
+            <w:tcBorders>
+              <w:top w:val="nil"/>
+              <w:left w:val="nil"/>
+              <w:bottom w:val="single" w:sz="8" w:space="0" w:color="FFFFFF"/>
+              <w:right w:val="single" w:sz="8" w:space="0" w:color="FFFFFF"/>
+            </w:tcBorders>
+            <w:shd w:val="clear" w:color="000000" w:fill="E8F0F4"/>
+            <w:vAlign w:val="bottom"/>
+            <w:hideMark/>
+          </w:tcPr>
+          <w:p>
+            <w:pPr>
+              <w:spacing w:after="0" w:line="240" w:lineRule="auto"/>
+              <w:jc w:val="right"/>
+              <w:rPr>
+                <w:rFonts w:ascii="Calibri" w:eastAsia="Times New Roman" w:hAnsi="Calibri" w:cs="Calibri"/>
+                <w:color w:val="000000"/>
+                <w:lang w:eastAsia="fr-FR"/>
+              </w:rPr>
+            </w:pPr>
+            <w:r>
+              <w:rPr>
+                <w:rFonts w:ascii="Calibri" w:eastAsia="Times New Roman" w:hAnsi="Calibri" w:cs="Calibri"/>
+                <w:color w:val="000000"/>
+                <w:lang w:eastAsia="fr-FR"/>
+              </w:rPr>
+              <w:t>26</w:t>
+            </w:r>
+          </w:p>
+        </w:tc>
+        <w:tc>
+          <w:tcPr>
+            <w:tcW w:w="1200" w:type="dxa"/>
+            <w:tcBorders>
+              <w:top w:val="nil"/>
+              <w:left w:val="nil"/>
+              <w:bottom w:val="single" w:sz="8" w:space="0" w:color="FFFFFF"/>
+              <w:right w:val="single" w:sz="8" w:space="0" w:color="FFFFFF"/>
+            </w:tcBorders>
+            <w:shd w:val="clear" w:color="000000" w:fill="E8F0F4"/>
+            <w:vAlign w:val="bottom"/>
+            <w:hideMark/>
+          </w:tcPr>
+          <w:p>
+            <w:pPr>
+              <w:spacing w:after="0" w:line="240" w:lineRule="auto"/>
+              <w:jc w:val="right"/>
+              <w:rPr>
+                <w:rFonts w:ascii="Calibri" w:eastAsia="Times New Roman" w:hAnsi="Calibri" w:cs="Calibri"/>
+                <w:color w:val="000000"/>
+                <w:lang w:eastAsia="fr-FR"/>
+              </w:rPr>
+            </w:pPr>
+            <w:r>
+              <w:rPr>
+                <w:rFonts w:ascii="Calibri" w:eastAsia="Times New Roman" w:hAnsi="Calibri" w:cs="Calibri"/>
+                <w:color w:val="000000"/>
+                <w:lang w:eastAsia="fr-FR"/>
+              </w:rPr>
+              <w:t>31</w:t>
+            </w:r>
+          </w:p>
+        </w:tc>
+      </w:tr>
+      <w:tr>
+        <w:trPr>
+          <w:trHeight w:val="315"/>
+        </w:trPr>
+        <w:tc>
+          <w:tcPr>
+            <w:tcW w:w="1200" w:type="dxa"/>
+            <w:tcBorders>
+              <w:top w:val="nil"/>
+              <w:left w:val="single" w:sz="8" w:space="0" w:color="FFFFFF"/>
+              <w:bottom w:val="single" w:sz="8" w:space="0" w:color="FFFFFF"/>
+              <w:right w:val="single" w:sz="8" w:space="0" w:color="FFFFFF"/>
+            </w:tcBorders>
+            <w:shd w:val="clear" w:color="000000" w:fill="CDE0E8"/>
+            <w:hideMark/>
+          </w:tcPr>
+          <w:p>
+            <w:pPr>
+              <w:spacing w:after="0" w:line="240" w:lineRule="auto"/>
+              <w:rPr>
+                <w:rFonts w:ascii="Lucida Sans Unicode" w:eastAsia="Times New Roman" w:hAnsi="Lucida Sans Unicode" w:cs="Lucida Sans Unicode"/>
+                <w:color w:val="000000"/>
+                <w:sz w:val="20"/>
+                <w:szCs w:val="20"/>
+                <w:lang w:eastAsia="fr-FR"/>
+              </w:rPr>
+            </w:pPr>
+            <w:r>
+              <w:rPr>
+                <w:rFonts w:ascii="Lucida Sans Unicode" w:eastAsia="Times New Roman" w:hAnsi="Lucida Sans Unicode" w:cs="Lucida Sans Unicode"/>
+                <w:color w:val="000000"/>
+                <w:sz w:val="20"/>
+                <w:szCs w:val="20"/>
+                <w:lang w:eastAsia="fr-FR"/>
+              </w:rPr>
+              <w:t xml:space="preserve">35*310 </w:t>
+            </w:r>
+          </w:p>
+        </w:tc>
+        <w:tc>
+          <w:tcPr>
+            <w:tcW w:w="1200" w:type="dxa"/>
+            <w:tcBorders>
+              <w:top w:val="nil"/>
+              <w:left w:val="nil"/>
+              <w:bottom w:val="single" w:sz="8" w:space="0" w:color="FFFFFF"/>
+              <w:right w:val="single" w:sz="8" w:space="0" w:color="FFFFFF"/>
+            </w:tcBorders>
+            <w:shd w:val="clear" w:color="000000" w:fill="CDE0E8"/>
+            <w:vAlign w:val="bottom"/>
+            <w:hideMark/>
+          </w:tcPr>
+          <w:p>
+            <w:pPr>
+              <w:spacing w:after="0" w:line="240" w:lineRule="auto"/>
+              <w:jc w:val="right"/>
+              <w:rPr>
+                <w:rFonts w:ascii="Calibri" w:eastAsia="Times New Roman" w:hAnsi="Calibri" w:cs="Calibri"/>
+                <w:color w:val="000000"/>
+                <w:lang w:eastAsia="fr-FR"/>
+              </w:rPr>
+            </w:pPr>
+            <w:r>
+              <w:rPr>
+                <w:rFonts w:ascii="Calibri" w:eastAsia="Times New Roman" w:hAnsi="Calibri" w:cs="Calibri"/>
+                <w:color w:val="000000"/>
+                <w:lang w:eastAsia="fr-FR"/>
+              </w:rPr>
+              <w:t>345</w:t>
+            </w:r>
+          </w:p>
+        </w:tc>
+        <w:tc>
+          <w:tcPr>
+            <w:tcW w:w="1200" w:type="dxa"/>
+            <w:tcBorders>
+              <w:top w:val="nil"/>
+              <w:left w:val="nil"/>
+              <w:bottom w:val="single" w:sz="8" w:space="0" w:color="FFFFFF"/>
+              <w:right w:val="single" w:sz="8" w:space="0" w:color="FFFFFF"/>
+            </w:tcBorders>
+            <w:shd w:val="clear" w:color="000000" w:fill="CDE0E8"/>
+            <w:vAlign w:val="bottom"/>
+            <w:hideMark/>
+          </w:tcPr>
+          <w:p>
+            <w:pPr>
+              <w:spacing w:after="0" w:line="240" w:lineRule="auto"/>
+              <w:jc w:val="right"/>
+              <w:rPr>
+                <w:rFonts w:ascii="Calibri" w:eastAsia="Times New Roman" w:hAnsi="Calibri" w:cs="Calibri"/>
+                <w:color w:val="000000"/>
+                <w:lang w:eastAsia="fr-FR"/>
+              </w:rPr>
+            </w:pPr>
+            <w:r>
+              <w:rPr>
+                <w:rFonts w:ascii="Calibri" w:eastAsia="Times New Roman" w:hAnsi="Calibri" w:cs="Calibri"/>
+                <w:color w:val="000000"/>
+                <w:lang w:eastAsia="fr-FR"/>
+              </w:rPr>
+              <w:t>203</w:t>
+            </w:r>
+          </w:p>
+        </w:tc>
+        <w:tc>
+          <w:tcPr>
+            <w:tcW w:w="1200" w:type="dxa"/>
+            <w:tcBorders>
+              <w:top w:val="nil"/>
+              <w:left w:val="nil"/>
+              <w:bottom w:val="single" w:sz="8" w:space="0" w:color="FFFFFF"/>
+              <w:right w:val="single" w:sz="8" w:space="0" w:color="FFFFFF"/>
+            </w:tcBorders>
+            <w:shd w:val="clear" w:color="000000" w:fill="CDE0E8"/>
+            <w:vAlign w:val="bottom"/>
+            <w:hideMark/>
+          </w:tcPr>
+          <w:p>
+            <w:pPr>
+              <w:spacing w:after="0" w:line="240" w:lineRule="auto"/>
+              <w:jc w:val="right"/>
+              <w:rPr>
+                <w:rFonts w:ascii="Calibri" w:eastAsia="Times New Roman" w:hAnsi="Calibri" w:cs="Calibri"/>
+                <w:color w:val="000000"/>
+                <w:lang w:eastAsia="fr-FR"/>
+              </w:rPr>
+            </w:pPr>
+            <w:r>
+              <w:rPr>
+                <w:rFonts w:ascii="Calibri" w:eastAsia="Times New Roman" w:hAnsi="Calibri" w:cs="Calibri"/>
+                <w:color w:val="000000"/>
+                <w:lang w:eastAsia="fr-FR"/>
+              </w:rPr>
+              <w:t>81</w:t>
+            </w:r>
+          </w:p>
+        </w:tc>
+        <w:tc>
+          <w:tcPr>
+            <w:tcW w:w="1200" w:type="dxa"/>
+            <w:tcBorders>
+              <w:top w:val="nil"/>
+              <w:left w:val="nil"/>
+              <w:bottom w:val="single" w:sz="8" w:space="0" w:color="FFFFFF"/>
+              <w:right w:val="single" w:sz="8" w:space="0" w:color="FFFFFF"/>
+            </w:tcBorders>
+            <w:shd w:val="clear" w:color="000000" w:fill="CDE0E8"/>
+            <w:vAlign w:val="bottom"/>
+            <w:hideMark/>
+          </w:tcPr>
+          <w:p>
+            <w:pPr>
+              <w:spacing w:after="0" w:line="240" w:lineRule="auto"/>
+              <w:jc w:val="right"/>
+              <w:rPr>
+                <w:rFonts w:ascii="Calibri" w:eastAsia="Times New Roman" w:hAnsi="Calibri" w:cs="Calibri"/>
+                <w:color w:val="000000"/>
+                <w:lang w:eastAsia="fr-FR"/>
+              </w:rPr>
+            </w:pPr>
+            <w:r>
+              <w:rPr>
+                <w:rFonts w:ascii="Calibri" w:eastAsia="Times New Roman" w:hAnsi="Calibri" w:cs="Calibri"/>
+                <w:color w:val="000000"/>
+                <w:lang w:eastAsia="fr-FR"/>
+              </w:rPr>
+              <w:t>43</w:t>
+            </w:r>
+          </w:p>
+        </w:tc>
+        <w:tc>
+          <w:tcPr>
+            <w:tcW w:w="1200" w:type="dxa"/>
+            <w:tcBorders>
+              <w:top w:val="nil"/>
+              <w:left w:val="nil"/>
+              <w:bottom w:val="single" w:sz="8" w:space="0" w:color="FFFFFF"/>
+              <w:right w:val="single" w:sz="8" w:space="0" w:color="FFFFFF"/>
+            </w:tcBorders>
+            <w:shd w:val="clear" w:color="000000" w:fill="CDE0E8"/>
+            <w:vAlign w:val="bottom"/>
+            <w:hideMark/>
+          </w:tcPr>
+          <w:p>
+            <w:pPr>
+              <w:spacing w:after="0" w:line="240" w:lineRule="auto"/>
+              <w:jc w:val="right"/>
+              <w:rPr>
+                <w:rFonts w:ascii="Calibri" w:eastAsia="Times New Roman" w:hAnsi="Calibri" w:cs="Calibri"/>
+                <w:color w:val="000000"/>
+                <w:lang w:eastAsia="fr-FR"/>
+              </w:rPr>
+            </w:pPr>
+            <w:r>
+              <w:rPr>
+                <w:rFonts w:ascii="Calibri" w:eastAsia="Times New Roman" w:hAnsi="Calibri" w:cs="Calibri"/>
+                <w:color w:val="000000"/>
+                <w:lang w:eastAsia="fr-FR"/>
+              </w:rPr>
+              <w:t>35</w:t>
+            </w:r>
+          </w:p>
+        </w:tc>
+        <w:tc>
+          <w:tcPr>
+            <w:tcW w:w="1200" w:type="dxa"/>
+            <w:tcBorders>
+              <w:top w:val="nil"/>
+              <w:left w:val="nil"/>
+              <w:bottom w:val="single" w:sz="8" w:space="0" w:color="FFFFFF"/>
+              <w:right w:val="single" w:sz="8" w:space="0" w:color="FFFFFF"/>
+            </w:tcBorders>
+            <w:shd w:val="clear" w:color="000000" w:fill="CDE0E8"/>
+            <w:vAlign w:val="bottom"/>
+            <w:hideMark/>
+          </w:tcPr>
+          <w:p>
+            <w:pPr>
+              <w:spacing w:after="0" w:line="240" w:lineRule="auto"/>
+              <w:jc w:val="right"/>
+              <w:rPr>
+                <w:rFonts w:ascii="Calibri" w:eastAsia="Times New Roman" w:hAnsi="Calibri" w:cs="Calibri"/>
+                <w:color w:val="000000"/>
+                <w:lang w:eastAsia="fr-FR"/>
+              </w:rPr>
+            </w:pPr>
+            <w:r>
+              <w:rPr>
+                <w:rFonts w:ascii="Calibri" w:eastAsia="Times New Roman" w:hAnsi="Calibri" w:cs="Calibri"/>
+                <w:color w:val="000000"/>
+                <w:lang w:eastAsia="fr-FR"/>
+              </w:rPr>
+              <w:t>30</w:t>
+            </w:r>
+          </w:p>
+        </w:tc>
+        <w:tc>
+          <w:tcPr>
+            <w:tcW w:w="1200" w:type="dxa"/>
+            <w:tcBorders>
+              <w:top w:val="nil"/>
+              <w:left w:val="nil"/>
+              <w:bottom w:val="single" w:sz="8" w:space="0" w:color="FFFFFF"/>
+              <w:right w:val="single" w:sz="8" w:space="0" w:color="FFFFFF"/>
+            </w:tcBorders>
+            <w:shd w:val="clear" w:color="000000" w:fill="CDE0E8"/>
+            <w:vAlign w:val="bottom"/>
+            <w:hideMark/>
+          </w:tcPr>
+          <w:p>
+            <w:pPr>
+              <w:spacing w:after="0" w:line="240" w:lineRule="auto"/>
+              <w:jc w:val="right"/>
+              <w:rPr>
+                <w:rFonts w:ascii="Calibri" w:eastAsia="Times New Roman" w:hAnsi="Calibri" w:cs="Calibri"/>
+                <w:color w:val="000000"/>
+                <w:lang w:eastAsia="fr-FR"/>
+              </w:rPr>
+            </w:pPr>
+            <w:r>
+              <w:rPr>
+                <w:rFonts w:ascii="Calibri" w:eastAsia="Times New Roman" w:hAnsi="Calibri" w:cs="Calibri"/>
+                <w:color w:val="000000"/>
+                <w:lang w:eastAsia="fr-FR"/>
+              </w:rPr>
+              <w:t>28</w:t>
+            </w:r>
+          </w:p>
+        </w:tc>
+        <w:tc>
+          <w:tcPr>
+            <w:tcW w:w="1200" w:type="dxa"/>
+            <w:tcBorders>
+              <w:top w:val="nil"/>
+              <w:left w:val="nil"/>
+              <w:bottom w:val="single" w:sz="8" w:space="0" w:color="FFFFFF"/>
+              <w:right w:val="single" w:sz="8" w:space="0" w:color="FFFFFF"/>
+            </w:tcBorders>
+            <w:shd w:val="clear" w:color="000000" w:fill="CDE0E8"/>
+            <w:vAlign w:val="bottom"/>
+            <w:hideMark/>
+          </w:tcPr>
+          <w:p>
+            <w:pPr>
+              <w:spacing w:after="0" w:line="240" w:lineRule="auto"/>
+              <w:jc w:val="right"/>
+              <w:rPr>
+                <w:rFonts w:ascii="Calibri" w:eastAsia="Times New Roman" w:hAnsi="Calibri" w:cs="Calibri"/>
+                <w:color w:val="000000"/>
+                <w:lang w:eastAsia="fr-FR"/>
+              </w:rPr>
+            </w:pPr>
+            <w:r>
+              <w:rPr>
+                <w:rFonts w:ascii="Calibri" w:eastAsia="Times New Roman" w:hAnsi="Calibri" w:cs="Calibri"/>
+                <w:color w:val="000000"/>
+                <w:lang w:eastAsia="fr-FR"/>
+              </w:rPr>
+              <w:t>39</w:t>
+            </w:r>
+          </w:p>
+        </w:tc>
+      </w:tr>
+      <w:tr>
+        <w:trPr>
+          <w:trHeight w:val="315"/>
+        </w:trPr>
+        <w:tc>
+          <w:tcPr>
+            <w:tcW w:w="1200" w:type="dxa"/>
+            <w:tcBorders>
+              <w:top w:val="nil"/>
+              <w:left w:val="single" w:sz="8" w:space="0" w:color="FFFFFF"/>
+              <w:bottom w:val="single" w:sz="8" w:space="0" w:color="FFFFFF"/>
+              <w:right w:val="single" w:sz="8" w:space="0" w:color="FFFFFF"/>
+            </w:tcBorders>
+            <w:shd w:val="clear" w:color="000000" w:fill="E8F0F4"/>
+            <w:hideMark/>
+          </w:tcPr>
+          <w:p>
+            <w:pPr>
+              <w:spacing w:after="0" w:line="240" w:lineRule="auto"/>
+              <w:rPr>
+                <w:rFonts w:ascii="Lucida Sans Unicode" w:eastAsia="Times New Roman" w:hAnsi="Lucida Sans Unicode" w:cs="Lucida Sans Unicode"/>
+                <w:color w:val="000000"/>
+                <w:sz w:val="20"/>
+                <w:szCs w:val="20"/>
+                <w:lang w:eastAsia="fr-FR"/>
+              </w:rPr>
+            </w:pPr>
+            <w:r>
+              <w:rPr>
+                <w:rFonts w:ascii="Lucida Sans Unicode" w:eastAsia="Times New Roman" w:hAnsi="Lucida Sans Unicode" w:cs="Lucida Sans Unicode"/>
+                <w:color w:val="000000"/>
+                <w:sz w:val="20"/>
+                <w:szCs w:val="20"/>
+                <w:lang w:eastAsia="fr-FR"/>
+              </w:rPr>
+              <w:t xml:space="preserve">40*360 </w:t>
+            </w:r>
+          </w:p>
+        </w:tc>
+        <w:tc>
+          <w:tcPr>
+            <w:tcW w:w="1200" w:type="dxa"/>
+            <w:tcBorders>
+              <w:top w:val="nil"/>
+              <w:left w:val="nil"/>
+              <w:bottom w:val="single" w:sz="8" w:space="0" w:color="FFFFFF"/>
+              <w:right w:val="single" w:sz="8" w:space="0" w:color="FFFFFF"/>
+            </w:tcBorders>
+            <w:shd w:val="clear" w:color="000000" w:fill="E8F0F4"/>
+            <w:vAlign w:val="bottom"/>
+            <w:hideMark/>
+          </w:tcPr>
+          <w:p>
+            <w:pPr>
+              <w:spacing w:after="0" w:line="240" w:lineRule="auto"/>
+              <w:jc w:val="right"/>
+              <w:rPr>
+                <w:rFonts w:ascii="Calibri" w:eastAsia="Times New Roman" w:hAnsi="Calibri" w:cs="Calibri"/>
+                <w:color w:val="000000"/>
+                <w:lang w:eastAsia="fr-FR"/>
+              </w:rPr>
+            </w:pPr>
+            <w:r>
+              <w:rPr>
+                <w:rFonts w:ascii="Calibri" w:eastAsia="Times New Roman" w:hAnsi="Calibri" w:cs="Calibri"/>
+                <w:color w:val="000000"/>
+                <w:lang w:eastAsia="fr-FR"/>
+              </w:rPr>
+              <w:t>493</w:t>
+            </w:r>
+          </w:p>
+        </w:tc>
+        <w:tc>
+          <w:tcPr>
+            <w:tcW w:w="1200" w:type="dxa"/>
+            <w:tcBorders>
+              <w:top w:val="nil"/>
+              <w:left w:val="nil"/>
+              <w:bottom w:val="single" w:sz="8" w:space="0" w:color="FFFFFF"/>
+              <w:right w:val="single" w:sz="8" w:space="0" w:color="FFFFFF"/>
+            </w:tcBorders>
+            <w:shd w:val="clear" w:color="000000" w:fill="E8F0F4"/>
+            <w:vAlign w:val="bottom"/>
+            <w:hideMark/>
+          </w:tcPr>
+          <w:p>
+            <w:pPr>
+              <w:spacing w:after="0" w:line="240" w:lineRule="auto"/>
+              <w:jc w:val="right"/>
+              <w:rPr>
+                <w:rFonts w:ascii="Calibri" w:eastAsia="Times New Roman" w:hAnsi="Calibri" w:cs="Calibri"/>
+                <w:color w:val="000000"/>
+                <w:lang w:eastAsia="fr-FR"/>
+              </w:rPr>
+            </w:pPr>
+            <w:r>
+              <w:rPr>
+                <w:rFonts w:ascii="Calibri" w:eastAsia="Times New Roman" w:hAnsi="Calibri" w:cs="Calibri"/>
+                <w:color w:val="000000"/>
+                <w:lang w:eastAsia="fr-FR"/>
+              </w:rPr>
+              <w:t>255</w:t>
+            </w:r>
+          </w:p>
+        </w:tc>
+        <w:tc>
+          <w:tcPr>
+            <w:tcW w:w="1200" w:type="dxa"/>
+            <w:tcBorders>
+              <w:top w:val="nil"/>
+              <w:left w:val="nil"/>
+              <w:bottom w:val="single" w:sz="8" w:space="0" w:color="FFFFFF"/>
+              <w:right w:val="single" w:sz="8" w:space="0" w:color="FFFFFF"/>
+            </w:tcBorders>
+            <w:shd w:val="clear" w:color="000000" w:fill="E8F0F4"/>
+            <w:vAlign w:val="bottom"/>
+            <w:hideMark/>
+          </w:tcPr>
+          <w:p>
+            <w:pPr>
+              <w:spacing w:after="0" w:line="240" w:lineRule="auto"/>
+              <w:jc w:val="right"/>
+              <w:rPr>
+                <w:rFonts w:ascii="Calibri" w:eastAsia="Times New Roman" w:hAnsi="Calibri" w:cs="Calibri"/>
+                <w:color w:val="000000"/>
+                <w:lang w:eastAsia="fr-FR"/>
+              </w:rPr>
+            </w:pPr>
+            <w:r>
+              <w:rPr>
+                <w:rFonts w:ascii="Calibri" w:eastAsia="Times New Roman" w:hAnsi="Calibri" w:cs="Calibri"/>
+                <w:color w:val="000000"/>
+                <w:lang w:eastAsia="fr-FR"/>
+              </w:rPr>
+              <w:t>102</w:t>
+            </w:r>
+          </w:p>
+        </w:tc>
+        <w:tc>
+          <w:tcPr>
+            <w:tcW w:w="1200" w:type="dxa"/>
+            <w:tcBorders>
+              <w:top w:val="nil"/>
+              <w:left w:val="nil"/>
+              <w:bottom w:val="single" w:sz="8" w:space="0" w:color="FFFFFF"/>
+              <w:right w:val="single" w:sz="8" w:space="0" w:color="FFFFFF"/>
+            </w:tcBorders>
+            <w:shd w:val="clear" w:color="000000" w:fill="E8F0F4"/>
+            <w:vAlign w:val="bottom"/>
+            <w:hideMark/>
+          </w:tcPr>
+          <w:p>
+            <w:pPr>
+              <w:spacing w:after="0" w:line="240" w:lineRule="auto"/>
+              <w:jc w:val="right"/>
+              <w:rPr>
+                <w:rFonts w:ascii="Calibri" w:eastAsia="Times New Roman" w:hAnsi="Calibri" w:cs="Calibri"/>
+                <w:color w:val="000000"/>
+                <w:lang w:eastAsia="fr-FR"/>
+              </w:rPr>
+            </w:pPr>
+            <w:r>
+              <w:rPr>
+                <w:rFonts w:ascii="Calibri" w:eastAsia="Times New Roman" w:hAnsi="Calibri" w:cs="Calibri"/>
+                <w:color w:val="000000"/>
+                <w:lang w:eastAsia="fr-FR"/>
+              </w:rPr>
+              <w:t>50</w:t>
+            </w:r>
+          </w:p>
+        </w:tc>
+        <w:tc>
+          <w:tcPr>
+            <w:tcW w:w="1200" w:type="dxa"/>
+            <w:tcBorders>
+              <w:top w:val="nil"/>
+              <w:left w:val="nil"/>
+              <w:bottom w:val="single" w:sz="8" w:space="0" w:color="FFFFFF"/>
+              <w:right w:val="single" w:sz="8" w:space="0" w:color="FFFFFF"/>
+            </w:tcBorders>
+            <w:shd w:val="clear" w:color="000000" w:fill="E8F0F4"/>
+            <w:vAlign w:val="bottom"/>
+            <w:hideMark/>
+          </w:tcPr>
+          <w:p>
+            <w:pPr>
+              <w:spacing w:after="0" w:line="240" w:lineRule="auto"/>
+              <w:jc w:val="right"/>
+              <w:rPr>
+                <w:rFonts w:ascii="Calibri" w:eastAsia="Times New Roman" w:hAnsi="Calibri" w:cs="Calibri"/>
+                <w:color w:val="000000"/>
+                <w:lang w:eastAsia="fr-FR"/>
+              </w:rPr>
+            </w:pPr>
+            <w:r>
+              <w:rPr>
+                <w:rFonts w:ascii="Calibri" w:eastAsia="Times New Roman" w:hAnsi="Calibri" w:cs="Calibri"/>
+                <w:color w:val="000000"/>
+                <w:lang w:eastAsia="fr-FR"/>
+              </w:rPr>
+              <w:t>37</w:t>
+            </w:r>
+          </w:p>
+        </w:tc>
+        <w:tc>
+          <w:tcPr>
+            <w:tcW w:w="1200" w:type="dxa"/>
+            <w:tcBorders>
+              <w:top w:val="nil"/>
+              <w:left w:val="nil"/>
+              <w:bottom w:val="single" w:sz="8" w:space="0" w:color="FFFFFF"/>
+              <w:right w:val="single" w:sz="8" w:space="0" w:color="FFFFFF"/>
+            </w:tcBorders>
+            <w:shd w:val="clear" w:color="000000" w:fill="E8F0F4"/>
+            <w:vAlign w:val="bottom"/>
+            <w:hideMark/>
+          </w:tcPr>
+          <w:p>
+            <w:pPr>
+              <w:spacing w:after="0" w:line="240" w:lineRule="auto"/>
+              <w:jc w:val="right"/>
+              <w:rPr>
+                <w:rFonts w:ascii="Calibri" w:eastAsia="Times New Roman" w:hAnsi="Calibri" w:cs="Calibri"/>
+                <w:color w:val="000000"/>
+                <w:lang w:eastAsia="fr-FR"/>
+              </w:rPr>
+            </w:pPr>
+            <w:r>
+              <w:rPr>
+                <w:rFonts w:ascii="Calibri" w:eastAsia="Times New Roman" w:hAnsi="Calibri" w:cs="Calibri"/>
+                <w:color w:val="000000"/>
+                <w:lang w:eastAsia="fr-FR"/>
+              </w:rPr>
+              <w:t>34</w:t>
+            </w:r>
+          </w:p>
+        </w:tc>
+        <w:tc>
+          <w:tcPr>
+            <w:tcW w:w="1200" w:type="dxa"/>
+            <w:tcBorders>
+              <w:top w:val="nil"/>
+              <w:left w:val="nil"/>
+              <w:bottom w:val="single" w:sz="8" w:space="0" w:color="FFFFFF"/>
+              <w:right w:val="single" w:sz="8" w:space="0" w:color="FFFFFF"/>
+            </w:tcBorders>
+            <w:shd w:val="clear" w:color="000000" w:fill="E8F0F4"/>
+            <w:vAlign w:val="bottom"/>
+            <w:hideMark/>
+          </w:tcPr>
+          <w:p>
+            <w:pPr>
+              <w:spacing w:after="0" w:line="240" w:lineRule="auto"/>
+              <w:jc w:val="right"/>
+              <w:rPr>
+                <w:rFonts w:ascii="Calibri" w:eastAsia="Times New Roman" w:hAnsi="Calibri" w:cs="Calibri"/>
+                <w:color w:val="000000"/>
+                <w:lang w:eastAsia="fr-FR"/>
+              </w:rPr>
+            </w:pPr>
+            <w:r>
+              <w:rPr>
+                <w:rFonts w:ascii="Calibri" w:eastAsia="Times New Roman" w:hAnsi="Calibri" w:cs="Calibri"/>
+                <w:color w:val="000000"/>
+                <w:lang w:eastAsia="fr-FR"/>
+              </w:rPr>
+              <w:t>24</w:t>
+            </w:r>
+          </w:p>
+        </w:tc>
+        <w:tc>
+          <w:tcPr>
+            <w:tcW w:w="1200" w:type="dxa"/>
+            <w:tcBorders>
+              <w:top w:val="nil"/>
+              <w:left w:val="nil"/>
+              <w:bottom w:val="single" w:sz="8" w:space="0" w:color="FFFFFF"/>
+              <w:right w:val="single" w:sz="8" w:space="0" w:color="FFFFFF"/>
+            </w:tcBorders>
+            <w:shd w:val="clear" w:color="000000" w:fill="E8F0F4"/>
+            <w:vAlign w:val="bottom"/>
+            <w:hideMark/>
+          </w:tcPr>
+          <w:p>
+            <w:pPr>
+              <w:spacing w:after="0" w:line="240" w:lineRule="auto"/>
+              <w:jc w:val="right"/>
+              <w:rPr>
+                <w:rFonts w:ascii="Calibri" w:eastAsia="Times New Roman" w:hAnsi="Calibri" w:cs="Calibri"/>
+                <w:color w:val="000000"/>
+                <w:lang w:eastAsia="fr-FR"/>
+              </w:rPr>
+            </w:pPr>
+            <w:r>
+              <w:rPr>
+                <w:rFonts w:ascii="Calibri" w:eastAsia="Times New Roman" w:hAnsi="Calibri" w:cs="Calibri"/>
+                <w:color w:val="000000"/>
+                <w:lang w:eastAsia="fr-FR"/>
+              </w:rPr>
+              <w:t>98</w:t>
+            </w:r>
+          </w:p>
+        </w:tc>
+      </w:tr>
+      <w:tr>
+        <w:trPr>
+          <w:trHeight w:val="315"/>
+        </w:trPr>
+        <w:tc>
+          <w:tcPr>
+            <w:tcW w:w="1200" w:type="dxa"/>
+            <w:tcBorders>
+              <w:top w:val="nil"/>
+              <w:left w:val="single" w:sz="8" w:space="0" w:color="FFFFFF"/>
+              <w:bottom w:val="single" w:sz="8" w:space="0" w:color="FFFFFF"/>
+              <w:right w:val="single" w:sz="8" w:space="0" w:color="FFFFFF"/>
+            </w:tcBorders>
+            <w:shd w:val="clear" w:color="000000" w:fill="CDE0E8"/>
+            <w:hideMark/>
+          </w:tcPr>
+          <w:p>
+            <w:pPr>
+              <w:spacing w:after="0" w:line="240" w:lineRule="auto"/>
+              <w:rPr>
+                <w:rFonts w:ascii="Lucida Sans Unicode" w:eastAsia="Times New Roman" w:hAnsi="Lucida Sans Unicode" w:cs="Lucida Sans Unicode"/>
+                <w:color w:val="000000"/>
+                <w:sz w:val="20"/>
+                <w:szCs w:val="20"/>
+                <w:lang w:eastAsia="fr-FR"/>
+              </w:rPr>
+            </w:pPr>
+            <w:r>
+              <w:rPr>
+                <w:rFonts w:ascii="Lucida Sans Unicode" w:eastAsia="Times New Roman" w:hAnsi="Lucida Sans Unicode" w:cs="Lucida Sans Unicode"/>
+                <w:color w:val="000000"/>
+                <w:sz w:val="20"/>
+                <w:szCs w:val="20"/>
+                <w:lang w:eastAsia="fr-FR"/>
+              </w:rPr>
+              <w:t xml:space="preserve">45*410 </w:t>
+            </w:r>
+          </w:p>
+        </w:tc>
+        <w:tc>
+          <w:tcPr>
+            <w:tcW w:w="1200" w:type="dxa"/>
+            <w:tcBorders>
+              <w:top w:val="nil"/>
+              <w:left w:val="nil"/>
+              <w:bottom w:val="single" w:sz="8" w:space="0" w:color="FFFFFF"/>
+              <w:right w:val="single" w:sz="8" w:space="0" w:color="FFFFFF"/>
+            </w:tcBorders>
+            <w:shd w:val="clear" w:color="000000" w:fill="CDE0E8"/>
+            <w:vAlign w:val="bottom"/>
+            <w:hideMark/>
+          </w:tcPr>
+          <w:p>
+            <w:pPr>
+              <w:spacing w:after="0" w:line="240" w:lineRule="auto"/>
+              <w:jc w:val="right"/>
+              <w:rPr>
+                <w:rFonts w:ascii="Calibri" w:eastAsia="Times New Roman" w:hAnsi="Calibri" w:cs="Calibri"/>
+                <w:color w:val="000000"/>
+                <w:lang w:eastAsia="fr-FR"/>
+              </w:rPr>
+            </w:pPr>
+            <w:r>
+              <w:rPr>
+                <w:rFonts w:ascii="Calibri" w:eastAsia="Times New Roman" w:hAnsi="Calibri" w:cs="Calibri"/>
+                <w:color w:val="000000"/>
+                <w:lang w:eastAsia="fr-FR"/>
+              </w:rPr>
+              <w:t>726</w:t>
+            </w:r>
+          </w:p>
+        </w:tc>
+        <w:tc>
+          <w:tcPr>
+            <w:tcW w:w="1200" w:type="dxa"/>
+            <w:tcBorders>
+              <w:top w:val="nil"/>
+              <w:left w:val="nil"/>
+              <w:bottom w:val="single" w:sz="8" w:space="0" w:color="FFFFFF"/>
+              <w:right w:val="single" w:sz="8" w:space="0" w:color="FFFFFF"/>
+            </w:tcBorders>
+            <w:shd w:val="clear" w:color="000000" w:fill="CDE0E8"/>
+            <w:vAlign w:val="bottom"/>
+            <w:hideMark/>
+          </w:tcPr>
+          <w:p>
+            <w:pPr>
+              <w:spacing w:after="0" w:line="240" w:lineRule="auto"/>
+              <w:jc w:val="right"/>
+              <w:rPr>
+                <w:rFonts w:ascii="Calibri" w:eastAsia="Times New Roman" w:hAnsi="Calibri" w:cs="Calibri"/>
+                <w:color w:val="000000"/>
+                <w:lang w:eastAsia="fr-FR"/>
+              </w:rPr>
+            </w:pPr>
+            <w:r>
+              <w:rPr>
+                <w:rFonts w:ascii="Calibri" w:eastAsia="Times New Roman" w:hAnsi="Calibri" w:cs="Calibri"/>
+                <w:color w:val="000000"/>
+                <w:lang w:eastAsia="fr-FR"/>
+              </w:rPr>
+              <w:t>369</w:t>
+            </w:r>
+          </w:p>
+        </w:tc>
+        <w:tc>
+          <w:tcPr>
+            <w:tcW w:w="1200" w:type="dxa"/>
+            <w:tcBorders>
+              <w:top w:val="nil"/>
+              <w:left w:val="nil"/>
+              <w:bottom w:val="single" w:sz="8" w:space="0" w:color="FFFFFF"/>
+              <w:right w:val="single" w:sz="8" w:space="0" w:color="FFFFFF"/>
+            </w:tcBorders>
+            <w:shd w:val="clear" w:color="000000" w:fill="CDE0E8"/>
+            <w:vAlign w:val="bottom"/>
+            <w:hideMark/>
+          </w:tcPr>
+          <w:p>
+            <w:pPr>
+              <w:spacing w:after="0" w:line="240" w:lineRule="auto"/>
+              <w:jc w:val="right"/>
+              <w:rPr>
+                <w:rFonts w:ascii="Calibri" w:eastAsia="Times New Roman" w:hAnsi="Calibri" w:cs="Calibri"/>
+                <w:color w:val="000000"/>
+                <w:lang w:eastAsia="fr-FR"/>
+              </w:rPr>
+            </w:pPr>
+            <w:r>
+              <w:rPr>
+                <w:rFonts w:ascii="Calibri" w:eastAsia="Times New Roman" w:hAnsi="Calibri" w:cs="Calibri"/>
+                <w:color w:val="000000"/>
+                <w:lang w:eastAsia="fr-FR"/>
+              </w:rPr>
+              <w:t>111</w:t>
+            </w:r>
+          </w:p>
+        </w:tc>
+        <w:tc>
+          <w:tcPr>
+            <w:tcW w:w="1200" w:type="dxa"/>
+            <w:tcBorders>
+              <w:top w:val="nil"/>
+              <w:left w:val="nil"/>
+              <w:bottom w:val="single" w:sz="8" w:space="0" w:color="FFFFFF"/>
+              <w:right w:val="single" w:sz="8" w:space="0" w:color="FFFFFF"/>
+            </w:tcBorders>
+            <w:shd w:val="clear" w:color="000000" w:fill="CDE0E8"/>
+            <w:vAlign w:val="bottom"/>
+            <w:hideMark/>
+          </w:tcPr>
+          <w:p>
+            <w:pPr>
+              <w:spacing w:after="0" w:line="240" w:lineRule="auto"/>
+              <w:jc w:val="right"/>
+              <w:rPr>
+                <w:rFonts w:ascii="Calibri" w:eastAsia="Times New Roman" w:hAnsi="Calibri" w:cs="Calibri"/>
+                <w:color w:val="000000"/>
+                <w:lang w:eastAsia="fr-FR"/>
+              </w:rPr>
+            </w:pPr>
+            <w:r>
+              <w:rPr>
+                <w:rFonts w:ascii="Calibri" w:eastAsia="Times New Roman" w:hAnsi="Calibri" w:cs="Calibri"/>
+                <w:color w:val="000000"/>
+                <w:lang w:eastAsia="fr-FR"/>
+              </w:rPr>
+              <w:t>41</w:t>
+            </w:r>
+          </w:p>
+        </w:tc>
+        <w:tc>
+          <w:tcPr>
+            <w:tcW w:w="1200" w:type="dxa"/>
+            <w:tcBorders>
+              <w:top w:val="nil"/>
+              <w:left w:val="nil"/>
+              <w:bottom w:val="single" w:sz="8" w:space="0" w:color="FFFFFF"/>
+              <w:right w:val="single" w:sz="8" w:space="0" w:color="FFFFFF"/>
+            </w:tcBorders>
+            <w:shd w:val="clear" w:color="000000" w:fill="CDE0E8"/>
+            <w:vAlign w:val="bottom"/>
+            <w:hideMark/>
+          </w:tcPr>
+          <w:p>
+            <w:pPr>
+              <w:spacing w:after="0" w:line="240" w:lineRule="auto"/>
+              <w:jc w:val="right"/>
+              <w:rPr>
+                <w:rFonts w:ascii="Calibri" w:eastAsia="Times New Roman" w:hAnsi="Calibri" w:cs="Calibri"/>
+                <w:color w:val="000000"/>
+                <w:lang w:eastAsia="fr-FR"/>
+              </w:rPr>
+            </w:pPr>
+            <w:r>
+              <w:rPr>
+                <w:rFonts w:ascii="Calibri" w:eastAsia="Times New Roman" w:hAnsi="Calibri" w:cs="Calibri"/>
+                <w:color w:val="000000"/>
+                <w:lang w:eastAsia="fr-FR"/>
+              </w:rPr>
+              <w:t>38</w:t>
+            </w:r>
+          </w:p>
+        </w:tc>
+        <w:tc>
+          <w:tcPr>
+            <w:tcW w:w="1200" w:type="dxa"/>
+            <w:tcBorders>
+              <w:top w:val="nil"/>
+              <w:left w:val="nil"/>
+              <w:bottom w:val="single" w:sz="8" w:space="0" w:color="FFFFFF"/>
+              <w:right w:val="single" w:sz="8" w:space="0" w:color="FFFFFF"/>
+            </w:tcBorders>
+            <w:shd w:val="clear" w:color="000000" w:fill="CDE0E8"/>
+            <w:vAlign w:val="bottom"/>
+            <w:hideMark/>
+          </w:tcPr>
+          <w:p>
+            <w:pPr>
+              <w:spacing w:after="0" w:line="240" w:lineRule="auto"/>
+              <w:jc w:val="right"/>
+              <w:rPr>
+                <w:rFonts w:ascii="Calibri" w:eastAsia="Times New Roman" w:hAnsi="Calibri" w:cs="Calibri"/>
+                <w:color w:val="000000"/>
+                <w:lang w:eastAsia="fr-FR"/>
+              </w:rPr>
+            </w:pPr>
+            <w:r>
+              <w:rPr>
+                <w:rFonts w:ascii="Calibri" w:eastAsia="Times New Roman" w:hAnsi="Calibri" w:cs="Calibri"/>
+                <w:color w:val="000000"/>
+                <w:lang w:eastAsia="fr-FR"/>
+              </w:rPr>
+              <w:t>35</w:t>
+            </w:r>
+          </w:p>
+        </w:tc>
+        <w:tc>
+          <w:tcPr>
+            <w:tcW w:w="1200" w:type="dxa"/>
+            <w:tcBorders>
+              <w:top w:val="nil"/>
+              <w:left w:val="nil"/>
+              <w:bottom w:val="single" w:sz="8" w:space="0" w:color="FFFFFF"/>
+              <w:right w:val="single" w:sz="8" w:space="0" w:color="FFFFFF"/>
+            </w:tcBorders>
+            <w:shd w:val="clear" w:color="000000" w:fill="CDE0E8"/>
+            <w:vAlign w:val="bottom"/>
+            <w:hideMark/>
+          </w:tcPr>
+          <w:p>
+            <w:pPr>
+              <w:spacing w:after="0" w:line="240" w:lineRule="auto"/>
+              <w:jc w:val="right"/>
+              <w:rPr>
+                <w:rFonts w:ascii="Calibri" w:eastAsia="Times New Roman" w:hAnsi="Calibri" w:cs="Calibri"/>
+                <w:color w:val="000000"/>
+                <w:lang w:eastAsia="fr-FR"/>
+              </w:rPr>
+            </w:pPr>
+            <w:r>
+              <w:rPr>
+                <w:rFonts w:ascii="Calibri" w:eastAsia="Times New Roman" w:hAnsi="Calibri" w:cs="Calibri"/>
+                <w:color w:val="000000"/>
+                <w:lang w:eastAsia="fr-FR"/>
+              </w:rPr>
+              <w:t>33</w:t>
+            </w:r>
+          </w:p>
+        </w:tc>
+        <w:tc>
+          <w:tcPr>
+            <w:tcW w:w="1200" w:type="dxa"/>
+            <w:tcBorders>
+              <w:top w:val="nil"/>
+              <w:left w:val="nil"/>
+              <w:bottom w:val="single" w:sz="8" w:space="0" w:color="FFFFFF"/>
+              <w:right w:val="single" w:sz="8" w:space="0" w:color="FFFFFF"/>
+            </w:tcBorders>
+            <w:shd w:val="clear" w:color="000000" w:fill="CDE0E8"/>
+            <w:vAlign w:val="bottom"/>
+            <w:hideMark/>
+          </w:tcPr>
+          <w:p>
+            <w:pPr>
+              <w:spacing w:after="0" w:line="240" w:lineRule="auto"/>
+              <w:jc w:val="right"/>
+              <w:rPr>
+                <w:rFonts w:ascii="Calibri" w:eastAsia="Times New Roman" w:hAnsi="Calibri" w:cs="Calibri"/>
+                <w:color w:val="000000"/>
+                <w:lang w:eastAsia="fr-FR"/>
+              </w:rPr>
+            </w:pPr>
+            <w:r>
+              <w:rPr>
+                <w:rFonts w:ascii="Calibri" w:eastAsia="Times New Roman" w:hAnsi="Calibri" w:cs="Calibri"/>
+                <w:color w:val="000000"/>
+                <w:lang w:eastAsia="fr-FR"/>
+              </w:rPr>
+              <w:t>65</w:t>
+            </w:r>
+          </w:p>
+        </w:tc>
+      </w:tr>
+      <w:tr>
+        <w:trPr>
+          <w:trHeight w:val="315"/>
+        </w:trPr>
+        <w:tc>
+          <w:tcPr>
+            <w:tcW w:w="1200" w:type="dxa"/>
+            <w:tcBorders>
+              <w:top w:val="nil"/>
+              <w:left w:val="single" w:sz="8" w:space="0" w:color="FFFFFF"/>
+              <w:bottom w:val="single" w:sz="8" w:space="0" w:color="FFFFFF"/>
+              <w:right w:val="single" w:sz="8" w:space="0" w:color="FFFFFF"/>
+            </w:tcBorders>
+            <w:shd w:val="clear" w:color="000000" w:fill="E8F0F4"/>
+            <w:hideMark/>
+          </w:tcPr>
+          <w:p>
+            <w:pPr>
+              <w:spacing w:after="0" w:line="240" w:lineRule="auto"/>
+              <w:rPr>
+                <w:rFonts w:ascii="Lucida Sans Unicode" w:eastAsia="Times New Roman" w:hAnsi="Lucida Sans Unicode" w:cs="Lucida Sans Unicode"/>
+                <w:color w:val="000000"/>
+                <w:sz w:val="20"/>
+                <w:szCs w:val="20"/>
+                <w:lang w:eastAsia="fr-FR"/>
+              </w:rPr>
+            </w:pPr>
+            <w:r>
+              <w:rPr>
+                <w:rFonts w:ascii="Lucida Sans Unicode" w:eastAsia="Times New Roman" w:hAnsi="Lucida Sans Unicode" w:cs="Lucida Sans Unicode"/>
+                <w:color w:val="000000"/>
+                <w:sz w:val="20"/>
+                <w:szCs w:val="20"/>
+                <w:lang w:eastAsia="fr-FR"/>
+              </w:rPr>
+              <w:t xml:space="preserve">50*460 </w:t>
+            </w:r>
+          </w:p>
+        </w:tc>
+        <w:tc>
+          <w:tcPr>
+            <w:tcW w:w="1200" w:type="dxa"/>
+            <w:tcBorders>
+              <w:top w:val="nil"/>
+              <w:left w:val="nil"/>
+              <w:bottom w:val="single" w:sz="8" w:space="0" w:color="FFFFFF"/>
+              <w:right w:val="single" w:sz="8" w:space="0" w:color="FFFFFF"/>
+            </w:tcBorders>
+            <w:shd w:val="clear" w:color="000000" w:fill="E8F0F4"/>
+            <w:vAlign w:val="bottom"/>
+            <w:hideMark/>
+          </w:tcPr>
+          <w:p>
+            <w:pPr>
+              <w:spacing w:after="0" w:line="240" w:lineRule="auto"/>
+              <w:jc w:val="right"/>
+              <w:rPr>
+                <w:rFonts w:ascii="Calibri" w:eastAsia="Times New Roman" w:hAnsi="Calibri" w:cs="Calibri"/>
+                <w:color w:val="000000"/>
+                <w:lang w:eastAsia="fr-FR"/>
+              </w:rPr>
+            </w:pPr>
+            <w:r>
+              <w:rPr>
+                <w:rFonts w:ascii="Calibri" w:eastAsia="Times New Roman" w:hAnsi="Calibri" w:cs="Calibri"/>
+                <w:color w:val="000000"/>
+                <w:lang w:eastAsia="fr-FR"/>
+              </w:rPr>
+              <w:t>660</w:t>
+            </w:r>
+          </w:p>
+        </w:tc>
+        <w:tc>
+          <w:tcPr>
+            <w:tcW w:w="1200" w:type="dxa"/>
+            <w:tcBorders>
+              <w:top w:val="nil"/>
+              <w:left w:val="nil"/>
+              <w:bottom w:val="single" w:sz="8" w:space="0" w:color="FFFFFF"/>
+              <w:right w:val="single" w:sz="8" w:space="0" w:color="FFFFFF"/>
+            </w:tcBorders>
+            <w:shd w:val="clear" w:color="000000" w:fill="E8F0F4"/>
+            <w:vAlign w:val="bottom"/>
+            <w:hideMark/>
+          </w:tcPr>
+          <w:p>
+            <w:pPr>
+              <w:spacing w:after="0" w:line="240" w:lineRule="auto"/>
+              <w:jc w:val="right"/>
+              <w:rPr>
+                <w:rFonts w:ascii="Calibri" w:eastAsia="Times New Roman" w:hAnsi="Calibri" w:cs="Calibri"/>
+                <w:color w:val="000000"/>
+                <w:lang w:eastAsia="fr-FR"/>
+              </w:rPr>
+            </w:pPr>
+            <w:r>
+              <w:rPr>
+                <w:rFonts w:ascii="Calibri" w:eastAsia="Times New Roman" w:hAnsi="Calibri" w:cs="Calibri"/>
+                <w:color w:val="000000"/>
+                <w:lang w:eastAsia="fr-FR"/>
+              </w:rPr>
+              <w:t>483</w:t>
+            </w:r>
+          </w:p>
+        </w:tc>
+        <w:tc>
+          <w:tcPr>
+            <w:tcW w:w="1200" w:type="dxa"/>
+            <w:tcBorders>
+              <w:top w:val="nil"/>
+              <w:left w:val="nil"/>
+              <w:bottom w:val="single" w:sz="8" w:space="0" w:color="FFFFFF"/>
+              <w:right w:val="single" w:sz="8" w:space="0" w:color="FFFFFF"/>
+            </w:tcBorders>
+            <w:shd w:val="clear" w:color="000000" w:fill="E8F0F4"/>
+            <w:vAlign w:val="bottom"/>
+            <w:hideMark/>
+          </w:tcPr>
+          <w:p>
+            <w:pPr>
+              <w:spacing w:after="0" w:line="240" w:lineRule="auto"/>
+              <w:jc w:val="right"/>
+              <w:rPr>
+                <w:rFonts w:ascii="Calibri" w:eastAsia="Times New Roman" w:hAnsi="Calibri" w:cs="Calibri"/>
+                <w:color w:val="000000"/>
+                <w:lang w:eastAsia="fr-FR"/>
+              </w:rPr>
+            </w:pPr>
+            <w:r>
+              <w:rPr>
+                <w:rFonts w:ascii="Calibri" w:eastAsia="Times New Roman" w:hAnsi="Calibri" w:cs="Calibri"/>
+                <w:color w:val="000000"/>
+                <w:lang w:eastAsia="fr-FR"/>
+              </w:rPr>
+              <w:t>120</w:t>
+            </w:r>
+          </w:p>
+        </w:tc>
+        <w:tc>
+          <w:tcPr>
+            <w:tcW w:w="1200" w:type="dxa"/>
+            <w:tcBorders>
+              <w:top w:val="nil"/>
+              <w:left w:val="nil"/>
+              <w:bottom w:val="single" w:sz="8" w:space="0" w:color="FFFFFF"/>
+              <w:right w:val="single" w:sz="8" w:space="0" w:color="FFFFFF"/>
+            </w:tcBorders>
+            <w:shd w:val="clear" w:color="000000" w:fill="E8F0F4"/>
+            <w:vAlign w:val="bottom"/>
+            <w:hideMark/>
+          </w:tcPr>
+          <w:p>
+            <w:pPr>
+              <w:spacing w:after="0" w:line="240" w:lineRule="auto"/>
+              <w:jc w:val="right"/>
+              <w:rPr>
+                <w:rFonts w:ascii="Calibri" w:eastAsia="Times New Roman" w:hAnsi="Calibri" w:cs="Calibri"/>
+                <w:color w:val="000000"/>
+                <w:lang w:eastAsia="fr-FR"/>
+              </w:rPr>
+            </w:pPr>
+            <w:r>
+              <w:rPr>
+                <w:rFonts w:ascii="Calibri" w:eastAsia="Times New Roman" w:hAnsi="Calibri" w:cs="Calibri"/>
+                <w:color w:val="000000"/>
+                <w:lang w:eastAsia="fr-FR"/>
+              </w:rPr>
+              <w:t>32</w:t>
+            </w:r>
+          </w:p>
+        </w:tc>
+        <w:tc>
+          <w:tcPr>
+            <w:tcW w:w="1200" w:type="dxa"/>
+            <w:tcBorders>
+              <w:top w:val="nil"/>
+              <w:left w:val="nil"/>
+              <w:bottom w:val="single" w:sz="8" w:space="0" w:color="FFFFFF"/>
+              <w:right w:val="single" w:sz="8" w:space="0" w:color="FFFFFF"/>
+            </w:tcBorders>
+            <w:shd w:val="clear" w:color="000000" w:fill="E8F0F4"/>
+            <w:vAlign w:val="bottom"/>
+            <w:hideMark/>
+          </w:tcPr>
+          <w:p>
+            <w:pPr>
+              <w:spacing w:after="0" w:line="240" w:lineRule="auto"/>
+              <w:jc w:val="right"/>
+              <w:rPr>
+                <w:rFonts w:ascii="Calibri" w:eastAsia="Times New Roman" w:hAnsi="Calibri" w:cs="Calibri"/>
+                <w:color w:val="000000"/>
+                <w:lang w:eastAsia="fr-FR"/>
+              </w:rPr>
+            </w:pPr>
+            <w:r>
+              <w:rPr>
+                <w:rFonts w:ascii="Calibri" w:eastAsia="Times New Roman" w:hAnsi="Calibri" w:cs="Calibri"/>
+                <w:color w:val="000000"/>
+                <w:lang w:eastAsia="fr-FR"/>
+              </w:rPr>
+              <w:t>45</w:t>
+            </w:r>
+          </w:p>
+        </w:tc>
+        <w:tc>
+          <w:tcPr>
+            <w:tcW w:w="1200" w:type="dxa"/>
+            <w:tcBorders>
+              <w:top w:val="nil"/>
+              <w:left w:val="nil"/>
+              <w:bottom w:val="single" w:sz="8" w:space="0" w:color="FFFFFF"/>
+              <w:right w:val="single" w:sz="8" w:space="0" w:color="FFFFFF"/>
+            </w:tcBorders>
+            <w:shd w:val="clear" w:color="000000" w:fill="E8F0F4"/>
+            <w:vAlign w:val="bottom"/>
+            <w:hideMark/>
+          </w:tcPr>
+          <w:p>
+            <w:pPr>
+              <w:spacing w:after="0" w:line="240" w:lineRule="auto"/>
+              <w:jc w:val="right"/>
+              <w:rPr>
+                <w:rFonts w:ascii="Calibri" w:eastAsia="Times New Roman" w:hAnsi="Calibri" w:cs="Calibri"/>
+                <w:color w:val="000000"/>
+                <w:lang w:eastAsia="fr-FR"/>
+              </w:rPr>
+            </w:pPr>
+            <w:r>
+              <w:rPr>
+                <w:rFonts w:ascii="Calibri" w:eastAsia="Times New Roman" w:hAnsi="Calibri" w:cs="Calibri"/>
+                <w:color w:val="000000"/>
+                <w:lang w:eastAsia="fr-FR"/>
+              </w:rPr>
+              <w:t>43</w:t>
+            </w:r>
+          </w:p>
+        </w:tc>
+        <w:tc>
+          <w:tcPr>
+            <w:tcW w:w="1200" w:type="dxa"/>
+            <w:tcBorders>
+              <w:top w:val="nil"/>
+              <w:left w:val="nil"/>
+              <w:bottom w:val="single" w:sz="8" w:space="0" w:color="FFFFFF"/>
+              <w:right w:val="single" w:sz="8" w:space="0" w:color="FFFFFF"/>
+            </w:tcBorders>
+            <w:shd w:val="clear" w:color="000000" w:fill="E8F0F4"/>
+            <w:vAlign w:val="bottom"/>
+            <w:hideMark/>
+          </w:tcPr>
+          <w:p>
+            <w:pPr>
+              <w:spacing w:after="0" w:line="240" w:lineRule="auto"/>
+              <w:jc w:val="right"/>
+              <w:rPr>
+                <w:rFonts w:ascii="Calibri" w:eastAsia="Times New Roman" w:hAnsi="Calibri" w:cs="Calibri"/>
+                <w:color w:val="000000"/>
+                <w:lang w:eastAsia="fr-FR"/>
+              </w:rPr>
+            </w:pPr>
+            <w:r>
+              <w:rPr>
+                <w:rFonts w:ascii="Calibri" w:eastAsia="Times New Roman" w:hAnsi="Calibri" w:cs="Calibri"/>
+                <w:color w:val="000000"/>
+                <w:lang w:eastAsia="fr-FR"/>
+              </w:rPr>
+              <w:t>32</w:t>
+            </w:r>
+          </w:p>
+        </w:tc>
+        <w:tc>
+          <w:tcPr>
+            <w:tcW w:w="1200" w:type="dxa"/>
+            <w:tcBorders>
+              <w:top w:val="nil"/>
+              <w:left w:val="nil"/>
+              <w:bottom w:val="single" w:sz="8" w:space="0" w:color="FFFFFF"/>
+              <w:right w:val="single" w:sz="8" w:space="0" w:color="FFFFFF"/>
+            </w:tcBorders>
+            <w:shd w:val="clear" w:color="000000" w:fill="E8F0F4"/>
+            <w:vAlign w:val="bottom"/>
+            <w:hideMark/>
+          </w:tcPr>
+          <w:p>
+            <w:pPr>
+              <w:spacing w:after="0" w:line="240" w:lineRule="auto"/>
+              <w:jc w:val="right"/>
+              <w:rPr>
+                <w:rFonts w:ascii="Calibri" w:eastAsia="Times New Roman" w:hAnsi="Calibri" w:cs="Calibri"/>
+                <w:color w:val="000000"/>
+                <w:lang w:eastAsia="fr-FR"/>
+              </w:rPr>
+            </w:pPr>
+            <w:r>
+              <w:rPr>
+                <w:rFonts w:ascii="Calibri" w:eastAsia="Times New Roman" w:hAnsi="Calibri" w:cs="Calibri"/>
+                <w:color w:val="000000"/>
+                <w:lang w:eastAsia="fr-FR"/>
+              </w:rPr>
+              <w:t>27</w:t>
+            </w:r>
+          </w:p>
+        </w:tc>
+      </w:tr>
+    </w:tbl>
+    <w:p/>
+    <w:p>
+      <w:r>
+        <w:t xml:space="preserve">On observe que plus le support et la confiance sont élevés, plus les temps d’exécution sont faibles. Ceci s’explique par le fait que l’ensemble des fréquents est de plus en plus réduit (il y a de moins en moins de fréquents). Les règles qu’il est alors possible de générer à partir de cet ensemble est donc lui aussi réduit. </w:t>
+      </w:r>
+    </w:p>
+    <w:p>
+      <w:r>
+        <w:t xml:space="preserve">Globalement, nous observons tout de même de très bonnes performances de l’algorithmes, dont le temps maximal d’exécution ne dépasse par la seconde (726ms). </w:t>
+      </w:r>
+    </w:p>
+    <w:p>
+      <w:r>
+        <w:lastRenderedPageBreak/>
+        <w:t xml:space="preserve">Nous avons exécuté l’algorithme sur une table plus volumineuse (50 000 lignes, le nombre de lignes variant toujours dans l’espace décrit ci-dessus) et nous obtenons là aussi, au regard du volume de donnée, des performances acceptables, autour de 20 secondes pour le maximum et la seconde pour le minimum. </w:t>
       </w:r>
     </w:p>
     <w:p/>
@@ -1115,7 +4801,6 @@
         <w:t>Conclusion</w:t>
       </w:r>
     </w:p>
-    <w:p/>
     <w:p>
       <w:r>
         <w:t xml:space="preserve">Ce projet nous a permis de mettre en pratique un algorithme vu en cours, en l’implémentant complètement sur machine. </w:t>
@@ -1124,11 +4809,16 @@
     <w:p>
       <w:r>
         <w:t xml:space="preserve">Il nous a permis de comprendre l’intérêt économique qui est induit par les règles d’associations qui vont permettre aux analystes de déduire des règles qui ne paraissent par évidente lors de l’observation des tables d’une base, surtout quand celle-ci comporte un grand nombre d’entrées. </w:t>
+      </w:r>
+    </w:p>
+    <w:p>
+      <w:r>
+        <w:t>Il nous a aussi sensibilisés aux problématiques d’optimisation. En effet, la complexité de ce type d’algorithme fait qu’il est assez compliqué d’être optimale. L’algorithme implémenté dans le cadre du projet n’est pas le plus optimal : d’autres algorithmes (y compris une variante de l’ « A-Priori » basé sur la théorie des arbres) plus adaptés à des bases de données plus volumineuses existent.</w:t>
       </w:r>
     </w:p>
     <w:p/>
     <w:sectPr>
-      <w:footerReference w:type="default" r:id="rId10"/>
+      <w:footerReference w:type="default" r:id="rId11"/>
       <w:pgSz w:w="11906" w:h="16838"/>
       <w:pgMar w:top="1417" w:right="1417" w:bottom="1417" w:left="1417" w:header="708" w:footer="708" w:gutter="0"/>
       <w:cols w:space="708"/>
@@ -1201,7 +4891,7 @@
           <w:rFonts w:asciiTheme="majorHAnsi" w:hAnsiTheme="majorHAnsi" w:cstheme="majorHAnsi"/>
           <w:noProof/>
         </w:rPr>
-        <w:t>6</w:t>
+        <w:t>4</w:t>
       </w:r>
     </w:fldSimple>
     <w:r>
@@ -1275,6 +4965,119 @@
 <file path=word/numbering.xml><?xml version="1.0" encoding="utf-8"?>
 <w:numbering xmlns:ve="http://schemas.openxmlformats.org/markup-compatibility/2006" xmlns:o="urn:schemas-microsoft-com:office:office" xmlns:r="http://schemas.openxmlformats.org/officeDocument/2006/relationships" xmlns:m="http://schemas.openxmlformats.org/officeDocument/2006/math" xmlns:v="urn:schemas-microsoft-com:vml" xmlns:wp="http://schemas.openxmlformats.org/drawingml/2006/wordprocessingDrawing" xmlns:w10="urn:schemas-microsoft-com:office:word" xmlns:w="http://schemas.openxmlformats.org/wordprocessingml/2006/main" xmlns:wne="http://schemas.microsoft.com/office/word/2006/wordml">
   <w:abstractNum w:abstractNumId="0">
+    <w:nsid w:val="569E2248"/>
+    <w:multiLevelType w:val="hybridMultilevel"/>
+    <w:tmpl w:val="C7E4F1F8"/>
+    <w:lvl w:ilvl="0" w:tplc="040C0001">
+      <w:start w:val="1"/>
+      <w:numFmt w:val="bullet"/>
+      <w:lvlText w:val=""/>
+      <w:lvlJc w:val="left"/>
+      <w:pPr>
+        <w:ind w:left="720" w:hanging="360"/>
+      </w:pPr>
+      <w:rPr>
+        <w:rFonts w:ascii="Symbol" w:hAnsi="Symbol" w:hint="default"/>
+      </w:rPr>
+    </w:lvl>
+    <w:lvl w:ilvl="1" w:tplc="040C0003" w:tentative="1">
+      <w:start w:val="1"/>
+      <w:numFmt w:val="bullet"/>
+      <w:lvlText w:val="o"/>
+      <w:lvlJc w:val="left"/>
+      <w:pPr>
+        <w:ind w:left="1440" w:hanging="360"/>
+      </w:pPr>
+      <w:rPr>
+        <w:rFonts w:ascii="Courier New" w:hAnsi="Courier New" w:cs="Courier New" w:hint="default"/>
+      </w:rPr>
+    </w:lvl>
+    <w:lvl w:ilvl="2" w:tplc="040C0005" w:tentative="1">
+      <w:start w:val="1"/>
+      <w:numFmt w:val="bullet"/>
+      <w:lvlText w:val=""/>
+      <w:lvlJc w:val="left"/>
+      <w:pPr>
+        <w:ind w:left="2160" w:hanging="360"/>
+      </w:pPr>
+      <w:rPr>
+        <w:rFonts w:ascii="Wingdings" w:hAnsi="Wingdings" w:hint="default"/>
+      </w:rPr>
+    </w:lvl>
+    <w:lvl w:ilvl="3" w:tplc="040C0001" w:tentative="1">
+      <w:start w:val="1"/>
+      <w:numFmt w:val="bullet"/>
+      <w:lvlText w:val=""/>
+      <w:lvlJc w:val="left"/>
+      <w:pPr>
+        <w:ind w:left="2880" w:hanging="360"/>
+      </w:pPr>
+      <w:rPr>
+        <w:rFonts w:ascii="Symbol" w:hAnsi="Symbol" w:hint="default"/>
+      </w:rPr>
+    </w:lvl>
+    <w:lvl w:ilvl="4" w:tplc="040C0003" w:tentative="1">
+      <w:start w:val="1"/>
+      <w:numFmt w:val="bullet"/>
+      <w:lvlText w:val="o"/>
+      <w:lvlJc w:val="left"/>
+      <w:pPr>
+        <w:ind w:left="3600" w:hanging="360"/>
+      </w:pPr>
+      <w:rPr>
+        <w:rFonts w:ascii="Courier New" w:hAnsi="Courier New" w:cs="Courier New" w:hint="default"/>
+      </w:rPr>
+    </w:lvl>
+    <w:lvl w:ilvl="5" w:tplc="040C0005" w:tentative="1">
+      <w:start w:val="1"/>
+      <w:numFmt w:val="bullet"/>
+      <w:lvlText w:val=""/>
+      <w:lvlJc w:val="left"/>
+      <w:pPr>
+        <w:ind w:left="4320" w:hanging="360"/>
+      </w:pPr>
+      <w:rPr>
+        <w:rFonts w:ascii="Wingdings" w:hAnsi="Wingdings" w:hint="default"/>
+      </w:rPr>
+    </w:lvl>
+    <w:lvl w:ilvl="6" w:tplc="040C0001" w:tentative="1">
+      <w:start w:val="1"/>
+      <w:numFmt w:val="bullet"/>
+      <w:lvlText w:val=""/>
+      <w:lvlJc w:val="left"/>
+      <w:pPr>
+        <w:ind w:left="5040" w:hanging="360"/>
+      </w:pPr>
+      <w:rPr>
+        <w:rFonts w:ascii="Symbol" w:hAnsi="Symbol" w:hint="default"/>
+      </w:rPr>
+    </w:lvl>
+    <w:lvl w:ilvl="7" w:tplc="040C0003" w:tentative="1">
+      <w:start w:val="1"/>
+      <w:numFmt w:val="bullet"/>
+      <w:lvlText w:val="o"/>
+      <w:lvlJc w:val="left"/>
+      <w:pPr>
+        <w:ind w:left="5760" w:hanging="360"/>
+      </w:pPr>
+      <w:rPr>
+        <w:rFonts w:ascii="Courier New" w:hAnsi="Courier New" w:cs="Courier New" w:hint="default"/>
+      </w:rPr>
+    </w:lvl>
+    <w:lvl w:ilvl="8" w:tplc="040C0005" w:tentative="1">
+      <w:start w:val="1"/>
+      <w:numFmt w:val="bullet"/>
+      <w:lvlText w:val=""/>
+      <w:lvlJc w:val="left"/>
+      <w:pPr>
+        <w:ind w:left="6480" w:hanging="360"/>
+      </w:pPr>
+      <w:rPr>
+        <w:rFonts w:ascii="Wingdings" w:hAnsi="Wingdings" w:hint="default"/>
+      </w:rPr>
+    </w:lvl>
+  </w:abstractNum>
+  <w:abstractNum w:abstractNumId="1">
     <w:nsid w:val="77CB05A4"/>
     <w:multiLevelType w:val="hybridMultilevel"/>
     <w:tmpl w:val="15FA7576"/>
@@ -1361,6 +5164,9 @@
     </w:lvl>
   </w:abstractNum>
   <w:num w:numId="1">
+    <w:abstractNumId w:val="1"/>
+  </w:num>
+  <w:num w:numId="2">
     <w:abstractNumId w:val="0"/>
   </w:num>
 </w:numbering>
@@ -1858,6 +5664,22 @@
       <w:ind w:left="220"/>
     </w:pPr>
   </w:style>
+  <w:style w:type="paragraph" w:styleId="NormalWeb">
+    <w:name w:val="Normal (Web)"/>
+    <w:basedOn w:val="Normal"/>
+    <w:uiPriority w:val="99"/>
+    <w:unhideWhenUsed/>
+    <w:rsid w:val="000D64EE"/>
+    <w:pPr>
+      <w:spacing w:before="100" w:beforeAutospacing="1" w:after="100" w:afterAutospacing="1" w:line="240" w:lineRule="auto"/>
+    </w:pPr>
+    <w:rPr>
+      <w:rFonts w:ascii="Times New Roman" w:eastAsia="Times New Roman" w:hAnsi="Times New Roman" w:cs="Times New Roman"/>
+      <w:sz w:val="24"/>
+      <w:szCs w:val="24"/>
+      <w:lang w:eastAsia="fr-FR"/>
+    </w:rPr>
+  </w:style>
 </w:styles>
 </file>
 
@@ -1927,84 +5749,39 @@
         </w:p>
       </w:docPartBody>
     </w:docPart>
-    <w:docPart>
-      <w:docPartPr>
-        <w:name w:val="59152B9F5E1F453FB8F2CD7BEFD80CD6"/>
-        <w:category>
-          <w:name w:val="Général"/>
-          <w:gallery w:val="placeholder"/>
-        </w:category>
-        <w:types>
-          <w:type w:val="bbPlcHdr"/>
-        </w:types>
-        <w:behaviors>
-          <w:behavior w:val="content"/>
-        </w:behaviors>
-        <w:guid w:val="{8AA572F1-AC3D-41E3-85E6-20B9221236BF}"/>
-      </w:docPartPr>
-      <w:docPartBody>
-        <w:p>
-          <w:pPr>
-            <w:pStyle w:val="59152B9F5E1F453FB8F2CD7BEFD80CD6"/>
-          </w:pPr>
-          <w:r>
-            <w:rPr>
-              <w:b/>
-              <w:bCs/>
-              <w:color w:val="1F497D" w:themeColor="text2"/>
-              <w:sz w:val="72"/>
-              <w:szCs w:val="72"/>
-            </w:rPr>
-            <w:t>[Tapez le titre du document]</w:t>
-          </w:r>
-        </w:p>
-      </w:docPartBody>
-    </w:docPart>
-    <w:docPart>
-      <w:docPartPr>
-        <w:name w:val="A33AB7848D0842AC9F2B08DDC7091E32"/>
-        <w:category>
-          <w:name w:val="Général"/>
-          <w:gallery w:val="placeholder"/>
-        </w:category>
-        <w:types>
-          <w:type w:val="bbPlcHdr"/>
-        </w:types>
-        <w:behaviors>
-          <w:behavior w:val="content"/>
-        </w:behaviors>
-        <w:guid w:val="{04D5320C-114E-4652-95CB-39D0CAD1DA4E}"/>
-      </w:docPartPr>
-      <w:docPartBody>
-        <w:p>
-          <w:pPr>
-            <w:pStyle w:val="A33AB7848D0842AC9F2B08DDC7091E32"/>
-          </w:pPr>
-          <w:r>
-            <w:rPr>
-              <w:b/>
-              <w:bCs/>
-              <w:color w:val="4F81BD" w:themeColor="accent1"/>
-              <w:sz w:val="40"/>
-              <w:szCs w:val="40"/>
-            </w:rPr>
-            <w:t>[Tapez le sous-titre du document]</w:t>
-          </w:r>
-        </w:p>
-      </w:docPartBody>
-    </w:docPart>
   </w:docParts>
 </w:glossaryDocument>
 </file>
 
 <file path=word/glossary/fontTable.xml><?xml version="1.0" encoding="utf-8"?>
 <w:fonts xmlns:r="http://schemas.openxmlformats.org/officeDocument/2006/relationships" xmlns:w="http://schemas.openxmlformats.org/wordprocessingml/2006/main">
+  <w:font w:name="Symbol">
+    <w:panose1 w:val="05050102010706020507"/>
+    <w:charset w:val="02"/>
+    <w:family w:val="roman"/>
+    <w:pitch w:val="variable"/>
+    <w:sig w:usb0="00000000" w:usb1="10000000" w:usb2="00000000" w:usb3="00000000" w:csb0="80000000" w:csb1="00000000"/>
+  </w:font>
   <w:font w:name="Times New Roman">
     <w:panose1 w:val="02020603050405020304"/>
     <w:charset w:val="00"/>
     <w:family w:val="roman"/>
     <w:pitch w:val="variable"/>
     <w:sig w:usb0="E0002AFF" w:usb1="C0007841" w:usb2="00000009" w:usb3="00000000" w:csb0="000001FF" w:csb1="00000000"/>
+  </w:font>
+  <w:font w:name="Courier New">
+    <w:panose1 w:val="02070309020205020404"/>
+    <w:charset w:val="00"/>
+    <w:family w:val="modern"/>
+    <w:pitch w:val="fixed"/>
+    <w:sig w:usb0="E0002AFF" w:usb1="C0007843" w:usb2="00000009" w:usb3="00000000" w:csb0="000001FF" w:csb1="00000000"/>
+  </w:font>
+  <w:font w:name="Wingdings">
+    <w:panose1 w:val="05000000000000000000"/>
+    <w:charset w:val="02"/>
+    <w:family w:val="auto"/>
+    <w:pitch w:val="variable"/>
+    <w:sig w:usb0="00000000" w:usb1="10000000" w:usb2="00000000" w:usb3="00000000" w:csb0="80000000" w:csb1="00000000"/>
   </w:font>
   <w:font w:name="Calibri">
     <w:panose1 w:val="020F0502020204030204"/>
@@ -2035,6 +5812,13 @@
     <w:pitch w:val="variable"/>
     <w:sig w:usb0="A00002EF" w:usb1="420020EB" w:usb2="00000000" w:usb3="00000000" w:csb0="0000019F" w:csb1="00000000"/>
   </w:font>
+  <w:font w:name="Lucida Sans Unicode">
+    <w:panose1 w:val="020B0602030504020204"/>
+    <w:charset w:val="00"/>
+    <w:family w:val="swiss"/>
+    <w:pitch w:val="variable"/>
+    <w:sig w:usb0="80000AFF" w:usb1="0000396B" w:usb2="00000000" w:usb3="00000000" w:csb0="000000BF" w:csb1="00000000"/>
+  </w:font>
 </w:fonts>
 </file>
 
@@ -2052,6 +5836,7 @@
     <w:rsid w:val="002D2B3D"/>
     <w:rsid w:val="00496A45"/>
     <w:rsid w:val="00535982"/>
+    <w:rsid w:val="00D467C5"/>
   </w:rsids>
   <m:mathPr>
     <m:mathFont m:val="Cambria Math"/>
@@ -2624,7 +6409,7 @@
 </file>
 
 <file path=customXml/itemProps2.xml><?xml version="1.0" encoding="utf-8"?>
-<ds:datastoreItem xmlns:ds="http://schemas.openxmlformats.org/officeDocument/2006/customXml" ds:itemID="{74CE3C13-EA7F-4E30-AD27-418389AB5CF1}">
+<ds:datastoreItem xmlns:ds="http://schemas.openxmlformats.org/officeDocument/2006/customXml" ds:itemID="{070AE79F-2B5A-429F-AD24-8F93A35ADE1B}">
   <ds:schemaRefs>
     <ds:schemaRef ds:uri="http://schemas.openxmlformats.org/officeDocument/2006/bibliography"/>
   </ds:schemaRefs>

</xml_diff>

<commit_message>
Ajout de la partie Interface graphique
</commit_message>
<xml_diff>
--- a/Projet OLAP/ressources/BD Multi et OLAP - Projet sur les règles d'associations.docx
+++ b/Projet OLAP/ressources/BD Multi et OLAP - Projet sur les règles d'associations.docx
@@ -81,9 +81,6 @@
                           </w:rPr>
                           <w:alias w:val="Société"/>
                           <w:id w:val="15866524"/>
-                          <w:placeholder>
-                            <w:docPart w:val="C85B6F641EEE4B11AF678BD74140E7AD"/>
-                          </w:placeholder>
                           <w:dataBinding w:prefixMappings="xmlns:ns0='http://schemas.openxmlformats.org/officeDocument/2006/extended-properties'" w:xpath="/ns0:Properties[1]/ns0:Company[1]" w:storeItemID="{6668398D-A668-4E3E-A5EB-62B293D839F1}"/>
                           <w:text/>
                         </w:sdtPr>
@@ -138,9 +135,6 @@
                           </w:rPr>
                           <w:alias w:val="Année"/>
                           <w:id w:val="18366977"/>
-                          <w:placeholder>
-                            <w:docPart w:val="D3A1FB18DF044AC1A9AA1EF4F9FA092C"/>
-                          </w:placeholder>
                           <w:dataBinding w:prefixMappings="xmlns:ns0='http://schemas.microsoft.com/office/2006/coverPageProps'" w:xpath="/ns0:CoverPageProperties[1]/ns0:PublishDate[1]" w:storeItemID="{55AF091B-3C7A-41E3-B477-F2FDAA23CFDA}"/>
                           <w:date>
                             <w:dateFormat w:val="yy"/>
@@ -371,7 +365,9 @@
               <w:tab w:val="right" w:leader="dot" w:pos="9062"/>
             </w:tabs>
             <w:rPr>
+              <w:rFonts w:eastAsiaTheme="minorEastAsia"/>
               <w:noProof/>
+              <w:lang w:eastAsia="fr-FR"/>
             </w:rPr>
           </w:pPr>
           <w:r>
@@ -383,7 +379,7 @@
           <w:r>
             <w:fldChar w:fldCharType="separate"/>
           </w:r>
-          <w:hyperlink w:anchor="_Toc283225853" w:history="1">
+          <w:hyperlink w:anchor="_Toc283594430" w:history="1">
             <w:r>
               <w:rPr>
                 <w:rStyle w:val="Lienhypertexte"/>
@@ -410,7 +406,7 @@
                 <w:noProof/>
                 <w:webHidden/>
               </w:rPr>
-              <w:instrText xml:space="preserve"> PAGEREF _Toc283225853 \h </w:instrText>
+              <w:instrText xml:space="preserve"> PAGEREF _Toc283594430 \h </w:instrText>
             </w:r>
             <w:r>
               <w:rPr>
@@ -448,10 +444,12 @@
               <w:tab w:val="right" w:leader="dot" w:pos="9062"/>
             </w:tabs>
             <w:rPr>
+              <w:rFonts w:eastAsiaTheme="minorEastAsia"/>
               <w:noProof/>
+              <w:lang w:eastAsia="fr-FR"/>
             </w:rPr>
           </w:pPr>
-          <w:hyperlink w:anchor="_Toc283225854" w:history="1">
+          <w:hyperlink w:anchor="_Toc283594431" w:history="1">
             <w:r>
               <w:rPr>
                 <w:rStyle w:val="Lienhypertexte"/>
@@ -478,7 +476,7 @@
                 <w:noProof/>
                 <w:webHidden/>
               </w:rPr>
-              <w:instrText xml:space="preserve"> PAGEREF _Toc283225854 \h </w:instrText>
+              <w:instrText xml:space="preserve"> PAGEREF _Toc283594431 \h </w:instrText>
             </w:r>
             <w:r>
               <w:rPr>
@@ -516,10 +514,12 @@
               <w:tab w:val="right" w:leader="dot" w:pos="9062"/>
             </w:tabs>
             <w:rPr>
+              <w:rFonts w:eastAsiaTheme="minorEastAsia"/>
               <w:noProof/>
+              <w:lang w:eastAsia="fr-FR"/>
             </w:rPr>
           </w:pPr>
-          <w:hyperlink w:anchor="_Toc283225855" w:history="1">
+          <w:hyperlink w:anchor="_Toc283594432" w:history="1">
             <w:r>
               <w:rPr>
                 <w:rStyle w:val="Lienhypertexte"/>
@@ -546,7 +546,7 @@
                 <w:noProof/>
                 <w:webHidden/>
               </w:rPr>
-              <w:instrText xml:space="preserve"> PAGEREF _Toc283225855 \h </w:instrText>
+              <w:instrText xml:space="preserve"> PAGEREF _Toc283594432 \h </w:instrText>
             </w:r>
             <w:r>
               <w:rPr>
@@ -584,10 +584,12 @@
               <w:tab w:val="right" w:leader="dot" w:pos="9062"/>
             </w:tabs>
             <w:rPr>
+              <w:rFonts w:eastAsiaTheme="minorEastAsia"/>
               <w:noProof/>
+              <w:lang w:eastAsia="fr-FR"/>
             </w:rPr>
           </w:pPr>
-          <w:hyperlink w:anchor="_Toc283225856" w:history="1">
+          <w:hyperlink w:anchor="_Toc283594433" w:history="1">
             <w:r>
               <w:rPr>
                 <w:rStyle w:val="Lienhypertexte"/>
@@ -614,7 +616,7 @@
                 <w:noProof/>
                 <w:webHidden/>
               </w:rPr>
-              <w:instrText xml:space="preserve"> PAGEREF _Toc283225856 \h </w:instrText>
+              <w:instrText xml:space="preserve"> PAGEREF _Toc283594433 \h </w:instrText>
             </w:r>
             <w:r>
               <w:rPr>
@@ -652,10 +654,12 @@
               <w:tab w:val="right" w:leader="dot" w:pos="9062"/>
             </w:tabs>
             <w:rPr>
+              <w:rFonts w:eastAsiaTheme="minorEastAsia"/>
               <w:noProof/>
+              <w:lang w:eastAsia="fr-FR"/>
             </w:rPr>
           </w:pPr>
-          <w:hyperlink w:anchor="_Toc283225857" w:history="1">
+          <w:hyperlink w:anchor="_Toc283594434" w:history="1">
             <w:r>
               <w:rPr>
                 <w:rStyle w:val="Lienhypertexte"/>
@@ -682,7 +686,7 @@
                 <w:noProof/>
                 <w:webHidden/>
               </w:rPr>
-              <w:instrText xml:space="preserve"> PAGEREF _Toc283225857 \h </w:instrText>
+              <w:instrText xml:space="preserve"> PAGEREF _Toc283594434 \h </w:instrText>
             </w:r>
             <w:r>
               <w:rPr>
@@ -703,6 +707,216 @@
                 <w:webHidden/>
               </w:rPr>
               <w:t>5</w:t>
+            </w:r>
+            <w:r>
+              <w:rPr>
+                <w:noProof/>
+                <w:webHidden/>
+              </w:rPr>
+              <w:fldChar w:fldCharType="end"/>
+            </w:r>
+          </w:hyperlink>
+        </w:p>
+        <w:p>
+          <w:pPr>
+            <w:pStyle w:val="TM2"/>
+            <w:tabs>
+              <w:tab w:val="right" w:leader="dot" w:pos="9062"/>
+            </w:tabs>
+            <w:rPr>
+              <w:rFonts w:eastAsiaTheme="minorEastAsia"/>
+              <w:noProof/>
+              <w:lang w:eastAsia="fr-FR"/>
+            </w:rPr>
+          </w:pPr>
+          <w:hyperlink w:anchor="_Toc283594435" w:history="1">
+            <w:r>
+              <w:rPr>
+                <w:rStyle w:val="Lienhypertexte"/>
+                <w:noProof/>
+              </w:rPr>
+              <w:t>Interface graphique</w:t>
+            </w:r>
+            <w:r>
+              <w:rPr>
+                <w:noProof/>
+                <w:webHidden/>
+              </w:rPr>
+              <w:tab/>
+            </w:r>
+            <w:r>
+              <w:rPr>
+                <w:noProof/>
+                <w:webHidden/>
+              </w:rPr>
+              <w:fldChar w:fldCharType="begin"/>
+            </w:r>
+            <w:r>
+              <w:rPr>
+                <w:noProof/>
+                <w:webHidden/>
+              </w:rPr>
+              <w:instrText xml:space="preserve"> PAGEREF _Toc283594435 \h </w:instrText>
+            </w:r>
+            <w:r>
+              <w:rPr>
+                <w:noProof/>
+                <w:webHidden/>
+              </w:rPr>
+            </w:r>
+            <w:r>
+              <w:rPr>
+                <w:noProof/>
+                <w:webHidden/>
+              </w:rPr>
+              <w:fldChar w:fldCharType="separate"/>
+            </w:r>
+            <w:r>
+              <w:rPr>
+                <w:noProof/>
+                <w:webHidden/>
+              </w:rPr>
+              <w:t>5</w:t>
+            </w:r>
+            <w:r>
+              <w:rPr>
+                <w:noProof/>
+                <w:webHidden/>
+              </w:rPr>
+              <w:fldChar w:fldCharType="end"/>
+            </w:r>
+          </w:hyperlink>
+        </w:p>
+        <w:p>
+          <w:pPr>
+            <w:pStyle w:val="TM2"/>
+            <w:tabs>
+              <w:tab w:val="right" w:leader="dot" w:pos="9062"/>
+            </w:tabs>
+            <w:rPr>
+              <w:rFonts w:eastAsiaTheme="minorEastAsia"/>
+              <w:noProof/>
+              <w:lang w:eastAsia="fr-FR"/>
+            </w:rPr>
+          </w:pPr>
+          <w:hyperlink w:anchor="_Toc283594436" w:history="1">
+            <w:r>
+              <w:rPr>
+                <w:rStyle w:val="Lienhypertexte"/>
+                <w:noProof/>
+              </w:rPr>
+              <w:t>Analyse de performance</w:t>
+            </w:r>
+            <w:r>
+              <w:rPr>
+                <w:noProof/>
+                <w:webHidden/>
+              </w:rPr>
+              <w:tab/>
+            </w:r>
+            <w:r>
+              <w:rPr>
+                <w:noProof/>
+                <w:webHidden/>
+              </w:rPr>
+              <w:fldChar w:fldCharType="begin"/>
+            </w:r>
+            <w:r>
+              <w:rPr>
+                <w:noProof/>
+                <w:webHidden/>
+              </w:rPr>
+              <w:instrText xml:space="preserve"> PAGEREF _Toc283594436 \h </w:instrText>
+            </w:r>
+            <w:r>
+              <w:rPr>
+                <w:noProof/>
+                <w:webHidden/>
+              </w:rPr>
+            </w:r>
+            <w:r>
+              <w:rPr>
+                <w:noProof/>
+                <w:webHidden/>
+              </w:rPr>
+              <w:fldChar w:fldCharType="separate"/>
+            </w:r>
+            <w:r>
+              <w:rPr>
+                <w:noProof/>
+                <w:webHidden/>
+              </w:rPr>
+              <w:t>6</w:t>
+            </w:r>
+            <w:r>
+              <w:rPr>
+                <w:noProof/>
+                <w:webHidden/>
+              </w:rPr>
+              <w:fldChar w:fldCharType="end"/>
+            </w:r>
+          </w:hyperlink>
+        </w:p>
+        <w:p>
+          <w:pPr>
+            <w:pStyle w:val="TM1"/>
+            <w:tabs>
+              <w:tab w:val="right" w:leader="dot" w:pos="9062"/>
+            </w:tabs>
+            <w:rPr>
+              <w:rFonts w:eastAsiaTheme="minorEastAsia"/>
+              <w:noProof/>
+              <w:lang w:eastAsia="fr-FR"/>
+            </w:rPr>
+          </w:pPr>
+          <w:hyperlink w:anchor="_Toc283594437" w:history="1">
+            <w:r>
+              <w:rPr>
+                <w:rStyle w:val="Lienhypertexte"/>
+                <w:noProof/>
+              </w:rPr>
+              <w:t>Conclusion</w:t>
+            </w:r>
+            <w:r>
+              <w:rPr>
+                <w:noProof/>
+                <w:webHidden/>
+              </w:rPr>
+              <w:tab/>
+            </w:r>
+            <w:r>
+              <w:rPr>
+                <w:noProof/>
+                <w:webHidden/>
+              </w:rPr>
+              <w:fldChar w:fldCharType="begin"/>
+            </w:r>
+            <w:r>
+              <w:rPr>
+                <w:noProof/>
+                <w:webHidden/>
+              </w:rPr>
+              <w:instrText xml:space="preserve"> PAGEREF _Toc283594437 \h </w:instrText>
+            </w:r>
+            <w:r>
+              <w:rPr>
+                <w:noProof/>
+                <w:webHidden/>
+              </w:rPr>
+            </w:r>
+            <w:r>
+              <w:rPr>
+                <w:noProof/>
+                <w:webHidden/>
+              </w:rPr>
+              <w:fldChar w:fldCharType="separate"/>
+            </w:r>
+            <w:r>
+              <w:rPr>
+                <w:noProof/>
+                <w:webHidden/>
+              </w:rPr>
+              <w:t>8</w:t>
             </w:r>
             <w:r>
               <w:rPr>
@@ -730,9 +944,8 @@
       <w:pPr>
         <w:pStyle w:val="Titre1"/>
       </w:pPr>
-      <w:bookmarkStart w:id="0" w:name="_Toc283225853"/>
-      <w:r>
-        <w:lastRenderedPageBreak/>
+      <w:bookmarkStart w:id="0" w:name="_Toc283594430"/>
+      <w:r>
         <w:t>Introduction</w:t>
       </w:r>
       <w:bookmarkEnd w:id="0"/>
@@ -741,6 +954,7 @@
     <w:p>
       <w:pPr>
         <w:ind w:firstLine="708"/>
+        <w:jc w:val="both"/>
       </w:pPr>
       <w:r>
         <w:t>L’objet de projet de dernière année de master 2 MIAGE est d’appréhender les règles d’associations de manière pratique via une implémentation informatique.</w:t>
@@ -749,6 +963,7 @@
     <w:p>
       <w:pPr>
         <w:ind w:firstLine="708"/>
+        <w:jc w:val="both"/>
       </w:pPr>
       <w:r>
         <w:t xml:space="preserve">Le but de cette implémentation est de permettre à un utilisateur de connaître l’ensemble des règles d’associations intéressantes, c'est-à-dire celle dépassant une certaine confiance, afin d’établir des liens entre des éléments à priori sans aucune connexion. </w:t>
@@ -757,14 +972,28 @@
     <w:p>
       <w:pPr>
         <w:ind w:firstLine="708"/>
-      </w:pPr>
-      <w:r>
-        <w:t xml:space="preserve">Cette méthode est utilisé pour analyser les comportements des consommateurs et d’ainsi dégager des tendances (par exemple, que les consommateurs achetant du lait, achètent aussi de la bière). </w:t>
+        <w:jc w:val="both"/>
+      </w:pPr>
+      <w:r>
+        <w:t>Cette méthode est utilisé</w:t>
+      </w:r>
+      <w:r>
+        <w:t>e</w:t>
+      </w:r>
+      <w:r>
+        <w:t xml:space="preserve"> pour analyser les compo</w:t>
+      </w:r>
+      <w:r>
+        <w:t xml:space="preserve">rtements des consommateurs et </w:t>
+      </w:r>
+      <w:r>
+        <w:t xml:space="preserve">ainsi dégager des tendances (par exemple, que les consommateurs achetant du lait, achètent aussi de la bière). </w:t>
       </w:r>
     </w:p>
     <w:p>
       <w:pPr>
         <w:ind w:firstLine="708"/>
+        <w:jc w:val="both"/>
       </w:pPr>
       <w:r>
         <w:t xml:space="preserve">Dans notre implémentation, nous partons d’un tableau disjonctif complet, à savoir une table binaire (ne contenant donc que des 0 et des 1) pour calculer, dans un premier temps les ensembles dits fréquents (ceux qui dépassent un seuil donné) puis, à partir de ces ensembles, nous calculons les règles d’associations intéressantes (celles qui dépassent un seuil donné). </w:t>
@@ -780,24 +1009,32 @@
       <w:pPr>
         <w:pStyle w:val="Titre1"/>
       </w:pPr>
-      <w:bookmarkStart w:id="1" w:name="_Toc283225854"/>
-      <w:r>
-        <w:lastRenderedPageBreak/>
+      <w:bookmarkStart w:id="1" w:name="_Toc283594431"/>
+      <w:r>
         <w:t>Présentation du projet</w:t>
       </w:r>
       <w:bookmarkEnd w:id="1"/>
     </w:p>
     <w:p>
+      <w:pPr>
+        <w:jc w:val="both"/>
+      </w:pPr>
       <w:r>
         <w:t>Comme nous l’avons vu ci-dessus, l’application permet à l’utilisateur d’obtenir les règles d’associations à partir d’une table binaire (un tableau disjonctif complet).</w:t>
       </w:r>
     </w:p>
     <w:p>
+      <w:pPr>
+        <w:jc w:val="both"/>
+      </w:pPr>
       <w:r>
         <w:t xml:space="preserve">Pour cela, l’utilisateur doit saisir un seuil de confiance et de support, le nom de la table à exploiter (parmi celles présentes dans la base de données). </w:t>
       </w:r>
     </w:p>
     <w:p>
+      <w:pPr>
+        <w:jc w:val="both"/>
+      </w:pPr>
       <w:r>
         <w:t>Le lancement des calculs recherche alors</w:t>
       </w:r>
@@ -806,6 +1043,9 @@
       </w:r>
     </w:p>
     <w:p>
+      <w:pPr>
+        <w:jc w:val="both"/>
+      </w:pPr>
       <w:r>
         <w:t>Ce premier retour intermédiaire est affiché par l’IHM</w:t>
       </w:r>
@@ -815,6 +1055,7 @@
     </w:p>
     <w:p>
       <w:pPr>
+        <w:jc w:val="both"/>
         <w:rPr>
           <w:rFonts w:eastAsiaTheme="minorEastAsia"/>
         </w:rPr>
@@ -877,6 +1118,7 @@
     </w:p>
     <w:p>
       <w:pPr>
+        <w:jc w:val="both"/>
         <w:rPr>
           <w:rFonts w:eastAsiaTheme="minorEastAsia"/>
         </w:rPr>
@@ -902,6 +1144,7 @@
     </w:p>
     <w:p>
       <w:pPr>
+        <w:jc w:val="both"/>
         <w:rPr>
           <w:rFonts w:eastAsiaTheme="minorEastAsia"/>
         </w:rPr>
@@ -935,13 +1178,16 @@
       <w:pPr>
         <w:pStyle w:val="Titre2"/>
       </w:pPr>
-      <w:bookmarkStart w:id="2" w:name="_Toc283225855"/>
+      <w:bookmarkStart w:id="2" w:name="_Toc283594432"/>
       <w:r>
         <w:t>Conception générale</w:t>
       </w:r>
       <w:bookmarkEnd w:id="2"/>
     </w:p>
     <w:p>
+      <w:pPr>
+        <w:jc w:val="both"/>
+      </w:pPr>
       <w:r>
         <w:t>L’</w:t>
       </w:r>
@@ -959,6 +1205,7 @@
           <w:ilvl w:val="0"/>
           <w:numId w:val="1"/>
         </w:numPr>
+        <w:jc w:val="both"/>
       </w:pPr>
       <w:r>
         <w:rPr>
@@ -992,6 +1239,7 @@
           <w:ilvl w:val="0"/>
           <w:numId w:val="1"/>
         </w:numPr>
+        <w:jc w:val="both"/>
       </w:pPr>
       <w:r>
         <w:rPr>
@@ -1022,6 +1270,7 @@
           <w:ilvl w:val="0"/>
           <w:numId w:val="1"/>
         </w:numPr>
+        <w:jc w:val="both"/>
       </w:pPr>
       <w:r>
         <w:rPr>
@@ -1049,6 +1298,7 @@
           <w:ilvl w:val="0"/>
           <w:numId w:val="1"/>
         </w:numPr>
+        <w:jc w:val="both"/>
       </w:pPr>
       <w:r>
         <w:rPr>
@@ -1064,11 +1314,17 @@
       </w:r>
     </w:p>
     <w:p>
+      <w:pPr>
+        <w:jc w:val="both"/>
+      </w:pPr>
       <w:r>
         <w:t>Nous avons donc mis en place, côté applicatif (IHM, modèle, CAD), un découpage du type Modèle-Vue-Contrôleur (MVC).</w:t>
       </w:r>
     </w:p>
     <w:p>
+      <w:pPr>
+        <w:jc w:val="both"/>
+      </w:pPr>
       <w:r>
         <w:t xml:space="preserve">La communication entre la Vue (l’interface graphique) et le modèle est assurée par le patron de conception </w:t>
       </w:r>
@@ -1115,13 +1371,16 @@
       <w:pPr>
         <w:pStyle w:val="Titre2"/>
       </w:pPr>
-      <w:bookmarkStart w:id="3" w:name="_Toc283225856"/>
+      <w:bookmarkStart w:id="3" w:name="_Toc283594433"/>
       <w:r>
         <w:t>Choix technologiques</w:t>
       </w:r>
       <w:bookmarkEnd w:id="3"/>
     </w:p>
     <w:p>
+      <w:pPr>
+        <w:jc w:val="both"/>
+      </w:pPr>
       <w:r>
         <w:t>Le projet a entièrement été réalisé en Java (implémenta</w:t>
       </w:r>
@@ -1163,6 +1422,9 @@
       </w:r>
     </w:p>
     <w:p>
+      <w:pPr>
+        <w:jc w:val="both"/>
+      </w:pPr>
       <w:r>
         <w:t>L’interface graphique a été réalisée grâce aux librairies graphiques SWT (</w:t>
       </w:r>
@@ -1185,6 +1447,9 @@
       </w:r>
     </w:p>
     <w:p>
+      <w:pPr>
+        <w:jc w:val="both"/>
+      </w:pPr>
       <w:r>
         <w:t>La gestion des sources est assurée par SVN (SubVersioN), hébergé par Google Codes.</w:t>
       </w:r>
@@ -1193,24 +1458,32 @@
       <w:pPr>
         <w:pStyle w:val="Titre2"/>
       </w:pPr>
-      <w:bookmarkStart w:id="4" w:name="_Toc283225857"/>
-      <w:r>
-        <w:lastRenderedPageBreak/>
+      <w:bookmarkStart w:id="4" w:name="_Toc283594434"/>
+      <w:r>
         <w:t>Répartition du travail</w:t>
       </w:r>
       <w:bookmarkEnd w:id="4"/>
     </w:p>
     <w:p>
+      <w:pPr>
+        <w:jc w:val="both"/>
+      </w:pPr>
       <w:r>
         <w:t>L’ensemble de l’interface graphique a été réalisée par Florian GOUIN.</w:t>
       </w:r>
     </w:p>
     <w:p>
-      <w:r>
-        <w:t>Le moteur de calcul des règles d’associations a été entièrement réalisé par Arnaud BRETON.</w:t>
+      <w:pPr>
+        <w:jc w:val="both"/>
+      </w:pPr>
+      <w:r>
+        <w:t>Le moteur de calcul des règles d’associations a été réalisé par Arnaud BRETON.</w:t>
       </w:r>
     </w:p>
     <w:p>
+      <w:pPr>
+        <w:jc w:val="both"/>
+      </w:pPr>
       <w:r>
         <w:t>Bien sûr, chacun d’entre nous est intervenu de manière ponctuelle sur la partie de l’autre afin de donner son point de vue ou d’apporter son aide sur un sujet délicat (point de conception</w:t>
       </w:r>
@@ -1225,11 +1498,233 @@
       <w:pPr>
         <w:pStyle w:val="Titre2"/>
       </w:pPr>
-      <w:r>
-        <w:t>Analyse de performance</w:t>
-      </w:r>
+      <w:bookmarkStart w:id="5" w:name="_Toc283594435"/>
+      <w:r>
+        <w:t>Interface graphique</w:t>
+      </w:r>
+      <w:bookmarkEnd w:id="5"/>
     </w:p>
     <w:p>
+      <w:r>
+        <w:t>Voici une vue de l’interface graphique de notre application.</w:t>
+      </w:r>
+    </w:p>
+    <w:p>
+      <w:r>
+        <w:rPr>
+          <w:noProof/>
+          <w:lang w:eastAsia="fr-FR"/>
+        </w:rPr>
+        <w:drawing>
+          <wp:inline distT="0" distB="0" distL="0" distR="0">
+            <wp:extent cx="5760720" cy="3665855"/>
+            <wp:effectExtent l="19050" t="0" r="0" b="0"/>
+            <wp:docPr id="1" name="Image 0" descr="fonctionnement algo.png"/>
+            <wp:cNvGraphicFramePr>
+              <a:graphicFrameLocks xmlns:a="http://schemas.openxmlformats.org/drawingml/2006/main" noChangeAspect="1"/>
+            </wp:cNvGraphicFramePr>
+            <a:graphic xmlns:a="http://schemas.openxmlformats.org/drawingml/2006/main">
+              <a:graphicData uri="http://schemas.openxmlformats.org/drawingml/2006/picture">
+                <pic:pic xmlns:pic="http://schemas.openxmlformats.org/drawingml/2006/picture">
+                  <pic:nvPicPr>
+                    <pic:cNvPr id="0" name="fonctionnement algo.png"/>
+                    <pic:cNvPicPr/>
+                  </pic:nvPicPr>
+                  <pic:blipFill>
+                    <a:blip r:embed="rId11" cstate="print"/>
+                    <a:stretch>
+                      <a:fillRect/>
+                    </a:stretch>
+                  </pic:blipFill>
+                  <pic:spPr>
+                    <a:xfrm>
+                      <a:off x="0" y="0"/>
+                      <a:ext cx="5760720" cy="3665855"/>
+                    </a:xfrm>
+                    <a:prstGeom prst="rect">
+                      <a:avLst/>
+                    </a:prstGeom>
+                  </pic:spPr>
+                </pic:pic>
+              </a:graphicData>
+            </a:graphic>
+          </wp:inline>
+        </w:drawing>
+      </w:r>
+    </w:p>
+    <w:p>
+      <w:r>
+        <w:t>Elle se décompose en 4 parties :</w:t>
+      </w:r>
+    </w:p>
+    <w:p>
+      <w:pPr>
+        <w:pStyle w:val="Paragraphedeliste"/>
+        <w:numPr>
+          <w:ilvl w:val="0"/>
+          <w:numId w:val="3"/>
+        </w:numPr>
+        <w:jc w:val="both"/>
+      </w:pPr>
+      <w:r>
+        <w:t xml:space="preserve">Dans la première partie identifiée par l’encadré </w:t>
+      </w:r>
+      <w:r>
+        <w:rPr>
+          <w:i/>
+        </w:rPr>
+        <w:t>« Configuration »</w:t>
+      </w:r>
+      <w:r>
+        <w:t xml:space="preserve"> nous retrouvons 2 champs Min Conf et Min Sup. Le premier correspond</w:t>
+      </w:r>
+      <w:r>
+        <w:t xml:space="preserve"> au minimum de confiance tandis que le second correspond au minimum de support définis tous deux pour l’algorithme de calcul de règles d’association.</w:t>
+      </w:r>
+      <w:r>
+        <w:t xml:space="preserve"> Un contrôle de saisie permet à l’application de vérifier que les champs saisis sont correct c'est-à-dire ne comportant que des chiffres et des virgules et étant compris entre 0 et 1. Si la valeur était compris</w:t>
+      </w:r>
+      <w:r>
+        <w:t>e</w:t>
+      </w:r>
+      <w:r>
+        <w:t xml:space="preserve"> hors de ce domaine la saisie serait alors transformée en sa borne la plus proche. (ex : 99 -&gt; 1)</w:t>
+      </w:r>
+    </w:p>
+    <w:p>
+      <w:pPr>
+        <w:pStyle w:val="Paragraphedeliste"/>
+        <w:numPr>
+          <w:ilvl w:val="0"/>
+          <w:numId w:val="3"/>
+        </w:numPr>
+        <w:jc w:val="both"/>
+      </w:pPr>
+      <w:r>
+        <w:t xml:space="preserve">Dans le deuxième encadré intitulé </w:t>
+      </w:r>
+      <w:r>
+        <w:rPr>
+          <w:i/>
+        </w:rPr>
+        <w:t>« Table selection »</w:t>
+      </w:r>
+      <w:r>
+        <w:t>, nous retrouvons une liste déroulante permettant de choisir une table dans la base de données. Si aucune table n’est disponible ou que l’on souhaite créer une nouvelle table</w:t>
+      </w:r>
+      <w:r>
+        <w:t>,</w:t>
+      </w:r>
+      <w:r>
+        <w:t xml:space="preserve"> l’encadré situé juste en dessous va nous permettre d’arriver à nos fins. Trois éléments sont alors paramétrables, </w:t>
+      </w:r>
+      <w:r>
+        <w:t>il s’agit</w:t>
+      </w:r>
+      <w:r>
+        <w:t> </w:t>
+      </w:r>
+      <w:r>
+        <w:t>du</w:t>
+      </w:r>
+      <w:r>
+        <w:t xml:space="preserve"> nom de la nouvelle table créée, ainsi que </w:t>
+      </w:r>
+      <w:r>
+        <w:t>du</w:t>
+      </w:r>
+      <w:r>
+        <w:t xml:space="preserve"> nombre de colonnes </w:t>
+      </w:r>
+      <w:r>
+        <w:t>pour</w:t>
+      </w:r>
+      <w:r>
+        <w:t xml:space="preserve"> celle-ci mais aussi </w:t>
+      </w:r>
+      <w:r>
+        <w:t>du</w:t>
+      </w:r>
+      <w:r>
+        <w:t xml:space="preserve"> nombre de ligne. Ici encore des contrôles de saisie permettent de s’assurer de la pertinence des données saisies. De plus si les données sont incorrect, le bouton « Create a new table » devient non cliquable. Dans le cas contraire un ‘clic’ sur ce bouton lancera une requête de génération de table et un algorithme de peuplement remplira la table de 0 et </w:t>
+      </w:r>
+      <w:r>
+        <w:t xml:space="preserve">de </w:t>
+      </w:r>
+      <w:r>
+        <w:t>1</w:t>
+      </w:r>
+      <w:r>
+        <w:t xml:space="preserve"> de façon aléatoire</w:t>
+      </w:r>
+      <w:r>
+        <w:t>. Il s’agira donc d’une table binaire.</w:t>
+      </w:r>
+    </w:p>
+    <w:p>
+      <w:pPr>
+        <w:pStyle w:val="Paragraphedeliste"/>
+        <w:numPr>
+          <w:ilvl w:val="0"/>
+          <w:numId w:val="3"/>
+        </w:numPr>
+        <w:jc w:val="both"/>
+      </w:pPr>
+      <w:r>
+        <w:t>Le troisième encadré « Trac</w:t>
+      </w:r>
+      <w:r>
+        <w:t>e</w:t>
+      </w:r>
+      <w:r>
+        <w:t xml:space="preserve"> log » permet de surveiller les calculs de l’application. Tout algorithme lancé fournira des informations en direct sur son activité dans cet encadré. Comme nous pouvons l’observer ici, les débuts et fins d’étude de l’ensemble des fréquents sont affichés en direct. Cela permet de savoir à n’importe quel moment ce que fait l’application.</w:t>
+      </w:r>
+    </w:p>
+    <w:p>
+      <w:pPr>
+        <w:pStyle w:val="Paragraphedeliste"/>
+        <w:numPr>
+          <w:ilvl w:val="0"/>
+          <w:numId w:val="3"/>
+        </w:numPr>
+        <w:jc w:val="both"/>
+      </w:pPr>
+      <w:r>
+        <w:t xml:space="preserve">Le quatrième et dernier encadré </w:t>
+      </w:r>
+      <w:r>
+        <w:rPr>
+          <w:i/>
+        </w:rPr>
+        <w:t>« Result »</w:t>
+      </w:r>
+      <w:r>
+        <w:t xml:space="preserve"> se décompose en 2 tableaux. Ceux-ci affichent le résultat de l’algorithme de calcul des règles d’associations suite à un ‘clic’ sur le bouton</w:t>
+      </w:r>
+      <w:r>
+        <w:rPr>
+          <w:i/>
+        </w:rPr>
+        <w:t xml:space="preserve"> « Compute »</w:t>
+      </w:r>
+      <w:r>
+        <w:t>. Le tableau de gauche nous fournit pour chaque groupe retenu la valeur de son support. Comme nous pouvons l’observer dans cet exemple, les seuls groupes retenus sont ceux ayant une valeur de support supérieure à 0.3. Le tableau de droite ensuite nous indique l’ensemble des règles d’association retenues ainsi que leur confiance. Ici encore notre exemple nous montre bien que les seules règles d’associations retenues  sont celles ayant une valeur de confiance supérieure à 0.5.</w:t>
+      </w:r>
+    </w:p>
+    <w:p>
+      <w:pPr>
+        <w:pStyle w:val="Titre2"/>
+      </w:pPr>
+      <w:bookmarkStart w:id="6" w:name="_Toc283594436"/>
+      <w:r>
+        <w:t>Analyse de performance</w:t>
+      </w:r>
+      <w:bookmarkEnd w:id="6"/>
+    </w:p>
+    <w:p>
+      <w:pPr>
+        <w:jc w:val="both"/>
+      </w:pPr>
       <w:r>
         <w:t xml:space="preserve">La démarche suivie pour réaliser cette analyse </w:t>
       </w:r>
@@ -1247,6 +1742,7 @@
           <w:ilvl w:val="0"/>
           <w:numId w:val="2"/>
         </w:numPr>
+        <w:jc w:val="both"/>
       </w:pPr>
       <w:r>
         <w:t>Génération d’une table à n lignes, m colonnes (n compris entre 10 et 460 et m compris entre 5 et 50)</w:t>
@@ -1259,6 +1755,7 @@
           <w:ilvl w:val="0"/>
           <w:numId w:val="2"/>
         </w:numPr>
+        <w:jc w:val="both"/>
       </w:pPr>
       <w:r>
         <w:t xml:space="preserve">Application de l’algorithme sur ces tables </w:t>
@@ -1274,19 +1771,28 @@
           <w:ilvl w:val="0"/>
           <w:numId w:val="2"/>
         </w:numPr>
+        <w:jc w:val="both"/>
       </w:pPr>
       <w:r>
         <w:t>Observation des résultats</w:t>
       </w:r>
     </w:p>
     <w:p>
+      <w:r>
+        <w:br w:type="page"/>
+      </w:r>
+    </w:p>
+    <w:p>
+      <w:pPr>
+        <w:jc w:val="both"/>
+      </w:pPr>
       <w:r>
         <w:t xml:space="preserve">Les résultats de l’analyse sont les suivants : </w:t>
       </w:r>
     </w:p>
     <w:tbl>
       <w:tblPr>
-        <w:tblW w:w="10800" w:type="dxa"/>
+        <w:tblW w:w="0" w:type="auto"/>
         <w:tblInd w:w="55" w:type="dxa"/>
         <w:tblCellMar>
           <w:left w:w="70" w:type="dxa"/>
@@ -1295,15 +1801,15 @@
         <w:tblLook w:val="04A0"/>
       </w:tblPr>
       <w:tblGrid>
-        <w:gridCol w:w="1200"/>
-        <w:gridCol w:w="1200"/>
-        <w:gridCol w:w="1200"/>
-        <w:gridCol w:w="1200"/>
-        <w:gridCol w:w="1200"/>
-        <w:gridCol w:w="1200"/>
-        <w:gridCol w:w="1200"/>
-        <w:gridCol w:w="1200"/>
-        <w:gridCol w:w="1200"/>
+        <w:gridCol w:w="2559"/>
+        <w:gridCol w:w="878"/>
+        <w:gridCol w:w="742"/>
+        <w:gridCol w:w="878"/>
+        <w:gridCol w:w="733"/>
+        <w:gridCol w:w="733"/>
+        <w:gridCol w:w="878"/>
+        <w:gridCol w:w="878"/>
+        <w:gridCol w:w="878"/>
       </w:tblGrid>
       <w:tr>
         <w:trPr>
@@ -1311,7 +1817,7 @@
         </w:trPr>
         <w:tc>
           <w:tcPr>
-            <w:tcW w:w="1200" w:type="dxa"/>
+            <w:tcW w:w="0" w:type="auto"/>
             <w:tcBorders>
               <w:top w:val="single" w:sz="8" w:space="0" w:color="FFFFFF"/>
               <w:left w:val="single" w:sz="8" w:space="0" w:color="FFFFFF"/>
@@ -1400,7 +1906,7 @@
         </w:tc>
         <w:tc>
           <w:tcPr>
-            <w:tcW w:w="1200" w:type="dxa"/>
+            <w:tcW w:w="0" w:type="auto"/>
             <w:tcBorders>
               <w:top w:val="single" w:sz="8" w:space="0" w:color="FFFFFF"/>
               <w:left w:val="nil"/>
@@ -1439,7 +1945,7 @@
         </w:tc>
         <w:tc>
           <w:tcPr>
-            <w:tcW w:w="1200" w:type="dxa"/>
+            <w:tcW w:w="0" w:type="auto"/>
             <w:tcBorders>
               <w:top w:val="single" w:sz="8" w:space="0" w:color="FFFFFF"/>
               <w:left w:val="nil"/>
@@ -1478,7 +1984,7 @@
         </w:tc>
         <w:tc>
           <w:tcPr>
-            <w:tcW w:w="1200" w:type="dxa"/>
+            <w:tcW w:w="0" w:type="auto"/>
             <w:tcBorders>
               <w:top w:val="single" w:sz="8" w:space="0" w:color="FFFFFF"/>
               <w:left w:val="nil"/>
@@ -1517,7 +2023,7 @@
         </w:tc>
         <w:tc>
           <w:tcPr>
-            <w:tcW w:w="1200" w:type="dxa"/>
+            <w:tcW w:w="0" w:type="auto"/>
             <w:tcBorders>
               <w:top w:val="single" w:sz="8" w:space="0" w:color="FFFFFF"/>
               <w:left w:val="nil"/>
@@ -1556,7 +2062,7 @@
         </w:tc>
         <w:tc>
           <w:tcPr>
-            <w:tcW w:w="1200" w:type="dxa"/>
+            <w:tcW w:w="0" w:type="auto"/>
             <w:tcBorders>
               <w:top w:val="single" w:sz="8" w:space="0" w:color="FFFFFF"/>
               <w:left w:val="nil"/>
@@ -1595,7 +2101,7 @@
         </w:tc>
         <w:tc>
           <w:tcPr>
-            <w:tcW w:w="1200" w:type="dxa"/>
+            <w:tcW w:w="0" w:type="auto"/>
             <w:tcBorders>
               <w:top w:val="single" w:sz="8" w:space="0" w:color="FFFFFF"/>
               <w:left w:val="nil"/>
@@ -1634,7 +2140,7 @@
         </w:tc>
         <w:tc>
           <w:tcPr>
-            <w:tcW w:w="1200" w:type="dxa"/>
+            <w:tcW w:w="0" w:type="auto"/>
             <w:tcBorders>
               <w:top w:val="single" w:sz="8" w:space="0" w:color="FFFFFF"/>
               <w:left w:val="nil"/>
@@ -1673,7 +2179,7 @@
         </w:tc>
         <w:tc>
           <w:tcPr>
-            <w:tcW w:w="1200" w:type="dxa"/>
+            <w:tcW w:w="0" w:type="auto"/>
             <w:tcBorders>
               <w:top w:val="single" w:sz="8" w:space="0" w:color="FFFFFF"/>
               <w:left w:val="nil"/>
@@ -1717,7 +2223,7 @@
         </w:trPr>
         <w:tc>
           <w:tcPr>
-            <w:tcW w:w="1200" w:type="dxa"/>
+            <w:tcW w:w="0" w:type="auto"/>
             <w:tcBorders>
               <w:top w:val="nil"/>
               <w:left w:val="single" w:sz="8" w:space="0" w:color="FFFFFF"/>
@@ -1752,7 +2258,7 @@
         </w:tc>
         <w:tc>
           <w:tcPr>
-            <w:tcW w:w="1200" w:type="dxa"/>
+            <w:tcW w:w="0" w:type="auto"/>
             <w:tcBorders>
               <w:top w:val="nil"/>
               <w:left w:val="nil"/>
@@ -1785,7 +2291,7 @@
         </w:tc>
         <w:tc>
           <w:tcPr>
-            <w:tcW w:w="1200" w:type="dxa"/>
+            <w:tcW w:w="0" w:type="auto"/>
             <w:tcBorders>
               <w:top w:val="nil"/>
               <w:left w:val="nil"/>
@@ -1818,7 +2324,7 @@
         </w:tc>
         <w:tc>
           <w:tcPr>
-            <w:tcW w:w="1200" w:type="dxa"/>
+            <w:tcW w:w="0" w:type="auto"/>
             <w:tcBorders>
               <w:top w:val="nil"/>
               <w:left w:val="nil"/>
@@ -1851,7 +2357,7 @@
         </w:tc>
         <w:tc>
           <w:tcPr>
-            <w:tcW w:w="1200" w:type="dxa"/>
+            <w:tcW w:w="0" w:type="auto"/>
             <w:tcBorders>
               <w:top w:val="nil"/>
               <w:left w:val="nil"/>
@@ -1884,7 +2390,7 @@
         </w:tc>
         <w:tc>
           <w:tcPr>
-            <w:tcW w:w="1200" w:type="dxa"/>
+            <w:tcW w:w="0" w:type="auto"/>
             <w:tcBorders>
               <w:top w:val="nil"/>
               <w:left w:val="nil"/>
@@ -1917,7 +2423,7 @@
         </w:tc>
         <w:tc>
           <w:tcPr>
-            <w:tcW w:w="1200" w:type="dxa"/>
+            <w:tcW w:w="0" w:type="auto"/>
             <w:tcBorders>
               <w:top w:val="nil"/>
               <w:left w:val="nil"/>
@@ -1950,7 +2456,7 @@
         </w:tc>
         <w:tc>
           <w:tcPr>
-            <w:tcW w:w="1200" w:type="dxa"/>
+            <w:tcW w:w="0" w:type="auto"/>
             <w:tcBorders>
               <w:top w:val="nil"/>
               <w:left w:val="nil"/>
@@ -1983,7 +2489,7 @@
         </w:tc>
         <w:tc>
           <w:tcPr>
-            <w:tcW w:w="1200" w:type="dxa"/>
+            <w:tcW w:w="0" w:type="auto"/>
             <w:tcBorders>
               <w:top w:val="nil"/>
               <w:left w:val="nil"/>
@@ -2021,7 +2527,7 @@
         </w:trPr>
         <w:tc>
           <w:tcPr>
-            <w:tcW w:w="1200" w:type="dxa"/>
+            <w:tcW w:w="0" w:type="auto"/>
             <w:tcBorders>
               <w:top w:val="nil"/>
               <w:left w:val="single" w:sz="8" w:space="0" w:color="FFFFFF"/>
@@ -2056,7 +2562,7 @@
         </w:tc>
         <w:tc>
           <w:tcPr>
-            <w:tcW w:w="1200" w:type="dxa"/>
+            <w:tcW w:w="0" w:type="auto"/>
             <w:tcBorders>
               <w:top w:val="nil"/>
               <w:left w:val="nil"/>
@@ -2089,7 +2595,7 @@
         </w:tc>
         <w:tc>
           <w:tcPr>
-            <w:tcW w:w="1200" w:type="dxa"/>
+            <w:tcW w:w="0" w:type="auto"/>
             <w:tcBorders>
               <w:top w:val="nil"/>
               <w:left w:val="nil"/>
@@ -2122,7 +2628,7 @@
         </w:tc>
         <w:tc>
           <w:tcPr>
-            <w:tcW w:w="1200" w:type="dxa"/>
+            <w:tcW w:w="0" w:type="auto"/>
             <w:tcBorders>
               <w:top w:val="nil"/>
               <w:left w:val="nil"/>
@@ -2155,7 +2661,7 @@
         </w:tc>
         <w:tc>
           <w:tcPr>
-            <w:tcW w:w="1200" w:type="dxa"/>
+            <w:tcW w:w="0" w:type="auto"/>
             <w:tcBorders>
               <w:top w:val="nil"/>
               <w:left w:val="nil"/>
@@ -2188,7 +2694,7 @@
         </w:tc>
         <w:tc>
           <w:tcPr>
-            <w:tcW w:w="1200" w:type="dxa"/>
+            <w:tcW w:w="0" w:type="auto"/>
             <w:tcBorders>
               <w:top w:val="nil"/>
               <w:left w:val="nil"/>
@@ -2221,7 +2727,7 @@
         </w:tc>
         <w:tc>
           <w:tcPr>
-            <w:tcW w:w="1200" w:type="dxa"/>
+            <w:tcW w:w="0" w:type="auto"/>
             <w:tcBorders>
               <w:top w:val="nil"/>
               <w:left w:val="nil"/>
@@ -2254,7 +2760,7 @@
         </w:tc>
         <w:tc>
           <w:tcPr>
-            <w:tcW w:w="1200" w:type="dxa"/>
+            <w:tcW w:w="0" w:type="auto"/>
             <w:tcBorders>
               <w:top w:val="nil"/>
               <w:left w:val="nil"/>
@@ -2287,7 +2793,7 @@
         </w:tc>
         <w:tc>
           <w:tcPr>
-            <w:tcW w:w="1200" w:type="dxa"/>
+            <w:tcW w:w="0" w:type="auto"/>
             <w:tcBorders>
               <w:top w:val="nil"/>
               <w:left w:val="nil"/>
@@ -2325,7 +2831,7 @@
         </w:trPr>
         <w:tc>
           <w:tcPr>
-            <w:tcW w:w="1200" w:type="dxa"/>
+            <w:tcW w:w="0" w:type="auto"/>
             <w:tcBorders>
               <w:top w:val="nil"/>
               <w:left w:val="single" w:sz="8" w:space="0" w:color="FFFFFF"/>
@@ -2360,7 +2866,7 @@
         </w:tc>
         <w:tc>
           <w:tcPr>
-            <w:tcW w:w="1200" w:type="dxa"/>
+            <w:tcW w:w="0" w:type="auto"/>
             <w:tcBorders>
               <w:top w:val="nil"/>
               <w:left w:val="nil"/>
@@ -2393,7 +2899,7 @@
         </w:tc>
         <w:tc>
           <w:tcPr>
-            <w:tcW w:w="1200" w:type="dxa"/>
+            <w:tcW w:w="0" w:type="auto"/>
             <w:tcBorders>
               <w:top w:val="nil"/>
               <w:left w:val="nil"/>
@@ -2426,7 +2932,7 @@
         </w:tc>
         <w:tc>
           <w:tcPr>
-            <w:tcW w:w="1200" w:type="dxa"/>
+            <w:tcW w:w="0" w:type="auto"/>
             <w:tcBorders>
               <w:top w:val="nil"/>
               <w:left w:val="nil"/>
@@ -2459,7 +2965,7 @@
         </w:tc>
         <w:tc>
           <w:tcPr>
-            <w:tcW w:w="1200" w:type="dxa"/>
+            <w:tcW w:w="0" w:type="auto"/>
             <w:tcBorders>
               <w:top w:val="nil"/>
               <w:left w:val="nil"/>
@@ -2492,7 +2998,7 @@
         </w:tc>
         <w:tc>
           <w:tcPr>
-            <w:tcW w:w="1200" w:type="dxa"/>
+            <w:tcW w:w="0" w:type="auto"/>
             <w:tcBorders>
               <w:top w:val="nil"/>
               <w:left w:val="nil"/>
@@ -2525,7 +3031,7 @@
         </w:tc>
         <w:tc>
           <w:tcPr>
-            <w:tcW w:w="1200" w:type="dxa"/>
+            <w:tcW w:w="0" w:type="auto"/>
             <w:tcBorders>
               <w:top w:val="nil"/>
               <w:left w:val="nil"/>
@@ -2558,7 +3064,7 @@
         </w:tc>
         <w:tc>
           <w:tcPr>
-            <w:tcW w:w="1200" w:type="dxa"/>
+            <w:tcW w:w="0" w:type="auto"/>
             <w:tcBorders>
               <w:top w:val="nil"/>
               <w:left w:val="nil"/>
@@ -2591,7 +3097,7 @@
         </w:tc>
         <w:tc>
           <w:tcPr>
-            <w:tcW w:w="1200" w:type="dxa"/>
+            <w:tcW w:w="0" w:type="auto"/>
             <w:tcBorders>
               <w:top w:val="nil"/>
               <w:left w:val="nil"/>
@@ -2629,7 +3135,7 @@
         </w:trPr>
         <w:tc>
           <w:tcPr>
-            <w:tcW w:w="1200" w:type="dxa"/>
+            <w:tcW w:w="0" w:type="auto"/>
             <w:tcBorders>
               <w:top w:val="nil"/>
               <w:left w:val="single" w:sz="8" w:space="0" w:color="FFFFFF"/>
@@ -2664,7 +3170,7 @@
         </w:tc>
         <w:tc>
           <w:tcPr>
-            <w:tcW w:w="1200" w:type="dxa"/>
+            <w:tcW w:w="0" w:type="auto"/>
             <w:tcBorders>
               <w:top w:val="nil"/>
               <w:left w:val="nil"/>
@@ -2697,7 +3203,7 @@
         </w:tc>
         <w:tc>
           <w:tcPr>
-            <w:tcW w:w="1200" w:type="dxa"/>
+            <w:tcW w:w="0" w:type="auto"/>
             <w:tcBorders>
               <w:top w:val="nil"/>
               <w:left w:val="nil"/>
@@ -2730,7 +3236,7 @@
         </w:tc>
         <w:tc>
           <w:tcPr>
-            <w:tcW w:w="1200" w:type="dxa"/>
+            <w:tcW w:w="0" w:type="auto"/>
             <w:tcBorders>
               <w:top w:val="nil"/>
               <w:left w:val="nil"/>
@@ -2763,7 +3269,7 @@
         </w:tc>
         <w:tc>
           <w:tcPr>
-            <w:tcW w:w="1200" w:type="dxa"/>
+            <w:tcW w:w="0" w:type="auto"/>
             <w:tcBorders>
               <w:top w:val="nil"/>
               <w:left w:val="nil"/>
@@ -2796,7 +3302,7 @@
         </w:tc>
         <w:tc>
           <w:tcPr>
-            <w:tcW w:w="1200" w:type="dxa"/>
+            <w:tcW w:w="0" w:type="auto"/>
             <w:tcBorders>
               <w:top w:val="nil"/>
               <w:left w:val="nil"/>
@@ -2829,7 +3335,7 @@
         </w:tc>
         <w:tc>
           <w:tcPr>
-            <w:tcW w:w="1200" w:type="dxa"/>
+            <w:tcW w:w="0" w:type="auto"/>
             <w:tcBorders>
               <w:top w:val="nil"/>
               <w:left w:val="nil"/>
@@ -2862,7 +3368,7 @@
         </w:tc>
         <w:tc>
           <w:tcPr>
-            <w:tcW w:w="1200" w:type="dxa"/>
+            <w:tcW w:w="0" w:type="auto"/>
             <w:tcBorders>
               <w:top w:val="nil"/>
               <w:left w:val="nil"/>
@@ -2895,7 +3401,7 @@
         </w:tc>
         <w:tc>
           <w:tcPr>
-            <w:tcW w:w="1200" w:type="dxa"/>
+            <w:tcW w:w="0" w:type="auto"/>
             <w:tcBorders>
               <w:top w:val="nil"/>
               <w:left w:val="nil"/>
@@ -2933,7 +3439,7 @@
         </w:trPr>
         <w:tc>
           <w:tcPr>
-            <w:tcW w:w="1200" w:type="dxa"/>
+            <w:tcW w:w="0" w:type="auto"/>
             <w:tcBorders>
               <w:top w:val="nil"/>
               <w:left w:val="single" w:sz="8" w:space="0" w:color="FFFFFF"/>
@@ -2968,7 +3474,7 @@
         </w:tc>
         <w:tc>
           <w:tcPr>
-            <w:tcW w:w="1200" w:type="dxa"/>
+            <w:tcW w:w="0" w:type="auto"/>
             <w:tcBorders>
               <w:top w:val="nil"/>
               <w:left w:val="nil"/>
@@ -3001,7 +3507,7 @@
         </w:tc>
         <w:tc>
           <w:tcPr>
-            <w:tcW w:w="1200" w:type="dxa"/>
+            <w:tcW w:w="0" w:type="auto"/>
             <w:tcBorders>
               <w:top w:val="nil"/>
               <w:left w:val="nil"/>
@@ -3034,7 +3540,7 @@
         </w:tc>
         <w:tc>
           <w:tcPr>
-            <w:tcW w:w="1200" w:type="dxa"/>
+            <w:tcW w:w="0" w:type="auto"/>
             <w:tcBorders>
               <w:top w:val="nil"/>
               <w:left w:val="nil"/>
@@ -3067,7 +3573,7 @@
         </w:tc>
         <w:tc>
           <w:tcPr>
-            <w:tcW w:w="1200" w:type="dxa"/>
+            <w:tcW w:w="0" w:type="auto"/>
             <w:tcBorders>
               <w:top w:val="nil"/>
               <w:left w:val="nil"/>
@@ -3100,7 +3606,7 @@
         </w:tc>
         <w:tc>
           <w:tcPr>
-            <w:tcW w:w="1200" w:type="dxa"/>
+            <w:tcW w:w="0" w:type="auto"/>
             <w:tcBorders>
               <w:top w:val="nil"/>
               <w:left w:val="nil"/>
@@ -3133,7 +3639,7 @@
         </w:tc>
         <w:tc>
           <w:tcPr>
-            <w:tcW w:w="1200" w:type="dxa"/>
+            <w:tcW w:w="0" w:type="auto"/>
             <w:tcBorders>
               <w:top w:val="nil"/>
               <w:left w:val="nil"/>
@@ -3166,7 +3672,7 @@
         </w:tc>
         <w:tc>
           <w:tcPr>
-            <w:tcW w:w="1200" w:type="dxa"/>
+            <w:tcW w:w="0" w:type="auto"/>
             <w:tcBorders>
               <w:top w:val="nil"/>
               <w:left w:val="nil"/>
@@ -3199,7 +3705,7 @@
         </w:tc>
         <w:tc>
           <w:tcPr>
-            <w:tcW w:w="1200" w:type="dxa"/>
+            <w:tcW w:w="0" w:type="auto"/>
             <w:tcBorders>
               <w:top w:val="nil"/>
               <w:left w:val="nil"/>
@@ -3237,7 +3743,7 @@
         </w:trPr>
         <w:tc>
           <w:tcPr>
-            <w:tcW w:w="1200" w:type="dxa"/>
+            <w:tcW w:w="0" w:type="auto"/>
             <w:tcBorders>
               <w:top w:val="nil"/>
               <w:left w:val="single" w:sz="8" w:space="0" w:color="FFFFFF"/>
@@ -3272,7 +3778,7 @@
         </w:tc>
         <w:tc>
           <w:tcPr>
-            <w:tcW w:w="1200" w:type="dxa"/>
+            <w:tcW w:w="0" w:type="auto"/>
             <w:tcBorders>
               <w:top w:val="nil"/>
               <w:left w:val="nil"/>
@@ -3305,7 +3811,7 @@
         </w:tc>
         <w:tc>
           <w:tcPr>
-            <w:tcW w:w="1200" w:type="dxa"/>
+            <w:tcW w:w="0" w:type="auto"/>
             <w:tcBorders>
               <w:top w:val="nil"/>
               <w:left w:val="nil"/>
@@ -3338,7 +3844,7 @@
         </w:tc>
         <w:tc>
           <w:tcPr>
-            <w:tcW w:w="1200" w:type="dxa"/>
+            <w:tcW w:w="0" w:type="auto"/>
             <w:tcBorders>
               <w:top w:val="nil"/>
               <w:left w:val="nil"/>
@@ -3371,7 +3877,7 @@
         </w:tc>
         <w:tc>
           <w:tcPr>
-            <w:tcW w:w="1200" w:type="dxa"/>
+            <w:tcW w:w="0" w:type="auto"/>
             <w:tcBorders>
               <w:top w:val="nil"/>
               <w:left w:val="nil"/>
@@ -3404,7 +3910,7 @@
         </w:tc>
         <w:tc>
           <w:tcPr>
-            <w:tcW w:w="1200" w:type="dxa"/>
+            <w:tcW w:w="0" w:type="auto"/>
             <w:tcBorders>
               <w:top w:val="nil"/>
               <w:left w:val="nil"/>
@@ -3437,7 +3943,7 @@
         </w:tc>
         <w:tc>
           <w:tcPr>
-            <w:tcW w:w="1200" w:type="dxa"/>
+            <w:tcW w:w="0" w:type="auto"/>
             <w:tcBorders>
               <w:top w:val="nil"/>
               <w:left w:val="nil"/>
@@ -3470,7 +3976,7 @@
         </w:tc>
         <w:tc>
           <w:tcPr>
-            <w:tcW w:w="1200" w:type="dxa"/>
+            <w:tcW w:w="0" w:type="auto"/>
             <w:tcBorders>
               <w:top w:val="nil"/>
               <w:left w:val="nil"/>
@@ -3503,7 +4009,7 @@
         </w:tc>
         <w:tc>
           <w:tcPr>
-            <w:tcW w:w="1200" w:type="dxa"/>
+            <w:tcW w:w="0" w:type="auto"/>
             <w:tcBorders>
               <w:top w:val="nil"/>
               <w:left w:val="nil"/>
@@ -3541,7 +4047,7 @@
         </w:trPr>
         <w:tc>
           <w:tcPr>
-            <w:tcW w:w="1200" w:type="dxa"/>
+            <w:tcW w:w="0" w:type="auto"/>
             <w:tcBorders>
               <w:top w:val="nil"/>
               <w:left w:val="single" w:sz="8" w:space="0" w:color="FFFFFF"/>
@@ -3576,7 +4082,7 @@
         </w:tc>
         <w:tc>
           <w:tcPr>
-            <w:tcW w:w="1200" w:type="dxa"/>
+            <w:tcW w:w="0" w:type="auto"/>
             <w:tcBorders>
               <w:top w:val="nil"/>
               <w:left w:val="nil"/>
@@ -3609,7 +4115,7 @@
         </w:tc>
         <w:tc>
           <w:tcPr>
-            <w:tcW w:w="1200" w:type="dxa"/>
+            <w:tcW w:w="0" w:type="auto"/>
             <w:tcBorders>
               <w:top w:val="nil"/>
               <w:left w:val="nil"/>
@@ -3642,7 +4148,7 @@
         </w:tc>
         <w:tc>
           <w:tcPr>
-            <w:tcW w:w="1200" w:type="dxa"/>
+            <w:tcW w:w="0" w:type="auto"/>
             <w:tcBorders>
               <w:top w:val="nil"/>
               <w:left w:val="nil"/>
@@ -3675,7 +4181,7 @@
         </w:tc>
         <w:tc>
           <w:tcPr>
-            <w:tcW w:w="1200" w:type="dxa"/>
+            <w:tcW w:w="0" w:type="auto"/>
             <w:tcBorders>
               <w:top w:val="nil"/>
               <w:left w:val="nil"/>
@@ -3708,7 +4214,7 @@
         </w:tc>
         <w:tc>
           <w:tcPr>
-            <w:tcW w:w="1200" w:type="dxa"/>
+            <w:tcW w:w="0" w:type="auto"/>
             <w:tcBorders>
               <w:top w:val="nil"/>
               <w:left w:val="nil"/>
@@ -3741,7 +4247,7 @@
         </w:tc>
         <w:tc>
           <w:tcPr>
-            <w:tcW w:w="1200" w:type="dxa"/>
+            <w:tcW w:w="0" w:type="auto"/>
             <w:tcBorders>
               <w:top w:val="nil"/>
               <w:left w:val="nil"/>
@@ -3774,7 +4280,7 @@
         </w:tc>
         <w:tc>
           <w:tcPr>
-            <w:tcW w:w="1200" w:type="dxa"/>
+            <w:tcW w:w="0" w:type="auto"/>
             <w:tcBorders>
               <w:top w:val="nil"/>
               <w:left w:val="nil"/>
@@ -3807,7 +4313,7 @@
         </w:tc>
         <w:tc>
           <w:tcPr>
-            <w:tcW w:w="1200" w:type="dxa"/>
+            <w:tcW w:w="0" w:type="auto"/>
             <w:tcBorders>
               <w:top w:val="nil"/>
               <w:left w:val="nil"/>
@@ -3845,7 +4351,7 @@
         </w:trPr>
         <w:tc>
           <w:tcPr>
-            <w:tcW w:w="1200" w:type="dxa"/>
+            <w:tcW w:w="0" w:type="auto"/>
             <w:tcBorders>
               <w:top w:val="nil"/>
               <w:left w:val="single" w:sz="8" w:space="0" w:color="FFFFFF"/>
@@ -3880,7 +4386,7 @@
         </w:tc>
         <w:tc>
           <w:tcPr>
-            <w:tcW w:w="1200" w:type="dxa"/>
+            <w:tcW w:w="0" w:type="auto"/>
             <w:tcBorders>
               <w:top w:val="nil"/>
               <w:left w:val="nil"/>
@@ -3913,7 +4419,7 @@
         </w:tc>
         <w:tc>
           <w:tcPr>
-            <w:tcW w:w="1200" w:type="dxa"/>
+            <w:tcW w:w="0" w:type="auto"/>
             <w:tcBorders>
               <w:top w:val="nil"/>
               <w:left w:val="nil"/>
@@ -3946,7 +4452,7 @@
         </w:tc>
         <w:tc>
           <w:tcPr>
-            <w:tcW w:w="1200" w:type="dxa"/>
+            <w:tcW w:w="0" w:type="auto"/>
             <w:tcBorders>
               <w:top w:val="nil"/>
               <w:left w:val="nil"/>
@@ -3979,7 +4485,7 @@
         </w:tc>
         <w:tc>
           <w:tcPr>
-            <w:tcW w:w="1200" w:type="dxa"/>
+            <w:tcW w:w="0" w:type="auto"/>
             <w:tcBorders>
               <w:top w:val="nil"/>
               <w:left w:val="nil"/>
@@ -4012,7 +4518,7 @@
         </w:tc>
         <w:tc>
           <w:tcPr>
-            <w:tcW w:w="1200" w:type="dxa"/>
+            <w:tcW w:w="0" w:type="auto"/>
             <w:tcBorders>
               <w:top w:val="nil"/>
               <w:left w:val="nil"/>
@@ -4045,7 +4551,7 @@
         </w:tc>
         <w:tc>
           <w:tcPr>
-            <w:tcW w:w="1200" w:type="dxa"/>
+            <w:tcW w:w="0" w:type="auto"/>
             <w:tcBorders>
               <w:top w:val="nil"/>
               <w:left w:val="nil"/>
@@ -4078,7 +4584,7 @@
         </w:tc>
         <w:tc>
           <w:tcPr>
-            <w:tcW w:w="1200" w:type="dxa"/>
+            <w:tcW w:w="0" w:type="auto"/>
             <w:tcBorders>
               <w:top w:val="nil"/>
               <w:left w:val="nil"/>
@@ -4111,7 +4617,7 @@
         </w:tc>
         <w:tc>
           <w:tcPr>
-            <w:tcW w:w="1200" w:type="dxa"/>
+            <w:tcW w:w="0" w:type="auto"/>
             <w:tcBorders>
               <w:top w:val="nil"/>
               <w:left w:val="nil"/>
@@ -4149,7 +4655,7 @@
         </w:trPr>
         <w:tc>
           <w:tcPr>
-            <w:tcW w:w="1200" w:type="dxa"/>
+            <w:tcW w:w="0" w:type="auto"/>
             <w:tcBorders>
               <w:top w:val="nil"/>
               <w:left w:val="single" w:sz="8" w:space="0" w:color="FFFFFF"/>
@@ -4184,7 +4690,7 @@
         </w:tc>
         <w:tc>
           <w:tcPr>
-            <w:tcW w:w="1200" w:type="dxa"/>
+            <w:tcW w:w="0" w:type="auto"/>
             <w:tcBorders>
               <w:top w:val="nil"/>
               <w:left w:val="nil"/>
@@ -4217,7 +4723,7 @@
         </w:tc>
         <w:tc>
           <w:tcPr>
-            <w:tcW w:w="1200" w:type="dxa"/>
+            <w:tcW w:w="0" w:type="auto"/>
             <w:tcBorders>
               <w:top w:val="nil"/>
               <w:left w:val="nil"/>
@@ -4250,7 +4756,7 @@
         </w:tc>
         <w:tc>
           <w:tcPr>
-            <w:tcW w:w="1200" w:type="dxa"/>
+            <w:tcW w:w="0" w:type="auto"/>
             <w:tcBorders>
               <w:top w:val="nil"/>
               <w:left w:val="nil"/>
@@ -4283,7 +4789,7 @@
         </w:tc>
         <w:tc>
           <w:tcPr>
-            <w:tcW w:w="1200" w:type="dxa"/>
+            <w:tcW w:w="0" w:type="auto"/>
             <w:tcBorders>
               <w:top w:val="nil"/>
               <w:left w:val="nil"/>
@@ -4316,7 +4822,7 @@
         </w:tc>
         <w:tc>
           <w:tcPr>
-            <w:tcW w:w="1200" w:type="dxa"/>
+            <w:tcW w:w="0" w:type="auto"/>
             <w:tcBorders>
               <w:top w:val="nil"/>
               <w:left w:val="nil"/>
@@ -4349,7 +4855,7 @@
         </w:tc>
         <w:tc>
           <w:tcPr>
-            <w:tcW w:w="1200" w:type="dxa"/>
+            <w:tcW w:w="0" w:type="auto"/>
             <w:tcBorders>
               <w:top w:val="nil"/>
               <w:left w:val="nil"/>
@@ -4382,7 +4888,7 @@
         </w:tc>
         <w:tc>
           <w:tcPr>
-            <w:tcW w:w="1200" w:type="dxa"/>
+            <w:tcW w:w="0" w:type="auto"/>
             <w:tcBorders>
               <w:top w:val="nil"/>
               <w:left w:val="nil"/>
@@ -4415,7 +4921,7 @@
         </w:tc>
         <w:tc>
           <w:tcPr>
-            <w:tcW w:w="1200" w:type="dxa"/>
+            <w:tcW w:w="0" w:type="auto"/>
             <w:tcBorders>
               <w:top w:val="nil"/>
               <w:left w:val="nil"/>
@@ -4453,7 +4959,7 @@
         </w:trPr>
         <w:tc>
           <w:tcPr>
-            <w:tcW w:w="1200" w:type="dxa"/>
+            <w:tcW w:w="0" w:type="auto"/>
             <w:tcBorders>
               <w:top w:val="nil"/>
               <w:left w:val="single" w:sz="8" w:space="0" w:color="FFFFFF"/>
@@ -4488,7 +4994,7 @@
         </w:tc>
         <w:tc>
           <w:tcPr>
-            <w:tcW w:w="1200" w:type="dxa"/>
+            <w:tcW w:w="0" w:type="auto"/>
             <w:tcBorders>
               <w:top w:val="nil"/>
               <w:left w:val="nil"/>
@@ -4521,7 +5027,7 @@
         </w:tc>
         <w:tc>
           <w:tcPr>
-            <w:tcW w:w="1200" w:type="dxa"/>
+            <w:tcW w:w="0" w:type="auto"/>
             <w:tcBorders>
               <w:top w:val="nil"/>
               <w:left w:val="nil"/>
@@ -4554,7 +5060,7 @@
         </w:tc>
         <w:tc>
           <w:tcPr>
-            <w:tcW w:w="1200" w:type="dxa"/>
+            <w:tcW w:w="0" w:type="auto"/>
             <w:tcBorders>
               <w:top w:val="nil"/>
               <w:left w:val="nil"/>
@@ -4587,7 +5093,7 @@
         </w:tc>
         <w:tc>
           <w:tcPr>
-            <w:tcW w:w="1200" w:type="dxa"/>
+            <w:tcW w:w="0" w:type="auto"/>
             <w:tcBorders>
               <w:top w:val="nil"/>
               <w:left w:val="nil"/>
@@ -4620,7 +5126,7 @@
         </w:tc>
         <w:tc>
           <w:tcPr>
-            <w:tcW w:w="1200" w:type="dxa"/>
+            <w:tcW w:w="0" w:type="auto"/>
             <w:tcBorders>
               <w:top w:val="nil"/>
               <w:left w:val="nil"/>
@@ -4653,7 +5159,7 @@
         </w:tc>
         <w:tc>
           <w:tcPr>
-            <w:tcW w:w="1200" w:type="dxa"/>
+            <w:tcW w:w="0" w:type="auto"/>
             <w:tcBorders>
               <w:top w:val="nil"/>
               <w:left w:val="nil"/>
@@ -4686,7 +5192,7 @@
         </w:tc>
         <w:tc>
           <w:tcPr>
-            <w:tcW w:w="1200" w:type="dxa"/>
+            <w:tcW w:w="0" w:type="auto"/>
             <w:tcBorders>
               <w:top w:val="nil"/>
               <w:left w:val="nil"/>
@@ -4719,7 +5225,7 @@
         </w:tc>
         <w:tc>
           <w:tcPr>
-            <w:tcW w:w="1200" w:type="dxa"/>
+            <w:tcW w:w="0" w:type="auto"/>
             <w:tcBorders>
               <w:top w:val="nil"/>
               <w:left w:val="nil"/>
@@ -4754,14 +5260,11 @@
     </w:tbl>
     <w:p/>
     <w:p>
-      <w:r>
-        <w:t>On observe que plus le support et la confiance sont élevés, plus les temps d’exécution</w:t>
-      </w:r>
-      <w:r>
-        <w:t>s</w:t>
-      </w:r>
-      <w:r>
-        <w:t xml:space="preserve"> sont faibles. Ceci s’explique par le fait que l’ensemble des fréquents est de plus en plus réduit (il y </w:t>
+      <w:pPr>
+        <w:jc w:val="both"/>
+      </w:pPr>
+      <w:r>
+        <w:t xml:space="preserve">On observe que plus le support et la confiance sont élevés, plus les temps d’exécution sont faibles. Ceci s’explique par le fait que l’ensemble des fréquents est de plus en plus réduit (il y </w:t>
       </w:r>
       <w:r>
         <w:t>a de moins en moins d’attributs dont le support dépasse le seuil</w:t>
@@ -4777,6 +5280,9 @@
       </w:r>
     </w:p>
     <w:p>
+      <w:pPr>
+        <w:jc w:val="both"/>
+      </w:pPr>
       <w:r>
         <w:t>Globalement, nous observons tout de même de très bonn</w:t>
       </w:r>
@@ -4788,8 +5294,10 @@
       </w:r>
     </w:p>
     <w:p>
-      <w:r>
-        <w:lastRenderedPageBreak/>
+      <w:pPr>
+        <w:jc w:val="both"/>
+      </w:pPr>
+      <w:r>
         <w:t xml:space="preserve">Nous avons exécuté l’algorithme sur une table plus volumineuse (50 000 lignes, le nombre de lignes variant toujours dans l’espace décrit ci-dessus) et nous obtenons là aussi, au regard du volume de donnée, des performances acceptables, autour de 20 secondes pour le maximum et la seconde pour le minimum. </w:t>
       </w:r>
     </w:p>
@@ -4804,29 +5312,48 @@
       <w:pPr>
         <w:pStyle w:val="Titre1"/>
       </w:pPr>
-      <w:r>
-        <w:lastRenderedPageBreak/>
+      <w:bookmarkStart w:id="7" w:name="_Toc283594437"/>
+      <w:r>
         <w:t>Conclusion</w:t>
       </w:r>
+      <w:bookmarkEnd w:id="7"/>
     </w:p>
     <w:p>
+      <w:pPr>
+        <w:jc w:val="both"/>
+      </w:pPr>
       <w:r>
         <w:t xml:space="preserve">Ce projet nous a permis de mettre en pratique un algorithme vu en cours, en l’implémentant complètement sur machine. </w:t>
       </w:r>
     </w:p>
     <w:p>
+      <w:pPr>
+        <w:jc w:val="both"/>
+      </w:pPr>
       <w:r>
         <w:t xml:space="preserve">Il nous a permis de comprendre l’intérêt économique qui est induit par les règles d’associations qui vont permettre aux analystes de déduire des règles qui ne paraissent par évidente lors de l’observation des tables d’une base, surtout quand celle-ci comporte un grand nombre d’entrées. </w:t>
       </w:r>
     </w:p>
     <w:p>
-      <w:r>
-        <w:t>Il nous a aussi sensibilisés aux problématiques d’optimisation. En effet, la complexité de ce type d’algorithme fait qu’il est assez compliqué d’être optimale. L’algorithme implémenté dans le cadre du projet n’est pas le plus optimal : d’autres algorithmes (y compris une variante de l’ « A-Priori » basé sur la théorie des arbres) plus adaptés à des bases de données plus volumineuses existent.</w:t>
+      <w:pPr>
+        <w:jc w:val="both"/>
+      </w:pPr>
+      <w:r>
+        <w:t>Il nous a aussi sensibilisé</w:t>
+      </w:r>
+      <w:r>
+        <w:t xml:space="preserve"> aux problématiques d’optimisation. En effet, la complexité de ce type d’algorithme fait qu’il est</w:t>
+      </w:r>
+      <w:r>
+        <w:t xml:space="preserve"> assez compliqué d’être optimal</w:t>
+      </w:r>
+      <w:r>
+        <w:t>. L’algorithme implémenté dans le cadre du projet n’est pas le plus optimal : d’autres algorithmes (y compris une variante de l’ « A-Priori » basé sur la théorie des arbres) plus adaptés à des bases de données plus volumineuses existent.</w:t>
       </w:r>
     </w:p>
     <w:p/>
     <w:sectPr>
-      <w:footerReference w:type="default" r:id="rId11"/>
+      <w:footerReference w:type="default" r:id="rId12"/>
       <w:pgSz w:w="11906" w:h="16838"/>
       <w:pgMar w:top="1417" w:right="1417" w:bottom="1417" w:left="1417" w:header="708" w:footer="708" w:gutter="0"/>
       <w:cols w:space="708"/>
@@ -4899,7 +5426,7 @@
           <w:rFonts w:asciiTheme="majorHAnsi" w:hAnsiTheme="majorHAnsi" w:cstheme="majorHAnsi"/>
           <w:noProof/>
         </w:rPr>
-        <w:t>5</w:t>
+        <w:t>2</w:t>
       </w:r>
     </w:fldSimple>
     <w:r>
@@ -4973,9 +5500,9 @@
 <file path=word/numbering.xml><?xml version="1.0" encoding="utf-8"?>
 <w:numbering xmlns:ve="http://schemas.openxmlformats.org/markup-compatibility/2006" xmlns:o="urn:schemas-microsoft-com:office:office" xmlns:r="http://schemas.openxmlformats.org/officeDocument/2006/relationships" xmlns:m="http://schemas.openxmlformats.org/officeDocument/2006/math" xmlns:v="urn:schemas-microsoft-com:vml" xmlns:wp="http://schemas.openxmlformats.org/drawingml/2006/wordprocessingDrawing" xmlns:w10="urn:schemas-microsoft-com:office:word" xmlns:w="http://schemas.openxmlformats.org/wordprocessingml/2006/main" xmlns:wne="http://schemas.microsoft.com/office/word/2006/wordml">
   <w:abstractNum w:abstractNumId="0">
-    <w:nsid w:val="569E2248"/>
+    <w:nsid w:val="048D31D4"/>
     <w:multiLevelType w:val="hybridMultilevel"/>
-    <w:tmpl w:val="C7E4F1F8"/>
+    <w:tmpl w:val="797293EC"/>
     <w:lvl w:ilvl="0" w:tplc="040C0001">
       <w:start w:val="1"/>
       <w:numFmt w:val="bullet"/>
@@ -5086,6 +5613,119 @@
     </w:lvl>
   </w:abstractNum>
   <w:abstractNum w:abstractNumId="1">
+    <w:nsid w:val="569E2248"/>
+    <w:multiLevelType w:val="hybridMultilevel"/>
+    <w:tmpl w:val="C7E4F1F8"/>
+    <w:lvl w:ilvl="0" w:tplc="040C0001">
+      <w:start w:val="1"/>
+      <w:numFmt w:val="bullet"/>
+      <w:lvlText w:val=""/>
+      <w:lvlJc w:val="left"/>
+      <w:pPr>
+        <w:ind w:left="720" w:hanging="360"/>
+      </w:pPr>
+      <w:rPr>
+        <w:rFonts w:ascii="Symbol" w:hAnsi="Symbol" w:hint="default"/>
+      </w:rPr>
+    </w:lvl>
+    <w:lvl w:ilvl="1" w:tplc="040C0003" w:tentative="1">
+      <w:start w:val="1"/>
+      <w:numFmt w:val="bullet"/>
+      <w:lvlText w:val="o"/>
+      <w:lvlJc w:val="left"/>
+      <w:pPr>
+        <w:ind w:left="1440" w:hanging="360"/>
+      </w:pPr>
+      <w:rPr>
+        <w:rFonts w:ascii="Courier New" w:hAnsi="Courier New" w:cs="Courier New" w:hint="default"/>
+      </w:rPr>
+    </w:lvl>
+    <w:lvl w:ilvl="2" w:tplc="040C0005" w:tentative="1">
+      <w:start w:val="1"/>
+      <w:numFmt w:val="bullet"/>
+      <w:lvlText w:val=""/>
+      <w:lvlJc w:val="left"/>
+      <w:pPr>
+        <w:ind w:left="2160" w:hanging="360"/>
+      </w:pPr>
+      <w:rPr>
+        <w:rFonts w:ascii="Wingdings" w:hAnsi="Wingdings" w:hint="default"/>
+      </w:rPr>
+    </w:lvl>
+    <w:lvl w:ilvl="3" w:tplc="040C0001" w:tentative="1">
+      <w:start w:val="1"/>
+      <w:numFmt w:val="bullet"/>
+      <w:lvlText w:val=""/>
+      <w:lvlJc w:val="left"/>
+      <w:pPr>
+        <w:ind w:left="2880" w:hanging="360"/>
+      </w:pPr>
+      <w:rPr>
+        <w:rFonts w:ascii="Symbol" w:hAnsi="Symbol" w:hint="default"/>
+      </w:rPr>
+    </w:lvl>
+    <w:lvl w:ilvl="4" w:tplc="040C0003" w:tentative="1">
+      <w:start w:val="1"/>
+      <w:numFmt w:val="bullet"/>
+      <w:lvlText w:val="o"/>
+      <w:lvlJc w:val="left"/>
+      <w:pPr>
+        <w:ind w:left="3600" w:hanging="360"/>
+      </w:pPr>
+      <w:rPr>
+        <w:rFonts w:ascii="Courier New" w:hAnsi="Courier New" w:cs="Courier New" w:hint="default"/>
+      </w:rPr>
+    </w:lvl>
+    <w:lvl w:ilvl="5" w:tplc="040C0005" w:tentative="1">
+      <w:start w:val="1"/>
+      <w:numFmt w:val="bullet"/>
+      <w:lvlText w:val=""/>
+      <w:lvlJc w:val="left"/>
+      <w:pPr>
+        <w:ind w:left="4320" w:hanging="360"/>
+      </w:pPr>
+      <w:rPr>
+        <w:rFonts w:ascii="Wingdings" w:hAnsi="Wingdings" w:hint="default"/>
+      </w:rPr>
+    </w:lvl>
+    <w:lvl w:ilvl="6" w:tplc="040C0001" w:tentative="1">
+      <w:start w:val="1"/>
+      <w:numFmt w:val="bullet"/>
+      <w:lvlText w:val=""/>
+      <w:lvlJc w:val="left"/>
+      <w:pPr>
+        <w:ind w:left="5040" w:hanging="360"/>
+      </w:pPr>
+      <w:rPr>
+        <w:rFonts w:ascii="Symbol" w:hAnsi="Symbol" w:hint="default"/>
+      </w:rPr>
+    </w:lvl>
+    <w:lvl w:ilvl="7" w:tplc="040C0003" w:tentative="1">
+      <w:start w:val="1"/>
+      <w:numFmt w:val="bullet"/>
+      <w:lvlText w:val="o"/>
+      <w:lvlJc w:val="left"/>
+      <w:pPr>
+        <w:ind w:left="5760" w:hanging="360"/>
+      </w:pPr>
+      <w:rPr>
+        <w:rFonts w:ascii="Courier New" w:hAnsi="Courier New" w:cs="Courier New" w:hint="default"/>
+      </w:rPr>
+    </w:lvl>
+    <w:lvl w:ilvl="8" w:tplc="040C0005" w:tentative="1">
+      <w:start w:val="1"/>
+      <w:numFmt w:val="bullet"/>
+      <w:lvlText w:val=""/>
+      <w:lvlJc w:val="left"/>
+      <w:pPr>
+        <w:ind w:left="6480" w:hanging="360"/>
+      </w:pPr>
+      <w:rPr>
+        <w:rFonts w:ascii="Wingdings" w:hAnsi="Wingdings" w:hint="default"/>
+      </w:rPr>
+    </w:lvl>
+  </w:abstractNum>
+  <w:abstractNum w:abstractNumId="2">
     <w:nsid w:val="77CB05A4"/>
     <w:multiLevelType w:val="hybridMultilevel"/>
     <w:tmpl w:val="15FA7576"/>
@@ -5172,9 +5812,12 @@
     </w:lvl>
   </w:abstractNum>
   <w:num w:numId="1">
+    <w:abstractNumId w:val="2"/>
+  </w:num>
+  <w:num w:numId="2">
     <w:abstractNumId w:val="1"/>
   </w:num>
-  <w:num w:numId="2">
+  <w:num w:numId="3">
     <w:abstractNumId w:val="0"/>
   </w:num>
 </w:numbering>
@@ -5691,362 +6334,6 @@
 </w:styles>
 </file>
 
-<file path=word/glossary/document.xml><?xml version="1.0" encoding="utf-8"?>
-<w:glossaryDocument xmlns:ve="http://schemas.openxmlformats.org/markup-compatibility/2006" xmlns:o="urn:schemas-microsoft-com:office:office" xmlns:r="http://schemas.openxmlformats.org/officeDocument/2006/relationships" xmlns:m="http://schemas.openxmlformats.org/officeDocument/2006/math" xmlns:v="urn:schemas-microsoft-com:vml" xmlns:wp="http://schemas.openxmlformats.org/drawingml/2006/wordprocessingDrawing" xmlns:w10="urn:schemas-microsoft-com:office:word" xmlns:w="http://schemas.openxmlformats.org/wordprocessingml/2006/main" xmlns:wne="http://schemas.microsoft.com/office/word/2006/wordml">
-  <w:docParts/>
-</w:glossaryDocument>
-</file>
-
-<file path=word/glossary/fontTable.xml><?xml version="1.0" encoding="utf-8"?>
-<w:fonts xmlns:r="http://schemas.openxmlformats.org/officeDocument/2006/relationships" xmlns:w="http://schemas.openxmlformats.org/wordprocessingml/2006/main">
-  <w:font w:name="Symbol">
-    <w:panose1 w:val="05050102010706020507"/>
-    <w:charset w:val="02"/>
-    <w:family w:val="roman"/>
-    <w:pitch w:val="variable"/>
-    <w:sig w:usb0="00000000" w:usb1="10000000" w:usb2="00000000" w:usb3="00000000" w:csb0="80000000" w:csb1="00000000"/>
-  </w:font>
-  <w:font w:name="Times New Roman">
-    <w:panose1 w:val="02020603050405020304"/>
-    <w:charset w:val="00"/>
-    <w:family w:val="roman"/>
-    <w:pitch w:val="variable"/>
-    <w:sig w:usb0="E0002AFF" w:usb1="C0007841" w:usb2="00000009" w:usb3="00000000" w:csb0="000001FF" w:csb1="00000000"/>
-  </w:font>
-  <w:font w:name="Courier New">
-    <w:panose1 w:val="02070309020205020404"/>
-    <w:charset w:val="00"/>
-    <w:family w:val="modern"/>
-    <w:pitch w:val="fixed"/>
-    <w:sig w:usb0="E0002AFF" w:usb1="C0007843" w:usb2="00000009" w:usb3="00000000" w:csb0="000001FF" w:csb1="00000000"/>
-  </w:font>
-  <w:font w:name="Wingdings">
-    <w:panose1 w:val="05000000000000000000"/>
-    <w:charset w:val="02"/>
-    <w:family w:val="auto"/>
-    <w:pitch w:val="variable"/>
-    <w:sig w:usb0="00000000" w:usb1="10000000" w:usb2="00000000" w:usb3="00000000" w:csb0="80000000" w:csb1="00000000"/>
-  </w:font>
-  <w:font w:name="Calibri">
-    <w:panose1 w:val="020F0502020204030204"/>
-    <w:charset w:val="00"/>
-    <w:family w:val="swiss"/>
-    <w:pitch w:val="variable"/>
-    <w:sig w:usb0="E10002FF" w:usb1="4000ACFF" w:usb2="00000009" w:usb3="00000000" w:csb0="0000019F" w:csb1="00000000"/>
-  </w:font>
-  <w:font w:name="Cambria">
-    <w:panose1 w:val="02040503050406030204"/>
-    <w:charset w:val="00"/>
-    <w:family w:val="roman"/>
-    <w:pitch w:val="variable"/>
-    <w:sig w:usb0="A00002EF" w:usb1="4000004B" w:usb2="00000000" w:usb3="00000000" w:csb0="0000019F" w:csb1="00000000"/>
-  </w:font>
-  <w:font w:name="Tahoma">
-    <w:panose1 w:val="020B0604030504040204"/>
-    <w:charset w:val="00"/>
-    <w:family w:val="swiss"/>
-    <w:notTrueType/>
-    <w:pitch w:val="variable"/>
-    <w:sig w:usb0="00000003" w:usb1="00000000" w:usb2="00000000" w:usb3="00000000" w:csb0="00000001" w:csb1="00000000"/>
-  </w:font>
-  <w:font w:name="Cambria Math">
-    <w:panose1 w:val="02040503050406030204"/>
-    <w:charset w:val="00"/>
-    <w:family w:val="roman"/>
-    <w:pitch w:val="variable"/>
-    <w:sig w:usb0="A00002EF" w:usb1="420020EB" w:usb2="00000000" w:usb3="00000000" w:csb0="0000019F" w:csb1="00000000"/>
-  </w:font>
-  <w:font w:name="Lucida Sans Unicode">
-    <w:panose1 w:val="020B0602030504020204"/>
-    <w:charset w:val="00"/>
-    <w:family w:val="swiss"/>
-    <w:pitch w:val="variable"/>
-    <w:sig w:usb0="80000AFF" w:usb1="0000396B" w:usb2="00000000" w:usb3="00000000" w:csb0="000000BF" w:csb1="00000000"/>
-  </w:font>
-</w:fonts>
-</file>
-
-<file path=word/glossary/settings.xml><?xml version="1.0" encoding="utf-8"?>
-<w:settings xmlns:o="urn:schemas-microsoft-com:office:office" xmlns:r="http://schemas.openxmlformats.org/officeDocument/2006/relationships" xmlns:m="http://schemas.openxmlformats.org/officeDocument/2006/math" xmlns:v="urn:schemas-microsoft-com:vml" xmlns:w10="urn:schemas-microsoft-com:office:word" xmlns:w="http://schemas.openxmlformats.org/wordprocessingml/2006/main" xmlns:sl="http://schemas.openxmlformats.org/schemaLibrary/2006/main">
-  <w:view w:val="normal"/>
-  <w:defaultTabStop w:val="708"/>
-  <w:hyphenationZone w:val="425"/>
-  <w:characterSpacingControl w:val="doNotCompress"/>
-  <w:compat>
-    <w:useFELayout/>
-  </w:compat>
-  <w:rsids>
-    <w:rsidRoot w:val="00535982"/>
-    <w:rsid w:val="002D2B3D"/>
-    <w:rsid w:val="00496A45"/>
-    <w:rsid w:val="00535982"/>
-    <w:rsid w:val="00B86C0C"/>
-    <w:rsid w:val="00D467C5"/>
-  </w:rsids>
-  <m:mathPr>
-    <m:mathFont m:val="Cambria Math"/>
-    <m:brkBin m:val="before"/>
-    <m:brkBinSub m:val="--"/>
-    <m:smallFrac m:val="off"/>
-    <m:dispDef/>
-    <m:lMargin m:val="0"/>
-    <m:rMargin m:val="0"/>
-    <m:defJc m:val="centerGroup"/>
-    <m:wrapIndent m:val="1440"/>
-    <m:intLim m:val="subSup"/>
-    <m:naryLim m:val="undOvr"/>
-  </m:mathPr>
-  <w:themeFontLang w:val="fr-FR"/>
-  <w:clrSchemeMapping w:bg1="light1" w:t1="dark1" w:bg2="light2" w:t2="dark2" w:accent1="accent1" w:accent2="accent2" w:accent3="accent3" w:accent4="accent4" w:accent5="accent5" w:accent6="accent6" w:hyperlink="hyperlink" w:followedHyperlink="followedHyperlink"/>
-  <w:decimalSymbol w:val=","/>
-  <w:listSeparator w:val=";"/>
-</w:settings>
-</file>
-
-<file path=word/glossary/styles.xml><?xml version="1.0" encoding="utf-8"?>
-<w:styles xmlns:r="http://schemas.openxmlformats.org/officeDocument/2006/relationships" xmlns:w="http://schemas.openxmlformats.org/wordprocessingml/2006/main">
-  <w:docDefaults>
-    <w:rPrDefault>
-      <w:rPr>
-        <w:rFonts w:asciiTheme="minorHAnsi" w:eastAsiaTheme="minorEastAsia" w:hAnsiTheme="minorHAnsi" w:cstheme="minorBidi"/>
-        <w:sz w:val="22"/>
-        <w:szCs w:val="22"/>
-        <w:lang w:val="fr-FR" w:eastAsia="fr-FR" w:bidi="ar-SA"/>
-      </w:rPr>
-    </w:rPrDefault>
-    <w:pPrDefault>
-      <w:pPr>
-        <w:spacing w:after="200" w:line="276" w:lineRule="auto"/>
-      </w:pPr>
-    </w:pPrDefault>
-  </w:docDefaults>
-  <w:latentStyles w:defLockedState="0" w:defUIPriority="99" w:defSemiHidden="1" w:defUnhideWhenUsed="1" w:defQFormat="0" w:count="267">
-    <w:lsdException w:name="Normal" w:semiHidden="0" w:uiPriority="0" w:unhideWhenUsed="0" w:qFormat="1"/>
-    <w:lsdException w:name="heading 1" w:semiHidden="0" w:uiPriority="9" w:unhideWhenUsed="0" w:qFormat="1"/>
-    <w:lsdException w:name="heading 2" w:uiPriority="9" w:qFormat="1"/>
-    <w:lsdException w:name="heading 3" w:uiPriority="9" w:qFormat="1"/>
-    <w:lsdException w:name="heading 4" w:uiPriority="9" w:qFormat="1"/>
-    <w:lsdException w:name="heading 5" w:uiPriority="9" w:qFormat="1"/>
-    <w:lsdException w:name="heading 6" w:uiPriority="9" w:qFormat="1"/>
-    <w:lsdException w:name="heading 7" w:uiPriority="9" w:qFormat="1"/>
-    <w:lsdException w:name="heading 8" w:uiPriority="9" w:qFormat="1"/>
-    <w:lsdException w:name="heading 9" w:uiPriority="9" w:qFormat="1"/>
-    <w:lsdException w:name="toc 1" w:uiPriority="39"/>
-    <w:lsdException w:name="toc 2" w:uiPriority="39"/>
-    <w:lsdException w:name="toc 3" w:uiPriority="39"/>
-    <w:lsdException w:name="toc 4" w:uiPriority="39"/>
-    <w:lsdException w:name="toc 5" w:uiPriority="39"/>
-    <w:lsdException w:name="toc 6" w:uiPriority="39"/>
-    <w:lsdException w:name="toc 7" w:uiPriority="39"/>
-    <w:lsdException w:name="toc 8" w:uiPriority="39"/>
-    <w:lsdException w:name="toc 9" w:uiPriority="39"/>
-    <w:lsdException w:name="caption" w:uiPriority="35" w:qFormat="1"/>
-    <w:lsdException w:name="Title" w:semiHidden="0" w:uiPriority="10" w:unhideWhenUsed="0" w:qFormat="1"/>
-    <w:lsdException w:name="Default Paragraph Font" w:uiPriority="1"/>
-    <w:lsdException w:name="Subtitle" w:semiHidden="0" w:uiPriority="11" w:unhideWhenUsed="0" w:qFormat="1"/>
-    <w:lsdException w:name="Strong" w:semiHidden="0" w:uiPriority="22" w:unhideWhenUsed="0" w:qFormat="1"/>
-    <w:lsdException w:name="Emphasis" w:semiHidden="0" w:uiPriority="20" w:unhideWhenUsed="0" w:qFormat="1"/>
-    <w:lsdException w:name="Table Grid" w:semiHidden="0" w:uiPriority="59" w:unhideWhenUsed="0"/>
-    <w:lsdException w:name="Placeholder Text" w:unhideWhenUsed="0"/>
-    <w:lsdException w:name="No Spacing" w:semiHidden="0" w:uiPriority="1" w:unhideWhenUsed="0" w:qFormat="1"/>
-    <w:lsdException w:name="Light Shading" w:semiHidden="0" w:uiPriority="60" w:unhideWhenUsed="0"/>
-    <w:lsdException w:name="Light List" w:semiHidden="0" w:uiPriority="61" w:unhideWhenUsed="0"/>
-    <w:lsdException w:name="Light Grid" w:semiHidden="0" w:uiPriority="62" w:unhideWhenUsed="0"/>
-    <w:lsdException w:name="Medium Shading 1" w:semiHidden="0" w:uiPriority="63" w:unhideWhenUsed="0"/>
-    <w:lsdException w:name="Medium Shading 2" w:semiHidden="0" w:uiPriority="64" w:unhideWhenUsed="0"/>
-    <w:lsdException w:name="Medium List 1" w:semiHidden="0" w:uiPriority="65" w:unhideWhenUsed="0"/>
-    <w:lsdException w:name="Medium List 2" w:semiHidden="0" w:uiPriority="66" w:unhideWhenUsed="0"/>
-    <w:lsdException w:name="Medium Grid 1" w:semiHidden="0" w:uiPriority="67" w:unhideWhenUsed="0"/>
-    <w:lsdException w:name="Medium Grid 2" w:semiHidden="0" w:uiPriority="68" w:unhideWhenUsed="0"/>
-    <w:lsdException w:name="Medium Grid 3" w:semiHidden="0" w:uiPriority="69" w:unhideWhenUsed="0"/>
-    <w:lsdException w:name="Dark List" w:semiHidden="0" w:uiPriority="70" w:unhideWhenUsed="0"/>
-    <w:lsdException w:name="Colorful Shading" w:semiHidden="0" w:uiPriority="71" w:unhideWhenUsed="0"/>
-    <w:lsdException w:name="Colorful List" w:semiHidden="0" w:uiPriority="72" w:unhideWhenUsed="0"/>
-    <w:lsdException w:name="Colorful Grid" w:semiHidden="0" w:uiPriority="73" w:unhideWhenUsed="0"/>
-    <w:lsdException w:name="Light Shading Accent 1" w:semiHidden="0" w:uiPriority="60" w:unhideWhenUsed="0"/>
-    <w:lsdException w:name="Light List Accent 1" w:semiHidden="0" w:uiPriority="61" w:unhideWhenUsed="0"/>
-    <w:lsdException w:name="Light Grid Accent 1" w:semiHidden="0" w:uiPriority="62" w:unhideWhenUsed="0"/>
-    <w:lsdException w:name="Medium Shading 1 Accent 1" w:semiHidden="0" w:uiPriority="63" w:unhideWhenUsed="0"/>
-    <w:lsdException w:name="Medium Shading 2 Accent 1" w:semiHidden="0" w:uiPriority="64" w:unhideWhenUsed="0"/>
-    <w:lsdException w:name="Medium List 1 Accent 1" w:semiHidden="0" w:uiPriority="65" w:unhideWhenUsed="0"/>
-    <w:lsdException w:name="Revision" w:unhideWhenUsed="0"/>
-    <w:lsdException w:name="List Paragraph" w:semiHidden="0" w:uiPriority="34" w:unhideWhenUsed="0" w:qFormat="1"/>
-    <w:lsdException w:name="Quote" w:semiHidden="0" w:uiPriority="29" w:unhideWhenUsed="0" w:qFormat="1"/>
-    <w:lsdException w:name="Intense Quote" w:semiHidden="0" w:uiPriority="30" w:unhideWhenUsed="0" w:qFormat="1"/>
-    <w:lsdException w:name="Medium List 2 Accent 1" w:semiHidden="0" w:uiPriority="66" w:unhideWhenUsed="0"/>
-    <w:lsdException w:name="Medium Grid 1 Accent 1" w:semiHidden="0" w:uiPriority="67" w:unhideWhenUsed="0"/>
-    <w:lsdException w:name="Medium Grid 2 Accent 1" w:semiHidden="0" w:uiPriority="68" w:unhideWhenUsed="0"/>
-    <w:lsdException w:name="Medium Grid 3 Accent 1" w:semiHidden="0" w:uiPriority="69" w:unhideWhenUsed="0"/>
-    <w:lsdException w:name="Dark List Accent 1" w:semiHidden="0" w:uiPriority="70" w:unhideWhenUsed="0"/>
-    <w:lsdException w:name="Colorful Shading Accent 1" w:semiHidden="0" w:uiPriority="71" w:unhideWhenUsed="0"/>
-    <w:lsdException w:name="Colorful List Accent 1" w:semiHidden="0" w:uiPriority="72" w:unhideWhenUsed="0"/>
-    <w:lsdException w:name="Colorful Grid Accent 1" w:semiHidden="0" w:uiPriority="73" w:unhideWhenUsed="0"/>
-    <w:lsdException w:name="Light Shading Accent 2" w:semiHidden="0" w:uiPriority="60" w:unhideWhenUsed="0"/>
-    <w:lsdException w:name="Light List Accent 2" w:semiHidden="0" w:uiPriority="61" w:unhideWhenUsed="0"/>
-    <w:lsdException w:name="Light Grid Accent 2" w:semiHidden="0" w:uiPriority="62" w:unhideWhenUsed="0"/>
-    <w:lsdException w:name="Medium Shading 1 Accent 2" w:semiHidden="0" w:uiPriority="63" w:unhideWhenUsed="0"/>
-    <w:lsdException w:name="Medium Shading 2 Accent 2" w:semiHidden="0" w:uiPriority="64" w:unhideWhenUsed="0"/>
-    <w:lsdException w:name="Medium List 1 Accent 2" w:semiHidden="0" w:uiPriority="65" w:unhideWhenUsed="0"/>
-    <w:lsdException w:name="Medium List 2 Accent 2" w:semiHidden="0" w:uiPriority="66" w:unhideWhenUsed="0"/>
-    <w:lsdException w:name="Medium Grid 1 Accent 2" w:semiHidden="0" w:uiPriority="67" w:unhideWhenUsed="0"/>
-    <w:lsdException w:name="Medium Grid 2 Accent 2" w:semiHidden="0" w:uiPriority="68" w:unhideWhenUsed="0"/>
-    <w:lsdException w:name="Medium Grid 3 Accent 2" w:semiHidden="0" w:uiPriority="69" w:unhideWhenUsed="0"/>
-    <w:lsdException w:name="Dark List Accent 2" w:semiHidden="0" w:uiPriority="70" w:unhideWhenUsed="0"/>
-    <w:lsdException w:name="Colorful Shading Accent 2" w:semiHidden="0" w:uiPriority="71" w:unhideWhenUsed="0"/>
-    <w:lsdException w:name="Colorful List Accent 2" w:semiHidden="0" w:uiPriority="72" w:unhideWhenUsed="0"/>
-    <w:lsdException w:name="Colorful Grid Accent 2" w:semiHidden="0" w:uiPriority="73" w:unhideWhenUsed="0"/>
-    <w:lsdException w:name="Light Shading Accent 3" w:semiHidden="0" w:uiPriority="60" w:unhideWhenUsed="0"/>
-    <w:lsdException w:name="Light List Accent 3" w:semiHidden="0" w:uiPriority="61" w:unhideWhenUsed="0"/>
-    <w:lsdException w:name="Light Grid Accent 3" w:semiHidden="0" w:uiPriority="62" w:unhideWhenUsed="0"/>
-    <w:lsdException w:name="Medium Shading 1 Accent 3" w:semiHidden="0" w:uiPriority="63" w:unhideWhenUsed="0"/>
-    <w:lsdException w:name="Medium Shading 2 Accent 3" w:semiHidden="0" w:uiPriority="64" w:unhideWhenUsed="0"/>
-    <w:lsdException w:name="Medium List 1 Accent 3" w:semiHidden="0" w:uiPriority="65" w:unhideWhenUsed="0"/>
-    <w:lsdException w:name="Medium List 2 Accent 3" w:semiHidden="0" w:uiPriority="66" w:unhideWhenUsed="0"/>
-    <w:lsdException w:name="Medium Grid 1 Accent 3" w:semiHidden="0" w:uiPriority="67" w:unhideWhenUsed="0"/>
-    <w:lsdException w:name="Medium Grid 2 Accent 3" w:semiHidden="0" w:uiPriority="68" w:unhideWhenUsed="0"/>
-    <w:lsdException w:name="Medium Grid 3 Accent 3" w:semiHidden="0" w:uiPriority="69" w:unhideWhenUsed="0"/>
-    <w:lsdException w:name="Dark List Accent 3" w:semiHidden="0" w:uiPriority="70" w:unhideWhenUsed="0"/>
-    <w:lsdException w:name="Colorful Shading Accent 3" w:semiHidden="0" w:uiPriority="71" w:unhideWhenUsed="0"/>
-    <w:lsdException w:name="Colorful List Accent 3" w:semiHidden="0" w:uiPriority="72" w:unhideWhenUsed="0"/>
-    <w:lsdException w:name="Colorful Grid Accent 3" w:semiHidden="0" w:uiPriority="73" w:unhideWhenUsed="0"/>
-    <w:lsdException w:name="Light Shading Accent 4" w:semiHidden="0" w:uiPriority="60" w:unhideWhenUsed="0"/>
-    <w:lsdException w:name="Light List Accent 4" w:semiHidden="0" w:uiPriority="61" w:unhideWhenUsed="0"/>
-    <w:lsdException w:name="Light Grid Accent 4" w:semiHidden="0" w:uiPriority="62" w:unhideWhenUsed="0"/>
-    <w:lsdException w:name="Medium Shading 1 Accent 4" w:semiHidden="0" w:uiPriority="63" w:unhideWhenUsed="0"/>
-    <w:lsdException w:name="Medium Shading 2 Accent 4" w:semiHidden="0" w:uiPriority="64" w:unhideWhenUsed="0"/>
-    <w:lsdException w:name="Medium List 1 Accent 4" w:semiHidden="0" w:uiPriority="65" w:unhideWhenUsed="0"/>
-    <w:lsdException w:name="Medium List 2 Accent 4" w:semiHidden="0" w:uiPriority="66" w:unhideWhenUsed="0"/>
-    <w:lsdException w:name="Medium Grid 1 Accent 4" w:semiHidden="0" w:uiPriority="67" w:unhideWhenUsed="0"/>
-    <w:lsdException w:name="Medium Grid 2 Accent 4" w:semiHidden="0" w:uiPriority="68" w:unhideWhenUsed="0"/>
-    <w:lsdException w:name="Medium Grid 3 Accent 4" w:semiHidden="0" w:uiPriority="69" w:unhideWhenUsed="0"/>
-    <w:lsdException w:name="Dark List Accent 4" w:semiHidden="0" w:uiPriority="70" w:unhideWhenUsed="0"/>
-    <w:lsdException w:name="Colorful Shading Accent 4" w:semiHidden="0" w:uiPriority="71" w:unhideWhenUsed="0"/>
-    <w:lsdException w:name="Colorful List Accent 4" w:semiHidden="0" w:uiPriority="72" w:unhideWhenUsed="0"/>
-    <w:lsdException w:name="Colorful Grid Accent 4" w:semiHidden="0" w:uiPriority="73" w:unhideWhenUsed="0"/>
-    <w:lsdException w:name="Light Shading Accent 5" w:semiHidden="0" w:uiPriority="60" w:unhideWhenUsed="0"/>
-    <w:lsdException w:name="Light List Accent 5" w:semiHidden="0" w:uiPriority="61" w:unhideWhenUsed="0"/>
-    <w:lsdException w:name="Light Grid Accent 5" w:semiHidden="0" w:uiPriority="62" w:unhideWhenUsed="0"/>
-    <w:lsdException w:name="Medium Shading 1 Accent 5" w:semiHidden="0" w:uiPriority="63" w:unhideWhenUsed="0"/>
-    <w:lsdException w:name="Medium Shading 2 Accent 5" w:semiHidden="0" w:uiPriority="64" w:unhideWhenUsed="0"/>
-    <w:lsdException w:name="Medium List 1 Accent 5" w:semiHidden="0" w:uiPriority="65" w:unhideWhenUsed="0"/>
-    <w:lsdException w:name="Medium List 2 Accent 5" w:semiHidden="0" w:uiPriority="66" w:unhideWhenUsed="0"/>
-    <w:lsdException w:name="Medium Grid 1 Accent 5" w:semiHidden="0" w:uiPriority="67" w:unhideWhenUsed="0"/>
-    <w:lsdException w:name="Medium Grid 2 Accent 5" w:semiHidden="0" w:uiPriority="68" w:unhideWhenUsed="0"/>
-    <w:lsdException w:name="Medium Grid 3 Accent 5" w:semiHidden="0" w:uiPriority="69" w:unhideWhenUsed="0"/>
-    <w:lsdException w:name="Dark List Accent 5" w:semiHidden="0" w:uiPriority="70" w:unhideWhenUsed="0"/>
-    <w:lsdException w:name="Colorful Shading Accent 5" w:semiHidden="0" w:uiPriority="71" w:unhideWhenUsed="0"/>
-    <w:lsdException w:name="Colorful List Accent 5" w:semiHidden="0" w:uiPriority="72" w:unhideWhenUsed="0"/>
-    <w:lsdException w:name="Colorful Grid Accent 5" w:semiHidden="0" w:uiPriority="73" w:unhideWhenUsed="0"/>
-    <w:lsdException w:name="Light Shading Accent 6" w:semiHidden="0" w:uiPriority="60" w:unhideWhenUsed="0"/>
-    <w:lsdException w:name="Light List Accent 6" w:semiHidden="0" w:uiPriority="61" w:unhideWhenUsed="0"/>
-    <w:lsdException w:name="Light Grid Accent 6" w:semiHidden="0" w:uiPriority="62" w:unhideWhenUsed="0"/>
-    <w:lsdException w:name="Medium Shading 1 Accent 6" w:semiHidden="0" w:uiPriority="63" w:unhideWhenUsed="0"/>
-    <w:lsdException w:name="Medium Shading 2 Accent 6" w:semiHidden="0" w:uiPriority="64" w:unhideWhenUsed="0"/>
-    <w:lsdException w:name="Medium List 1 Accent 6" w:semiHidden="0" w:uiPriority="65" w:unhideWhenUsed="0"/>
-    <w:lsdException w:name="Medium List 2 Accent 6" w:semiHidden="0" w:uiPriority="66" w:unhideWhenUsed="0"/>
-    <w:lsdException w:name="Medium Grid 1 Accent 6" w:semiHidden="0" w:uiPriority="67" w:unhideWhenUsed="0"/>
-    <w:lsdException w:name="Medium Grid 2 Accent 6" w:semiHidden="0" w:uiPriority="68" w:unhideWhenUsed="0"/>
-    <w:lsdException w:name="Medium Grid 3 Accent 6" w:semiHidden="0" w:uiPriority="69" w:unhideWhenUsed="0"/>
-    <w:lsdException w:name="Dark List Accent 6" w:semiHidden="0" w:uiPriority="70" w:unhideWhenUsed="0"/>
-    <w:lsdException w:name="Colorful Shading Accent 6" w:semiHidden="0" w:uiPriority="71" w:unhideWhenUsed="0"/>
-    <w:lsdException w:name="Colorful List Accent 6" w:semiHidden="0" w:uiPriority="72" w:unhideWhenUsed="0"/>
-    <w:lsdException w:name="Colorful Grid Accent 6" w:semiHidden="0" w:uiPriority="73" w:unhideWhenUsed="0"/>
-    <w:lsdException w:name="Subtle Emphasis" w:semiHidden="0" w:uiPriority="19" w:unhideWhenUsed="0" w:qFormat="1"/>
-    <w:lsdException w:name="Intense Emphasis" w:semiHidden="0" w:uiPriority="21" w:unhideWhenUsed="0" w:qFormat="1"/>
-    <w:lsdException w:name="Subtle Reference" w:semiHidden="0" w:uiPriority="31" w:unhideWhenUsed="0" w:qFormat="1"/>
-    <w:lsdException w:name="Intense Reference" w:semiHidden="0" w:uiPriority="32" w:unhideWhenUsed="0" w:qFormat="1"/>
-    <w:lsdException w:name="Book Title" w:semiHidden="0" w:uiPriority="33" w:unhideWhenUsed="0" w:qFormat="1"/>
-    <w:lsdException w:name="Bibliography" w:uiPriority="37"/>
-    <w:lsdException w:name="TOC Heading" w:uiPriority="39" w:qFormat="1"/>
-  </w:latentStyles>
-  <w:style w:type="paragraph" w:default="1" w:styleId="Normal">
-    <w:name w:val="Normal"/>
-    <w:qFormat/>
-    <w:rsid w:val="002D2B3D"/>
-  </w:style>
-  <w:style w:type="character" w:default="1" w:styleId="Policepardfaut">
-    <w:name w:val="Default Paragraph Font"/>
-    <w:uiPriority w:val="1"/>
-    <w:semiHidden/>
-    <w:unhideWhenUsed/>
-  </w:style>
-  <w:style w:type="table" w:default="1" w:styleId="TableauNormal">
-    <w:name w:val="Normal Table"/>
-    <w:uiPriority w:val="99"/>
-    <w:semiHidden/>
-    <w:unhideWhenUsed/>
-    <w:qFormat/>
-    <w:tblPr>
-      <w:tblInd w:w="0" w:type="dxa"/>
-      <w:tblCellMar>
-        <w:top w:w="0" w:type="dxa"/>
-        <w:left w:w="108" w:type="dxa"/>
-        <w:bottom w:w="0" w:type="dxa"/>
-        <w:right w:w="108" w:type="dxa"/>
-      </w:tblCellMar>
-    </w:tblPr>
-  </w:style>
-  <w:style w:type="numbering" w:default="1" w:styleId="Aucuneliste">
-    <w:name w:val="No List"/>
-    <w:uiPriority w:val="99"/>
-    <w:semiHidden/>
-    <w:unhideWhenUsed/>
-  </w:style>
-  <w:style w:type="paragraph" w:customStyle="1" w:styleId="C85B6F641EEE4B11AF678BD74140E7AD">
-    <w:name w:val="C85B6F641EEE4B11AF678BD74140E7AD"/>
-    <w:rsid w:val="00535982"/>
-  </w:style>
-  <w:style w:type="paragraph" w:customStyle="1" w:styleId="D3A1FB18DF044AC1A9AA1EF4F9FA092C">
-    <w:name w:val="D3A1FB18DF044AC1A9AA1EF4F9FA092C"/>
-    <w:rsid w:val="00535982"/>
-  </w:style>
-  <w:style w:type="paragraph" w:customStyle="1" w:styleId="59152B9F5E1F453FB8F2CD7BEFD80CD6">
-    <w:name w:val="59152B9F5E1F453FB8F2CD7BEFD80CD6"/>
-    <w:rsid w:val="00535982"/>
-  </w:style>
-  <w:style w:type="paragraph" w:customStyle="1" w:styleId="A33AB7848D0842AC9F2B08DDC7091E32">
-    <w:name w:val="A33AB7848D0842AC9F2B08DDC7091E32"/>
-    <w:rsid w:val="00535982"/>
-  </w:style>
-  <w:style w:type="paragraph" w:customStyle="1" w:styleId="CB5078C8CCBC445C943D6B84DF6C2518">
-    <w:name w:val="CB5078C8CCBC445C943D6B84DF6C2518"/>
-    <w:rsid w:val="00535982"/>
-  </w:style>
-  <w:style w:type="paragraph" w:customStyle="1" w:styleId="FAD51668EDF84486A78E9F78D9868763">
-    <w:name w:val="FAD51668EDF84486A78E9F78D9868763"/>
-    <w:rsid w:val="00535982"/>
-  </w:style>
-  <w:style w:type="paragraph" w:customStyle="1" w:styleId="A52A0E1629534E55A94687868301BC1F">
-    <w:name w:val="A52A0E1629534E55A94687868301BC1F"/>
-    <w:rsid w:val="00535982"/>
-  </w:style>
-  <w:style w:type="paragraph" w:customStyle="1" w:styleId="C9E405628CAF43B9A6E4DF4C84683029">
-    <w:name w:val="C9E405628CAF43B9A6E4DF4C84683029"/>
-    <w:rsid w:val="00535982"/>
-  </w:style>
-  <w:style w:type="paragraph" w:customStyle="1" w:styleId="E6506A96A9FC4AF6AAD31302A9238155">
-    <w:name w:val="E6506A96A9FC4AF6AAD31302A9238155"/>
-    <w:rsid w:val="00535982"/>
-  </w:style>
-  <w:style w:type="character" w:styleId="Textedelespacerserv">
-    <w:name w:val="Placeholder Text"/>
-    <w:basedOn w:val="Policepardfaut"/>
-    <w:uiPriority w:val="99"/>
-    <w:semiHidden/>
-    <w:rsid w:val="002D2B3D"/>
-    <w:rPr>
-      <w:color w:val="808080"/>
-    </w:rPr>
-  </w:style>
-</w:styles>
-</file>
-
-<file path=word/glossary/webSettings.xml><?xml version="1.0" encoding="utf-8"?>
-<w:webSettings xmlns:r="http://schemas.openxmlformats.org/officeDocument/2006/relationships" xmlns:w="http://schemas.openxmlformats.org/wordprocessingml/2006/main">
-  <w:optimizeForBrowser/>
-</w:webSettings>
-</file>
-
 <file path=word/theme/theme1.xml><?xml version="1.0" encoding="utf-8"?>
 <a:theme xmlns:a="http://schemas.openxmlformats.org/drawingml/2006/main" name="Thème Office">
   <a:themeElements>
@@ -6354,7 +6641,7 @@
 </file>
 
 <file path=customXml/itemProps2.xml><?xml version="1.0" encoding="utf-8"?>
-<ds:datastoreItem xmlns:ds="http://schemas.openxmlformats.org/officeDocument/2006/customXml" ds:itemID="{316381E0-C03B-4ABE-A3D0-5D2AB6F418AB}">
+<ds:datastoreItem xmlns:ds="http://schemas.openxmlformats.org/officeDocument/2006/customXml" ds:itemID="{E4EE55A6-9450-4320-BFEB-F9747C264742}">
   <ds:schemaRefs>
     <ds:schemaRef ds:uri="http://schemas.openxmlformats.org/officeDocument/2006/bibliography"/>
   </ds:schemaRefs>

</xml_diff>